<commit_message>
arreglos en contratos papu
</commit_message>
<xml_diff>
--- a/public/plantillas/CONTRATOGARANTIAPRENDARIA.docx
+++ b/public/plantillas/CONTRATOGARANTIAPRENDARIA.docx
@@ -356,8 +356,10 @@
                 <w:sz w:val="16"/>
                 <w:szCs w:val="16"/>
               </w:rPr>
-              <w:t>correoElectronico</w:t>
-            </w:r>
+              <w:t>correo</w:t>
+            </w:r>
+            <w:bookmarkStart w:id="0" w:name="_GoBack"/>
+            <w:bookmarkEnd w:id="0"/>
             <w:r>
               <w:rPr>
                 <w:rFonts w:ascii="Century Gothic" w:hAnsi="Century Gothic"/>
@@ -10775,33 +10777,17 @@
         <w:tab/>
         <w:t xml:space="preserve">EL EJERCICIO DE LOS DERECHOS DE ACCESO, RECTIFICACIÓN, CANCELACIÓN, OPOSICIÓN, LIMITACIÓN DE USO O DIVULGACIÓN DE LOS DATOS O REVOCACIÓN DEL CONSENTIMIENTO OTORGADO, PODRÁ REALIZARSE A TRAVÉS DE LA PRESENTACIÓN DE LA SOLICITUD RESPECTIVA EN: </w:t>
       </w:r>
-      <w:r>
-        <w:fldChar w:fldCharType="begin"/>
-      </w:r>
-      <w:r>
-        <w:instrText xml:space="preserve"> HYPERLINK "mailto:cliente@impulsainmuebles.com.mx" </w:instrText>
-      </w:r>
-      <w:r>
-        <w:fldChar w:fldCharType="separate"/>
-      </w:r>
-      <w:r>
-        <w:rPr>
-          <w:rStyle w:val="Hipervnculo"/>
-          <w:rFonts w:ascii="Century Gothic" w:hAnsi="Century Gothic" w:cs="Arial"/>
-          <w:sz w:val="15"/>
-          <w:szCs w:val="15"/>
-        </w:rPr>
-        <w:t>_______________</w:t>
-      </w:r>
-      <w:r>
-        <w:rPr>
-          <w:rStyle w:val="Hipervnculo"/>
-          <w:rFonts w:ascii="Century Gothic" w:hAnsi="Century Gothic" w:cs="Arial"/>
-          <w:sz w:val="15"/>
-          <w:szCs w:val="15"/>
-        </w:rPr>
-        <w:fldChar w:fldCharType="end"/>
-      </w:r>
+      <w:hyperlink r:id="rId7" w:history="1">
+        <w:r>
+          <w:rPr>
+            <w:rStyle w:val="Hipervnculo"/>
+            <w:rFonts w:ascii="Century Gothic" w:hAnsi="Century Gothic" w:cs="Arial"/>
+            <w:sz w:val="15"/>
+            <w:szCs w:val="15"/>
+          </w:rPr>
+          <w:t>_______________</w:t>
+        </w:r>
+      </w:hyperlink>
       <w:r>
         <w:rPr>
           <w:rFonts w:ascii="Century Gothic" w:hAnsi="Century Gothic" w:cs="Arial"/>
@@ -12063,10 +12049,7 @@
         </w:rPr>
       </w:pPr>
     </w:p>
-    <w:p>
-      <w:bookmarkStart w:id="0" w:name="_GoBack"/>
-      <w:bookmarkEnd w:id="0"/>
-    </w:p>
+    <w:p/>
     <w:p>
       <w:pPr>
         <w:pStyle w:val="a"/>
@@ -12184,25 +12167,7 @@
           <w:sz w:val="16"/>
           <w:szCs w:val="16"/>
         </w:rPr>
-        <w:t>${#contrato}{</w:t>
-      </w:r>
-      <w:proofErr w:type="spellStart"/>
-      <w:r>
-        <w:rPr>
-          <w:rFonts w:ascii="Century Gothic" w:hAnsi="Century Gothic" w:cs="Arial"/>
-          <w:sz w:val="16"/>
-          <w:szCs w:val="16"/>
-        </w:rPr>
-        <w:t>capitalSolicitado</w:t>
-      </w:r>
-      <w:proofErr w:type="spellEnd"/>
-      <w:r>
-        <w:rPr>
-          <w:rFonts w:ascii="Century Gothic" w:hAnsi="Century Gothic" w:cs="Arial"/>
-          <w:sz w:val="16"/>
-          <w:szCs w:val="16"/>
-        </w:rPr>
-        <w:t>}{/contrato}</w:t>
+        <w:t>${#contrato}{capitalSolicitado}{/contrato}</w:t>
       </w:r>
     </w:p>
     <w:p>

</xml_diff>

<commit_message>
Doc garantias prendarias intereses
</commit_message>
<xml_diff>
--- a/public/plantillas/CONTRATOGARANTIAPRENDARIA.docx
+++ b/public/plantillas/CONTRATOGARANTIAPRENDARIA.docx
@@ -770,48 +770,36 @@
               <w:tabs>
                 <w:tab w:val="right" w:leader="hyphen" w:pos="8505"/>
               </w:tabs>
-              <w:ind w:left="-111" w:right="-29"/>
+              <w:ind w:right="-660"/>
               <w:jc w:val="both"/>
+              <w:rPr>
+                <w:rFonts w:ascii="Century Gothic" w:hAnsi="Century Gothic"/>
+                <w:color w:val="000000"/>
+                <w:sz w:val="12"/>
+                <w:szCs w:val="12"/>
+                <w:lang w:val="es-ES_tradnl"/>
+              </w:rPr>
+            </w:pPr>
+            <w:r>
               <w:rPr>
                 <w:rFonts w:ascii="Century Gothic" w:hAnsi="Century Gothic"/>
                 <w:b/>
                 <w:color w:val="000000"/>
-                <w:sz w:val="15"/>
-                <w:szCs w:val="15"/>
+                <w:sz w:val="12"/>
+                <w:szCs w:val="12"/>
                 <w:lang w:val="es-ES_tradnl"/>
               </w:rPr>
-            </w:pPr>
-            <w:r>
-              <w:rPr>
-                <w:rFonts w:ascii="Century Gothic" w:hAnsi="Century Gothic" w:cs="Arial"/>
+              <w:t>A).-</w:t>
+            </w:r>
+            <w:r>
+              <w:rPr>
+                <w:rFonts w:ascii="Century Gothic" w:hAnsi="Century Gothic"/>
                 <w:color w:val="000000"/>
-                <w:sz w:val="15"/>
-                <w:szCs w:val="15"/>
+                <w:sz w:val="12"/>
+                <w:szCs w:val="12"/>
                 <w:lang w:val="es-ES_tradnl"/>
               </w:rPr>
-              <w:t xml:space="preserve">1).- SI EL PAGO ES MENSUAL, SE APLICARÁ UNA TASA DIARIA EQUIVALENTE AL </w:t>
-            </w:r>
-            <w:r>
-              <w:rPr>
-                <w:rFonts w:ascii="Century Gothic" w:hAnsi="Century Gothic" w:cs="Arial"/>
-                <w:b/>
-                <w:color w:val="000000"/>
-                <w:sz w:val="15"/>
-                <w:szCs w:val="15"/>
-                <w:lang w:val="es-ES_tradnl"/>
-              </w:rPr>
-              <w:t xml:space="preserve">2.00% (DOS POR CIENTO) </w:t>
-            </w:r>
-            <w:r>
-              <w:rPr>
-                <w:rFonts w:ascii="Century Gothic" w:hAnsi="Century Gothic"/>
-                <w:b/>
-                <w:color w:val="000000"/>
-                <w:sz w:val="15"/>
-                <w:szCs w:val="15"/>
-                <w:lang w:val="es-ES_tradnl"/>
-              </w:rPr>
-              <w:t>SOBRE EL MONTO DEL PRÉSTAMO VENCIDO NO PAGADO.</w:t>
+              <w:t xml:space="preserve"> UN INTERÉS ORDINARIO FIJO SOBRE EL IMPORTE TOTAL DEL MUTUO, QUE SE CALCULARÁ APLICANDO UNA TASA</w:t>
             </w:r>
           </w:p>
           <w:p>
@@ -819,48 +807,67 @@
               <w:tabs>
                 <w:tab w:val="right" w:leader="hyphen" w:pos="8505"/>
               </w:tabs>
-              <w:ind w:left="-111" w:right="-29"/>
+              <w:ind w:right="-660"/>
               <w:jc w:val="both"/>
+              <w:rPr>
+                <w:rFonts w:ascii="Century Gothic" w:hAnsi="Century Gothic"/>
+                <w:color w:val="000000"/>
+                <w:sz w:val="12"/>
+                <w:szCs w:val="12"/>
+                <w:lang w:val="es-ES_tradnl"/>
+              </w:rPr>
+            </w:pPr>
+            <w:r>
+              <w:rPr>
+                <w:rFonts w:ascii="Century Gothic" w:hAnsi="Century Gothic"/>
+                <w:color w:val="000000"/>
+                <w:sz w:val="12"/>
+                <w:szCs w:val="12"/>
+                <w:lang w:val="es-ES_tradnl"/>
+              </w:rPr>
+              <w:t xml:space="preserve">MENSUAL DEL </w:t>
+            </w:r>
+            <w:r>
               <w:rPr>
                 <w:rFonts w:ascii="Century Gothic" w:hAnsi="Century Gothic"/>
                 <w:b/>
                 <w:color w:val="000000"/>
-                <w:sz w:val="15"/>
-                <w:szCs w:val="15"/>
+                <w:sz w:val="12"/>
+                <w:szCs w:val="12"/>
                 <w:lang w:val="es-ES_tradnl"/>
               </w:rPr>
-            </w:pPr>
-            <w:r>
-              <w:rPr>
-                <w:rFonts w:ascii="Century Gothic" w:hAnsi="Century Gothic" w:cs="Arial"/>
+              <w:t>10% (DIEZ POR CIENTO)</w:t>
+            </w:r>
+            <w:r>
+              <w:rPr>
+                <w:rFonts w:ascii="Century Gothic" w:hAnsi="Century Gothic"/>
                 <w:color w:val="000000"/>
-                <w:sz w:val="15"/>
-                <w:szCs w:val="15"/>
+                <w:sz w:val="12"/>
+                <w:szCs w:val="12"/>
                 <w:lang w:val="es-ES_tradnl"/>
               </w:rPr>
-              <w:t xml:space="preserve">2).- SI EL PAGO ES QUINCENAL, SE APLICARÁ UNA TASA DIARIA EQUIVALENTE AL </w:t>
-            </w:r>
-            <w:r>
-              <w:rPr>
-                <w:rFonts w:ascii="Century Gothic" w:hAnsi="Century Gothic" w:cs="Arial"/>
+              <w:t xml:space="preserve"> </w:t>
+            </w:r>
+            <w:r>
+              <w:rPr>
+                <w:rFonts w:ascii="Century Gothic" w:hAnsi="Century Gothic"/>
                 <w:b/>
                 <w:color w:val="000000"/>
-                <w:sz w:val="15"/>
-                <w:szCs w:val="15"/>
+                <w:sz w:val="12"/>
+                <w:szCs w:val="12"/>
                 <w:lang w:val="es-ES_tradnl"/>
               </w:rPr>
-              <w:t xml:space="preserve">4.00% (CUATRO POR CIENTO) </w:t>
-            </w:r>
-            <w:r>
-              <w:rPr>
-                <w:rFonts w:ascii="Century Gothic" w:hAnsi="Century Gothic"/>
-                <w:b/>
+              <w:t>SOBRE EL IMPORTE TOTAL DEL MUTUO OTORGADO</w:t>
+            </w:r>
+            <w:r>
+              <w:rPr>
+                <w:rFonts w:ascii="Century Gothic" w:hAnsi="Century Gothic"/>
                 <w:color w:val="000000"/>
-                <w:sz w:val="15"/>
-                <w:szCs w:val="15"/>
+                <w:sz w:val="12"/>
+                <w:szCs w:val="12"/>
                 <w:lang w:val="es-ES_tradnl"/>
               </w:rPr>
-              <w:t>SOBRE EL MONTO DEL PRÉSTAMO VENCIDO NO PAGADO.</w:t>
+              <w:t>.</w:t>
             </w:r>
           </w:p>
           <w:p>
@@ -868,48 +875,118 @@
               <w:tabs>
                 <w:tab w:val="right" w:leader="hyphen" w:pos="8505"/>
               </w:tabs>
-              <w:ind w:left="-111" w:right="-29"/>
+              <w:ind w:right="-660"/>
               <w:jc w:val="both"/>
               <w:rPr>
                 <w:rFonts w:ascii="Century Gothic" w:hAnsi="Century Gothic"/>
                 <w:b/>
                 <w:color w:val="000000"/>
-                <w:sz w:val="15"/>
-                <w:szCs w:val="15"/>
+                <w:sz w:val="12"/>
+                <w:szCs w:val="12"/>
                 <w:lang w:val="es-ES_tradnl"/>
               </w:rPr>
             </w:pPr>
             <w:r>
               <w:rPr>
-                <w:rFonts w:ascii="Century Gothic" w:hAnsi="Century Gothic" w:cs="Arial"/>
-                <w:color w:val="000000"/>
-                <w:sz w:val="15"/>
-                <w:szCs w:val="15"/>
-                <w:lang w:val="es-ES_tradnl"/>
-              </w:rPr>
-              <w:t xml:space="preserve">3).- SI EL PAGO ES SEMANAL, SE APLICARÁ UNA TASA DIARIA EQUIVALENTE AL </w:t>
-            </w:r>
-            <w:r>
-              <w:rPr>
-                <w:rFonts w:ascii="Century Gothic" w:hAnsi="Century Gothic" w:cs="Arial"/>
+                <w:rFonts w:ascii="Century Gothic" w:hAnsi="Century Gothic"/>
                 <w:b/>
                 <w:color w:val="000000"/>
-                <w:sz w:val="15"/>
-                <w:szCs w:val="15"/>
+                <w:sz w:val="12"/>
+                <w:szCs w:val="12"/>
                 <w:lang w:val="es-ES_tradnl"/>
               </w:rPr>
-              <w:t xml:space="preserve">8.00% (OCHO POR CIENTO) </w:t>
+              <w:t>B).-</w:t>
+            </w:r>
+            <w:r>
+              <w:rPr>
+                <w:rFonts w:ascii="Century Gothic" w:hAnsi="Century Gothic"/>
+                <w:color w:val="000000"/>
+                <w:sz w:val="12"/>
+                <w:szCs w:val="12"/>
+                <w:lang w:val="es-ES_tradnl"/>
+              </w:rPr>
+              <w:t xml:space="preserve"> </w:t>
             </w:r>
             <w:r>
               <w:rPr>
                 <w:rFonts w:ascii="Century Gothic" w:hAnsi="Century Gothic"/>
                 <w:b/>
                 <w:color w:val="000000"/>
-                <w:sz w:val="15"/>
-                <w:szCs w:val="15"/>
+                <w:sz w:val="12"/>
+                <w:szCs w:val="12"/>
                 <w:lang w:val="es-ES_tradnl"/>
               </w:rPr>
-              <w:t>SOBRE EL MONTO DEL PRÉSTAMO VENCIDO NO PAGADO.</w:t>
+              <w:t>EN CASO DE MORA</w:t>
+            </w:r>
+            <w:r>
+              <w:rPr>
+                <w:rFonts w:ascii="Century Gothic" w:hAnsi="Century Gothic"/>
+                <w:color w:val="000000"/>
+                <w:sz w:val="12"/>
+                <w:szCs w:val="12"/>
+                <w:lang w:val="es-ES_tradnl"/>
+              </w:rPr>
+              <w:t>, DE IGUAL FORMA SE OBLIGA A CUBRIR UN INTERÉS FIJO, QUE SE CALCU</w:t>
+            </w:r>
+            <w:bookmarkStart w:id="0" w:name="_GoBack"/>
+            <w:bookmarkEnd w:id="0"/>
+            <w:r>
+              <w:rPr>
+                <w:rFonts w:ascii="Century Gothic" w:hAnsi="Century Gothic"/>
+                <w:color w:val="000000"/>
+                <w:sz w:val="12"/>
+                <w:szCs w:val="12"/>
+                <w:lang w:val="es-ES_tradnl"/>
+              </w:rPr>
+              <w:t>LARÁ APLICADO EL</w:t>
+            </w:r>
+            <w:r>
+              <w:rPr>
+                <w:rFonts w:ascii="Century Gothic" w:hAnsi="Century Gothic"/>
+                <w:b/>
+                <w:color w:val="000000"/>
+                <w:sz w:val="12"/>
+                <w:szCs w:val="12"/>
+                <w:lang w:val="es-ES_tradnl"/>
+              </w:rPr>
+              <w:t xml:space="preserve"> 1%</w:t>
+            </w:r>
+          </w:p>
+          <w:p>
+            <w:pPr>
+              <w:tabs>
+                <w:tab w:val="right" w:leader="hyphen" w:pos="8505"/>
+              </w:tabs>
+              <w:ind w:right="-660"/>
+              <w:jc w:val="both"/>
+              <w:rPr>
+                <w:rFonts w:ascii="Century Gothic" w:hAnsi="Century Gothic"/>
+                <w:color w:val="000000"/>
+                <w:sz w:val="12"/>
+                <w:szCs w:val="12"/>
+                <w:lang w:val="es-ES_tradnl"/>
+              </w:rPr>
+            </w:pPr>
+            <w:r>
+              <w:rPr>
+                <w:rFonts w:ascii="Century Gothic" w:hAnsi="Century Gothic"/>
+                <w:b/>
+                <w:color w:val="000000"/>
+                <w:sz w:val="12"/>
+                <w:szCs w:val="12"/>
+                <w:lang w:val="es-ES_tradnl"/>
+              </w:rPr>
+              <w:t>(UNO POR CIENTO) DIARIO SOBRE EL IMPORTE TOTAL DEL MUTUO OTORGADO</w:t>
+            </w:r>
+            <w:r>
+              <w:rPr>
+                <w:rFonts w:ascii="Century Gothic" w:hAnsi="Century Gothic"/>
+                <w:color w:val="000000"/>
+                <w:sz w:val="12"/>
+                <w:szCs w:val="12"/>
+                <w:lang w:val="es-ES_tradnl"/>
+              </w:rPr>
+              <w:t>.</w:t>
             </w:r>
           </w:p>
         </w:tc>
@@ -2692,17 +2769,7 @@
                 <w:sz w:val="15"/>
                 <w:szCs w:val="15"/>
               </w:rPr>
-              <w:t xml:space="preserve">SE LEE, ENTIENDE Y ACEPTA EN TODO SU CONTENIDO EL PRESENTE DOCUMENTO Y ANEXOS, FIRMANDO DE CONFORMIDAD EN DOS TANTOS, UNO PARA </w:t>
-            </w:r>
-            <w:r>
-              <w:rPr>
-                <w:rFonts w:ascii="Century Gothic" w:hAnsi="Century Gothic"/>
-                <w:b/>
-                <w:sz w:val="15"/>
-                <w:szCs w:val="15"/>
-              </w:rPr>
-              <w:lastRenderedPageBreak/>
-              <w:t xml:space="preserve">CADA PARTE. </w:t>
+              <w:t xml:space="preserve">SE LEE, ENTIENDE Y ACEPTA EN TODO SU CONTENIDO EL PRESENTE DOCUMENTO Y ANEXOS, FIRMANDO DE CONFORMIDAD EN DOS TANTOS, UNO PARA CADA PARTE. </w:t>
             </w:r>
           </w:p>
         </w:tc>
@@ -2729,7 +2796,6 @@
                 <w:sz w:val="15"/>
                 <w:szCs w:val="15"/>
               </w:rPr>
-              <w:lastRenderedPageBreak/>
               <w:t>LUGAR Y FECHA:</w:t>
             </w:r>
           </w:p>
@@ -2807,6 +2873,7 @@
                 <w:sz w:val="15"/>
                 <w:szCs w:val="15"/>
               </w:rPr>
+              <w:lastRenderedPageBreak/>
               <w:t xml:space="preserve">EL PROVEEDOR </w:t>
             </w:r>
           </w:p>
@@ -4129,7 +4196,18 @@
           <w:szCs w:val="16"/>
           <w:lang w:val="es-ES_tradnl" w:eastAsia="en-US"/>
         </w:rPr>
-        <w:t xml:space="preserve"> A TÍTULO DE PRENDA, EL O LOS BIENES MUEBLES USADOS QUE SE DESCRIBEN EN LA CARÁTULA DEL PRESENTE CONTRATO, EN EL ENTENDIDO DE QUE ESTA ENTREGA DE NINGUNA MANERA CONVIERTE A “</w:t>
+        <w:t xml:space="preserve"> A TÍTULO DE PRENDA, EL O LOS BIENES MUEBLES USADOS QUE SE DESCRIBEN EN LA </w:t>
+      </w:r>
+      <w:r>
+        <w:rPr>
+          <w:rFonts w:ascii="Century Gothic" w:eastAsia="Calibri" w:hAnsi="Century Gothic" w:cs="Arial"/>
+          <w:color w:val="000000"/>
+          <w:sz w:val="16"/>
+          <w:szCs w:val="16"/>
+          <w:lang w:val="es-ES_tradnl" w:eastAsia="en-US"/>
+        </w:rPr>
+        <w:lastRenderedPageBreak/>
+        <w:t>CARÁTULA DEL PRESENTE CONTRATO, EN EL ENTENDIDO DE QUE ESTA ENTREGA DE NINGUNA MANERA CONVIERTE A “</w:t>
       </w:r>
       <w:r>
         <w:rPr>
@@ -5381,7 +5459,16 @@
           <w:sz w:val="16"/>
           <w:szCs w:val="16"/>
         </w:rPr>
-        <w:t>, DE MANERA QUE NO SE LIBERARÁ DEL GRAVAMEN CONSTITUIDO NINGUNO DE LOS BIENES DADOS EN GARANTIA, AUN CUANDO SE REDUZCA EL IMPORTE DEL ADEUDO CONSOLIDADO Y/O EL DE SUS ACCESORIOS. LA PRENDA SE CONSTITUYE EN TÉRMINOS DE LOS ARTICULOS 2737 (DOS MIL SETECIENTOS TREINTA Y SIETE) AL 2772</w:t>
+        <w:t xml:space="preserve">, DE MANERA QUE NO SE LIBERARÁ DEL GRAVAMEN CONSTITUIDO NINGUNO DE LOS BIENES </w:t>
+      </w:r>
+      <w:r>
+        <w:rPr>
+          <w:rFonts w:ascii="Century Gothic" w:hAnsi="Century Gothic" w:cs="Arial"/>
+          <w:sz w:val="16"/>
+          <w:szCs w:val="16"/>
+        </w:rPr>
+        <w:lastRenderedPageBreak/>
+        <w:t>DADOS EN GARANTIA, AUN CUANDO SE REDUZCA EL IMPORTE DEL ADEUDO CONSOLIDADO Y/O EL DE SUS ACCESORIOS. LA PRENDA SE CONSTITUYE EN TÉRMINOS DE LOS ARTICULOS 2737 (DOS MIL SETECIENTOS TREINTA Y SIETE) AL 2772</w:t>
       </w:r>
       <w:r>
         <w:rPr>
@@ -6728,7 +6815,18 @@
           <w:szCs w:val="16"/>
           <w:lang w:val="es-ES_tradnl" w:eastAsia="es-ES_tradnl"/>
         </w:rPr>
-        <w:t xml:space="preserve"> EL VALOR DE LA PRENDA CONFORME AL AVALÚO REALIZADO Y QUE ESTÁ ESTIPULADO EN LA CARÁTULA DE ESTE CONTRATO, DEL CUAL SE DISMINUIRÁ LA CANTIDAD ENTREGADA POR CONCEPTO DE MUTUO, LOS INTERESES Y EL ALMACENAJE QUE SE HAYAN DEVENGADO HASTA LA FECHA DE OCURRIDO EL SINIESTRO Y CONFORME A LOS PORCENTAJES QUE SE INDICA EN LA CARÁTULA. “</w:t>
+        <w:t xml:space="preserve"> EL VALOR DE LA PRENDA CONFORME AL AVALÚO REALIZADO Y QUE ESTÁ ESTIPULADO EN LA CARÁTULA DE ESTE CONTRATO, DEL CUAL SE DISMINUIRÁ LA CANTIDAD ENTREGADA POR CONCEPTO DE MUTUO, </w:t>
+      </w:r>
+      <w:r>
+        <w:rPr>
+          <w:rFonts w:ascii="Century Gothic" w:eastAsia="Calibri" w:hAnsi="Century Gothic" w:cs="Arial"/>
+          <w:color w:val="000000"/>
+          <w:sz w:val="16"/>
+          <w:szCs w:val="16"/>
+          <w:lang w:val="es-ES_tradnl" w:eastAsia="es-ES_tradnl"/>
+        </w:rPr>
+        <w:lastRenderedPageBreak/>
+        <w:t>LOS INTERESES Y EL ALMACENAJE QUE SE HAYAN DEVENGADO HASTA LA FECHA DE OCURRIDO EL SINIESTRO Y CONFORME A LOS PORCENTAJES QUE SE INDICA EN LA CARÁTULA. “</w:t>
       </w:r>
       <w:r>
         <w:rPr>
@@ -8194,7 +8292,18 @@
           <w:szCs w:val="16"/>
           <w:lang w:val="es-ES"/>
         </w:rPr>
-        <w:t xml:space="preserve"> ESTE CONTRATO, ASÍ COMO UNA IDENTIFICACIÓN EXPEDIDA POR AUTORIDAD COMPETENTE, EN EL ESTABLECIMIENTO DONDE SUSCRIBIÓ EL CONTRATO, EN LOS DÍAS Y HORAS DE SERVICIO INDICADOS EN LA CARÁTULA DE ESTE CONTRATO. EN CASO DE EXTRAVÍO DEL CONTRATO “</w:t>
+        <w:t xml:space="preserve"> ESTE CONTRATO, ASÍ COMO UNA IDENTIFICACIÓN EXPEDIDA POR AUTORIDAD COMPETENTE, EN EL ESTABLECIMIENTO DONDE SUSCRIBIÓ EL CONTRATO, EN LOS DÍAS Y HORAS DE SERVICIO INDICADOS EN LA CARÁTULA DE ESTE CONTRATO. EN CASO DE </w:t>
+      </w:r>
+      <w:r>
+        <w:rPr>
+          <w:rFonts w:ascii="Century Gothic" w:hAnsi="Century Gothic" w:cs="Arial"/>
+          <w:color w:val="000000"/>
+          <w:sz w:val="16"/>
+          <w:szCs w:val="16"/>
+          <w:lang w:val="es-ES"/>
+        </w:rPr>
+        <w:lastRenderedPageBreak/>
+        <w:t>EXTRAVÍO DEL CONTRATO “</w:t>
       </w:r>
       <w:r>
         <w:rPr>
@@ -9458,6 +9567,7 @@
           <w:sz w:val="15"/>
           <w:szCs w:val="15"/>
         </w:rPr>
+        <w:lastRenderedPageBreak/>
         <w:t xml:space="preserve">PRODUCTO: PRÉSTAMO PERSONAL </w:t>
       </w:r>
     </w:p>
@@ -12324,8 +12434,6 @@
         </w:rPr>
         <w:t xml:space="preserve"> </w:t>
       </w:r>
-      <w:bookmarkStart w:id="0" w:name="_GoBack"/>
-      <w:bookmarkEnd w:id="0"/>
       <w:r>
         <w:rPr>
           <w:rFonts w:ascii="Century Gothic" w:hAnsi="Century Gothic" w:cs="Arial"/>

</xml_diff>

<commit_message>
Ajustes cajas, corte, etc
</commit_message>
<xml_diff>
--- a/public/plantillas/CONTRATOGARANTIAPRENDARIA.docx
+++ b/public/plantillas/CONTRATOGARANTIAPRENDARIA.docx
@@ -819,36 +819,71 @@
             </w:pPr>
             <w:r>
               <w:rPr>
-                <w:rFonts w:ascii="Century Gothic" w:hAnsi="Century Gothic" w:cs="Arial"/>
-                <w:color w:val="000000"/>
-                <w:sz w:val="15"/>
-                <w:szCs w:val="15"/>
-                <w:lang w:val="es-ES_tradnl"/>
-              </w:rPr>
-              <w:t xml:space="preserve">1).- SI EL PAGO ES MENSUAL, SE APLICARÁ UNA TASA DIARIA EQUIVALENTE AL </w:t>
-            </w:r>
-            <w:r>
-              <w:rPr>
-                <w:rFonts w:ascii="Century Gothic" w:hAnsi="Century Gothic" w:cs="Arial"/>
+                <w:rFonts w:ascii="Century Gothic" w:hAnsi="Century Gothic"/>
                 <w:b/>
                 <w:color w:val="000000"/>
-                <w:sz w:val="15"/>
-                <w:szCs w:val="15"/>
+                <w:sz w:val="16"/>
+                <w:szCs w:val="16"/>
                 <w:lang w:val="es-ES_tradnl"/>
               </w:rPr>
-              <w:t xml:space="preserve">2.00% (DOS POR CIENTO) </w:t>
+              <w:t>EN CASO DE MORA</w:t>
+            </w:r>
+            <w:r>
+              <w:rPr>
+                <w:rFonts w:ascii="Century Gothic" w:hAnsi="Century Gothic"/>
+                <w:color w:val="000000"/>
+                <w:sz w:val="16"/>
+                <w:szCs w:val="16"/>
+                <w:lang w:val="es-ES_tradnl"/>
+              </w:rPr>
+              <w:t>, DE IGUAL FORMA SE OBLIGA A CUBRIR UN INTERÉS FIJO, QUE SE CALCULARÁ APLICADO EL</w:t>
             </w:r>
             <w:r>
               <w:rPr>
                 <w:rFonts w:ascii="Century Gothic" w:hAnsi="Century Gothic"/>
                 <w:b/>
                 <w:color w:val="000000"/>
-                <w:sz w:val="15"/>
-                <w:szCs w:val="15"/>
+                <w:sz w:val="16"/>
+                <w:szCs w:val="16"/>
                 <w:lang w:val="es-ES_tradnl"/>
               </w:rPr>
-              <w:t>SOBRE EL MONTO DEL PRÉSTAMO VENCIDO NO PAGADO.</w:t>
-            </w:r>
+              <w:t xml:space="preserve"> 1% (UNO POR CIENTO) </w:t>
+            </w:r>
+            <w:r>
+              <w:rPr>
+                <w:rFonts w:ascii="Century Gothic" w:hAnsi="Century Gothic"/>
+                <w:b/>
+                <w:color w:val="000000"/>
+                <w:sz w:val="16"/>
+                <w:szCs w:val="16"/>
+                <w:highlight w:val="yellow"/>
+                <w:lang w:val="es-ES_tradnl"/>
+              </w:rPr>
+              <w:t>DIARIO</w:t>
+            </w:r>
+            <w:r>
+              <w:rPr>
+                <w:rFonts w:ascii="Century Gothic" w:hAnsi="Century Gothic"/>
+                <w:b/>
+                <w:color w:val="000000"/>
+                <w:sz w:val="16"/>
+                <w:szCs w:val="16"/>
+                <w:lang w:val="es-ES_tradnl"/>
+              </w:rPr>
+              <w:t xml:space="preserve"> SOBRE EL IMPORTE TOTAL DEL MUTUO OTORGADO</w:t>
+            </w:r>
+            <w:r>
+              <w:rPr>
+                <w:rFonts w:ascii="Century Gothic" w:hAnsi="Century Gothic"/>
+                <w:color w:val="000000"/>
+                <w:sz w:val="16"/>
+                <w:szCs w:val="16"/>
+                <w:lang w:val="es-ES_tradnl"/>
+              </w:rPr>
+              <w:t>.</w:t>
+            </w:r>
+            <w:bookmarkStart w:id="0" w:name="_GoBack"/>
+            <w:bookmarkEnd w:id="0"/>
           </w:p>
           <w:p>
             <w:pPr>
@@ -866,87 +901,6 @@
                 <w:lang w:val="es-ES_tradnl"/>
               </w:rPr>
             </w:pPr>
-            <w:r>
-              <w:rPr>
-                <w:rFonts w:ascii="Century Gothic" w:hAnsi="Century Gothic" w:cs="Arial"/>
-                <w:color w:val="000000"/>
-                <w:sz w:val="15"/>
-                <w:szCs w:val="15"/>
-                <w:lang w:val="es-ES_tradnl"/>
-              </w:rPr>
-              <w:t xml:space="preserve">2).- SI EL PAGO ES QUINCENAL, SE APLICARÁ UNA TASA DIARIA EQUIVALENTE AL </w:t>
-            </w:r>
-            <w:r>
-              <w:rPr>
-                <w:rFonts w:ascii="Century Gothic" w:hAnsi="Century Gothic" w:cs="Arial"/>
-                <w:b/>
-                <w:color w:val="000000"/>
-                <w:sz w:val="15"/>
-                <w:szCs w:val="15"/>
-                <w:lang w:val="es-ES_tradnl"/>
-              </w:rPr>
-              <w:t xml:space="preserve">4.00% (CUATRO POR CIENTO) </w:t>
-            </w:r>
-            <w:r>
-              <w:rPr>
-                <w:rFonts w:ascii="Century Gothic" w:hAnsi="Century Gothic"/>
-                <w:b/>
-                <w:color w:val="000000"/>
-                <w:sz w:val="15"/>
-                <w:szCs w:val="15"/>
-                <w:lang w:val="es-ES_tradnl"/>
-              </w:rPr>
-              <w:t>SOBRE EL MONTO DEL PRÉSTAMO VENCIDO NO PAGADO.</w:t>
-            </w:r>
-          </w:p>
-          <w:p>
-            <w:pPr>
-              <w:tabs>
-                <w:tab w:val="right" w:leader="hyphen" w:pos="8505"/>
-              </w:tabs>
-              <w:ind w:left="-111" w:right="-29"/>
-              <w:jc w:val="both"/>
-              <w:rPr>
-                <w:rFonts w:ascii="Century Gothic" w:hAnsi="Century Gothic"/>
-                <w:b/>
-                <w:color w:val="000000"/>
-                <w:sz w:val="15"/>
-                <w:szCs w:val="15"/>
-                <w:lang w:val="es-ES_tradnl"/>
-              </w:rPr>
-            </w:pPr>
-            <w:r>
-              <w:rPr>
-                <w:rFonts w:ascii="Century Gothic" w:hAnsi="Century Gothic" w:cs="Arial"/>
-                <w:color w:val="000000"/>
-                <w:sz w:val="15"/>
-                <w:szCs w:val="15"/>
-                <w:lang w:val="es-ES_tradnl"/>
-              </w:rPr>
-              <w:t xml:space="preserve">3).- SI EL PAGO ES SEMANAL, SE APLICARÁ UNA TASA DIARIA EQUIVALENTE AL </w:t>
-            </w:r>
-            <w:r>
-              <w:rPr>
-                <w:rFonts w:ascii="Century Gothic" w:hAnsi="Century Gothic" w:cs="Arial"/>
-                <w:b/>
-                <w:color w:val="000000"/>
-                <w:sz w:val="15"/>
-                <w:szCs w:val="15"/>
-                <w:lang w:val="es-ES_tradnl"/>
-              </w:rPr>
-              <w:t xml:space="preserve">8.00% (OCHO POR CIENTO) </w:t>
-            </w:r>
-            <w:r>
-              <w:rPr>
-                <w:rFonts w:ascii="Century Gothic" w:hAnsi="Century Gothic"/>
-                <w:b/>
-                <w:color w:val="000000"/>
-                <w:sz w:val="15"/>
-                <w:szCs w:val="15"/>
-                <w:lang w:val="es-ES_tradnl"/>
-              </w:rPr>
-              <w:t>SOBRE EL MONTO DEL PRÉSTAMO VENCIDO NO PAGADO.</w:t>
-            </w:r>
           </w:p>
         </w:tc>
       </w:tr>
@@ -2623,17 +2577,33 @@
               </w:rPr>
               <w:t xml:space="preserve">DIRIGIRSE AL DOMICILIO, TELÉFONO O CORREO ELECTRÓNICO DEL PROVEEDOR EN DÍAS HÁBILES DE LUNES A VIERNES EN HORARIO DE 9:00 A 13:00 HORAS Y DE 16:00 A 19:00 HORAS Y EL SÁBADO EN HORARIO DE 9:00 A 16:00 HORAS, O EN CASO DE DESATENCIÓN A PROFECO LADA SIN COSTO 01 800 468 87 22 O A SU PÁGINA DE INTERNET </w:t>
             </w:r>
-            <w:hyperlink r:id="rId5" w:history="1">
-              <w:r>
-                <w:rPr>
-                  <w:rStyle w:val="Hipervnculo"/>
-                  <w:rFonts w:ascii="Century Gothic" w:hAnsi="Century Gothic"/>
-                  <w:sz w:val="15"/>
-                  <w:szCs w:val="15"/>
-                </w:rPr>
-                <w:t>WWW.PROFECO.GOB.MX</w:t>
-              </w:r>
-            </w:hyperlink>
+            <w:r>
+              <w:fldChar w:fldCharType="begin"/>
+            </w:r>
+            <w:r>
+              <w:instrText xml:space="preserve"> HYPERLINK "http://www.profeco.gob.mx" </w:instrText>
+            </w:r>
+            <w:r>
+              <w:fldChar w:fldCharType="separate"/>
+            </w:r>
+            <w:r>
+              <w:rPr>
+                <w:rStyle w:val="Hipervnculo"/>
+                <w:rFonts w:ascii="Century Gothic" w:hAnsi="Century Gothic"/>
+                <w:sz w:val="15"/>
+                <w:szCs w:val="15"/>
+              </w:rPr>
+              <w:t>WWW.PROFECO.GOB.MX</w:t>
+            </w:r>
+            <w:r>
+              <w:rPr>
+                <w:rStyle w:val="Hipervnculo"/>
+                <w:rFonts w:ascii="Century Gothic" w:hAnsi="Century Gothic"/>
+                <w:sz w:val="15"/>
+                <w:szCs w:val="15"/>
+              </w:rPr>
+              <w:fldChar w:fldCharType="end"/>
+            </w:r>
           </w:p>
         </w:tc>
       </w:tr>
@@ -2712,17 +2682,7 @@
                 <w:sz w:val="15"/>
                 <w:szCs w:val="15"/>
               </w:rPr>
-              <w:t xml:space="preserve">SE LEE, ENTIENDE Y ACEPTA EN TODO SU CONTENIDO EL PRESENTE DOCUMENTO Y ANEXOS, FIRMANDO DE CONFORMIDAD EN DOS TANTOS, UNO PARA </w:t>
-            </w:r>
-            <w:r>
-              <w:rPr>
-                <w:rFonts w:ascii="Century Gothic" w:hAnsi="Century Gothic"/>
-                <w:b/>
-                <w:sz w:val="15"/>
-                <w:szCs w:val="15"/>
-              </w:rPr>
-              <w:lastRenderedPageBreak/>
-              <w:t xml:space="preserve">CADA PARTE. </w:t>
+              <w:t xml:space="preserve">SE LEE, ENTIENDE Y ACEPTA EN TODO SU CONTENIDO EL PRESENTE DOCUMENTO Y ANEXOS, FIRMANDO DE CONFORMIDAD EN DOS TANTOS, UNO PARA CADA PARTE. </w:t>
             </w:r>
           </w:p>
         </w:tc>
@@ -10702,26 +10662,42 @@
         <w:tab/>
         <w:t xml:space="preserve">EN VIRTUD DE LO ANTERIOR, SUS DATOS PERSONALES REFERIDOS O ENTREGADOS POR CUALQUIER MEDIO SÓLO LOS UTILIZARÉ PARA FINES RELACIONADOS CON EL OTORGAMIENTO DEL PRÉSTAMO. PARA MAYOR INFORMACIÓN ACERCA DEL TRATAMIENTO Y DE LOS DERECHOS QUE PUEDE HACER VALER, EL USUARIO PUEDE ACCEDER AL AVISO DE PRIVACIDAD COMPLETO EN LA PÁGINA WEB </w:t>
       </w:r>
-      <w:hyperlink r:id="rId6" w:history="1">
-        <w:r>
-          <w:rPr>
-            <w:rStyle w:val="Hipervnculo"/>
-            <w:rFonts w:ascii="Century Gothic" w:hAnsi="Century Gothic" w:cs="Arial"/>
-            <w:sz w:val="16"/>
-            <w:szCs w:val="16"/>
-          </w:rPr>
-          <w:t>WWW.CREDITOMIO.MX</w:t>
-        </w:r>
-        <w:r>
-          <w:rPr>
-            <w:rStyle w:val="Hipervnculo"/>
-            <w:rFonts w:ascii="Century Gothic" w:hAnsi="Century Gothic" w:cs="Arial"/>
-            <w:sz w:val="16"/>
-            <w:szCs w:val="16"/>
-          </w:rPr>
-          <w:t>.</w:t>
-        </w:r>
-      </w:hyperlink>
+      <w:r>
+        <w:fldChar w:fldCharType="begin"/>
+      </w:r>
+      <w:r>
+        <w:instrText xml:space="preserve"> HYPERLINK "http://www.impulsainmuebles.com.mx" </w:instrText>
+      </w:r>
+      <w:r>
+        <w:fldChar w:fldCharType="separate"/>
+      </w:r>
+      <w:r>
+        <w:rPr>
+          <w:rStyle w:val="Hipervnculo"/>
+          <w:rFonts w:ascii="Century Gothic" w:hAnsi="Century Gothic" w:cs="Arial"/>
+          <w:sz w:val="16"/>
+          <w:szCs w:val="16"/>
+        </w:rPr>
+        <w:t>WWW.CREDITOMIO.MX</w:t>
+      </w:r>
+      <w:r>
+        <w:rPr>
+          <w:rStyle w:val="Hipervnculo"/>
+          <w:rFonts w:ascii="Century Gothic" w:hAnsi="Century Gothic" w:cs="Arial"/>
+          <w:sz w:val="16"/>
+          <w:szCs w:val="16"/>
+        </w:rPr>
+        <w:t>.</w:t>
+      </w:r>
+      <w:r>
+        <w:rPr>
+          <w:rStyle w:val="Hipervnculo"/>
+          <w:rFonts w:ascii="Century Gothic" w:hAnsi="Century Gothic" w:cs="Arial"/>
+          <w:sz w:val="16"/>
+          <w:szCs w:val="16"/>
+        </w:rPr>
+        <w:fldChar w:fldCharType="end"/>
+      </w:r>
     </w:p>
     <w:p>
       <w:pPr>
@@ -10811,17 +10787,33 @@
         <w:tab/>
         <w:t xml:space="preserve">EL EJERCICIO DE LOS DERECHOS DE ACCESO, RECTIFICACIÓN, CANCELACIÓN, OPOSICIÓN, LIMITACIÓN DE USO O DIVULGACIÓN DE LOS DATOS O REVOCACIÓN DEL CONSENTIMIENTO OTORGADO, PODRÁ REALIZARSE A TRAVÉS DE LA PRESENTACIÓN DE LA SOLICITUD RESPECTIVA EN: </w:t>
       </w:r>
-      <w:hyperlink r:id="rId7" w:history="1">
-        <w:r>
-          <w:rPr>
-            <w:rStyle w:val="Hipervnculo"/>
-            <w:rFonts w:ascii="Century Gothic" w:hAnsi="Century Gothic" w:cs="Arial"/>
-            <w:sz w:val="15"/>
-            <w:szCs w:val="15"/>
-          </w:rPr>
-          <w:t>_______________</w:t>
-        </w:r>
-      </w:hyperlink>
+      <w:r>
+        <w:fldChar w:fldCharType="begin"/>
+      </w:r>
+      <w:r>
+        <w:instrText xml:space="preserve"> HYPERLINK "mailto:cliente@impulsainmuebles.com.mx" </w:instrText>
+      </w:r>
+      <w:r>
+        <w:fldChar w:fldCharType="separate"/>
+      </w:r>
+      <w:r>
+        <w:rPr>
+          <w:rStyle w:val="Hipervnculo"/>
+          <w:rFonts w:ascii="Century Gothic" w:hAnsi="Century Gothic" w:cs="Arial"/>
+          <w:sz w:val="15"/>
+          <w:szCs w:val="15"/>
+        </w:rPr>
+        <w:t>_______________</w:t>
+      </w:r>
+      <w:r>
+        <w:rPr>
+          <w:rStyle w:val="Hipervnculo"/>
+          <w:rFonts w:ascii="Century Gothic" w:hAnsi="Century Gothic" w:cs="Arial"/>
+          <w:sz w:val="15"/>
+          <w:szCs w:val="15"/>
+        </w:rPr>
+        <w:fldChar w:fldCharType="end"/>
+      </w:r>
       <w:r>
         <w:rPr>
           <w:rFonts w:ascii="Century Gothic" w:hAnsi="Century Gothic" w:cs="Arial"/>
@@ -12201,7 +12193,25 @@
           <w:sz w:val="16"/>
           <w:szCs w:val="16"/>
         </w:rPr>
-        <w:t>${#contrato}{capitalSolicitado}{/contrato}</w:t>
+        <w:t>${#contrato}{</w:t>
+      </w:r>
+      <w:proofErr w:type="spellStart"/>
+      <w:r>
+        <w:rPr>
+          <w:rFonts w:ascii="Century Gothic" w:hAnsi="Century Gothic" w:cs="Arial"/>
+          <w:sz w:val="16"/>
+          <w:szCs w:val="16"/>
+        </w:rPr>
+        <w:t>capitalSolicitado</w:t>
+      </w:r>
+      <w:proofErr w:type="spellEnd"/>
+      <w:r>
+        <w:rPr>
+          <w:rFonts w:ascii="Century Gothic" w:hAnsi="Century Gothic" w:cs="Arial"/>
+          <w:sz w:val="16"/>
+          <w:szCs w:val="16"/>
+        </w:rPr>
+        <w:t>}{/contrato}</w:t>
       </w:r>
     </w:p>
     <w:p>
@@ -12295,8 +12305,6 @@
         </w:rPr>
         <w:t xml:space="preserve"> PESOS</w:t>
       </w:r>
-      <w:bookmarkStart w:id="0" w:name="_GoBack"/>
-      <w:bookmarkEnd w:id="0"/>
       <w:r>
         <w:rPr>
           <w:rFonts w:ascii="Century Gothic" w:hAnsi="Century Gothic" w:cs="Arial"/>

</xml_diff>

<commit_message>
contratos sol falta el cat
</commit_message>
<xml_diff>
--- a/public/plantillas/CONTRATOGARANTIAPRENDARIA.docx
+++ b/public/plantillas/CONTRATOGARANTIAPRENDARIA.docx
@@ -18,14 +18,15 @@
         <w:tblLook w:val="04A0" w:firstRow="1" w:lastRow="0" w:firstColumn="1" w:lastColumn="0" w:noHBand="0" w:noVBand="1"/>
       </w:tblPr>
       <w:tblGrid>
-        <w:gridCol w:w="3040"/>
+        <w:gridCol w:w="2001"/>
+        <w:gridCol w:w="1039"/>
         <w:gridCol w:w="875"/>
-        <w:gridCol w:w="835"/>
-        <w:gridCol w:w="145"/>
+        <w:gridCol w:w="70"/>
+        <w:gridCol w:w="910"/>
         <w:gridCol w:w="745"/>
         <w:gridCol w:w="44"/>
-        <w:gridCol w:w="839"/>
-        <w:gridCol w:w="162"/>
+        <w:gridCol w:w="569"/>
+        <w:gridCol w:w="432"/>
         <w:gridCol w:w="768"/>
         <w:gridCol w:w="1068"/>
         <w:gridCol w:w="2678"/>
@@ -37,7 +38,7 @@
         <w:tc>
           <w:tcPr>
             <w:tcW w:w="11199" w:type="dxa"/>
-            <w:gridSpan w:val="11"/>
+            <w:gridSpan w:val="12"/>
             <w:vAlign w:val="center"/>
           </w:tcPr>
           <w:p>
@@ -94,7 +95,7 @@
         <w:tc>
           <w:tcPr>
             <w:tcW w:w="5684" w:type="dxa"/>
-            <w:gridSpan w:val="6"/>
+            <w:gridSpan w:val="7"/>
             <w:vAlign w:val="center"/>
           </w:tcPr>
           <w:p>
@@ -157,7 +158,7 @@
         <w:tc>
           <w:tcPr>
             <w:tcW w:w="11199" w:type="dxa"/>
-            <w:gridSpan w:val="11"/>
+            <w:gridSpan w:val="12"/>
             <w:vAlign w:val="center"/>
           </w:tcPr>
           <w:p>
@@ -186,7 +187,7 @@
         <w:tc>
           <w:tcPr>
             <w:tcW w:w="3915" w:type="dxa"/>
-            <w:gridSpan w:val="2"/>
+            <w:gridSpan w:val="3"/>
             <w:vAlign w:val="center"/>
           </w:tcPr>
           <w:p>
@@ -240,7 +241,7 @@
         <w:tc>
           <w:tcPr>
             <w:tcW w:w="3915" w:type="dxa"/>
-            <w:gridSpan w:val="2"/>
+            <w:gridSpan w:val="3"/>
             <w:vAlign w:val="center"/>
           </w:tcPr>
           <w:p>
@@ -352,7 +353,7 @@
         <w:tc>
           <w:tcPr>
             <w:tcW w:w="3915" w:type="dxa"/>
-            <w:gridSpan w:val="2"/>
+            <w:gridSpan w:val="3"/>
             <w:vAlign w:val="center"/>
           </w:tcPr>
           <w:p>
@@ -414,7 +415,7 @@
         <w:tc>
           <w:tcPr>
             <w:tcW w:w="11199" w:type="dxa"/>
-            <w:gridSpan w:val="11"/>
+            <w:gridSpan w:val="12"/>
             <w:vAlign w:val="center"/>
           </w:tcPr>
           <w:p>
@@ -443,7 +444,7 @@
         <w:tc>
           <w:tcPr>
             <w:tcW w:w="3915" w:type="dxa"/>
-            <w:gridSpan w:val="2"/>
+            <w:gridSpan w:val="3"/>
             <w:vAlign w:val="center"/>
           </w:tcPr>
           <w:p>
@@ -550,7 +551,7 @@
         <w:tc>
           <w:tcPr>
             <w:tcW w:w="3915" w:type="dxa"/>
-            <w:gridSpan w:val="2"/>
+            <w:gridSpan w:val="3"/>
             <w:vAlign w:val="center"/>
           </w:tcPr>
           <w:p>
@@ -612,7 +613,7 @@
         <w:tc>
           <w:tcPr>
             <w:tcW w:w="3915" w:type="dxa"/>
-            <w:gridSpan w:val="2"/>
+            <w:gridSpan w:val="3"/>
             <w:vAlign w:val="center"/>
           </w:tcPr>
           <w:p>
@@ -724,7 +725,7 @@
         <w:tc>
           <w:tcPr>
             <w:tcW w:w="3915" w:type="dxa"/>
-            <w:gridSpan w:val="2"/>
+            <w:gridSpan w:val="3"/>
             <w:vAlign w:val="center"/>
           </w:tcPr>
           <w:p>
@@ -836,7 +837,7 @@
         <w:tc>
           <w:tcPr>
             <w:tcW w:w="3915" w:type="dxa"/>
-            <w:gridSpan w:val="2"/>
+            <w:gridSpan w:val="3"/>
             <w:vAlign w:val="center"/>
           </w:tcPr>
           <w:p>
@@ -901,7 +902,7 @@
         <w:tc>
           <w:tcPr>
             <w:tcW w:w="3915" w:type="dxa"/>
-            <w:gridSpan w:val="2"/>
+            <w:gridSpan w:val="3"/>
             <w:vAlign w:val="center"/>
           </w:tcPr>
           <w:p>
@@ -956,7 +957,7 @@
         <w:tc>
           <w:tcPr>
             <w:tcW w:w="3915" w:type="dxa"/>
-            <w:gridSpan w:val="2"/>
+            <w:gridSpan w:val="3"/>
             <w:vAlign w:val="center"/>
           </w:tcPr>
           <w:p>
@@ -1011,7 +1012,7 @@
         <w:tc>
           <w:tcPr>
             <w:tcW w:w="3915" w:type="dxa"/>
-            <w:gridSpan w:val="2"/>
+            <w:gridSpan w:val="3"/>
             <w:vAlign w:val="center"/>
           </w:tcPr>
           <w:p>
@@ -1066,7 +1067,7 @@
         <w:tc>
           <w:tcPr>
             <w:tcW w:w="11199" w:type="dxa"/>
-            <w:gridSpan w:val="11"/>
+            <w:gridSpan w:val="12"/>
             <w:vAlign w:val="center"/>
           </w:tcPr>
           <w:p>
@@ -1097,7 +1098,7 @@
         <w:tc>
           <w:tcPr>
             <w:tcW w:w="11199" w:type="dxa"/>
-            <w:gridSpan w:val="11"/>
+            <w:gridSpan w:val="12"/>
             <w:vAlign w:val="center"/>
           </w:tcPr>
           <w:p>
@@ -1129,6 +1130,7 @@
         <w:tc>
           <w:tcPr>
             <w:tcW w:w="3040" w:type="dxa"/>
+            <w:gridSpan w:val="2"/>
             <w:vAlign w:val="center"/>
           </w:tcPr>
           <w:p>
@@ -1238,6 +1240,7 @@
         <w:tc>
           <w:tcPr>
             <w:tcW w:w="3040" w:type="dxa"/>
+            <w:gridSpan w:val="2"/>
             <w:vAlign w:val="center"/>
           </w:tcPr>
           <w:p>
@@ -1420,7 +1423,7 @@
         <w:tc>
           <w:tcPr>
             <w:tcW w:w="11199" w:type="dxa"/>
-            <w:gridSpan w:val="11"/>
+            <w:gridSpan w:val="12"/>
             <w:vAlign w:val="center"/>
           </w:tcPr>
           <w:p>
@@ -1449,7 +1452,7 @@
         <w:tc>
           <w:tcPr>
             <w:tcW w:w="3915" w:type="dxa"/>
-            <w:gridSpan w:val="2"/>
+            <w:gridSpan w:val="3"/>
             <w:vAlign w:val="center"/>
           </w:tcPr>
           <w:p>
@@ -1509,7 +1512,7 @@
         <w:tc>
           <w:tcPr>
             <w:tcW w:w="3915" w:type="dxa"/>
-            <w:gridSpan w:val="2"/>
+            <w:gridSpan w:val="3"/>
             <w:vAlign w:val="center"/>
           </w:tcPr>
           <w:p>
@@ -1589,7 +1592,7 @@
         <w:tc>
           <w:tcPr>
             <w:tcW w:w="3915" w:type="dxa"/>
-            <w:gridSpan w:val="2"/>
+            <w:gridSpan w:val="3"/>
             <w:vAlign w:val="center"/>
           </w:tcPr>
           <w:p>
@@ -1643,7 +1646,7 @@
         <w:tc>
           <w:tcPr>
             <w:tcW w:w="11199" w:type="dxa"/>
-            <w:gridSpan w:val="11"/>
+            <w:gridSpan w:val="12"/>
             <w:vAlign w:val="center"/>
           </w:tcPr>
           <w:p>
@@ -1692,7 +1695,7 @@
         <w:tc>
           <w:tcPr>
             <w:tcW w:w="11199" w:type="dxa"/>
-            <w:gridSpan w:val="11"/>
+            <w:gridSpan w:val="12"/>
             <w:vAlign w:val="center"/>
           </w:tcPr>
           <w:p>
@@ -1723,7 +1726,7 @@
         </w:trPr>
         <w:tc>
           <w:tcPr>
-            <w:tcW w:w="3040" w:type="dxa"/>
+            <w:tcW w:w="2001" w:type="dxa"/>
             <w:vAlign w:val="center"/>
           </w:tcPr>
           <w:p>
@@ -1768,8 +1771,8 @@
         </w:tc>
         <w:tc>
           <w:tcPr>
-            <w:tcW w:w="1710" w:type="dxa"/>
-            <w:gridSpan w:val="2"/>
+            <w:tcW w:w="1984" w:type="dxa"/>
+            <w:gridSpan w:val="3"/>
             <w:vAlign w:val="center"/>
           </w:tcPr>
           <w:p>
@@ -1814,7 +1817,7 @@
         </w:tc>
         <w:tc>
           <w:tcPr>
-            <w:tcW w:w="1773" w:type="dxa"/>
+            <w:tcW w:w="2268" w:type="dxa"/>
             <w:gridSpan w:val="4"/>
             <w:vAlign w:val="center"/>
           </w:tcPr>
@@ -1851,40 +1854,80 @@
             <w:r>
               <w:rPr>
                 <w:rFonts w:ascii="Century Gothic" w:hAnsi="Century Gothic"/>
-                <w:sz w:val="15"/>
-                <w:szCs w:val="15"/>
+                <w:sz w:val="12"/>
+                <w:szCs w:val="12"/>
               </w:rPr>
               <w:t>$</w:t>
             </w:r>
             <w:r>
               <w:rPr>
                 <w:rFonts w:ascii="Century Gothic" w:hAnsi="Century Gothic"/>
-                <w:sz w:val="15"/>
-                <w:szCs w:val="15"/>
-              </w:rPr>
-              <w:t>{avaluo</w:t>
-            </w:r>
-            <w:r>
-              <w:rPr>
-                <w:rFonts w:ascii="Century Gothic" w:hAnsi="Century Gothic"/>
-                <w:sz w:val="15"/>
-                <w:szCs w:val="15"/>
-              </w:rPr>
-              <w:t>Mobiliaria</w:t>
-            </w:r>
-            <w:r>
-              <w:rPr>
-                <w:rFonts w:ascii="Century Gothic" w:hAnsi="Century Gothic"/>
-                <w:sz w:val="15"/>
-                <w:szCs w:val="15"/>
+                <w:sz w:val="12"/>
+                <w:szCs w:val="12"/>
+              </w:rPr>
+              <w:t>{</w:t>
+            </w:r>
+            <w:r>
+              <w:rPr>
+                <w:rFonts w:ascii="Century Gothic" w:hAnsi="Century Gothic"/>
+                <w:sz w:val="12"/>
+                <w:szCs w:val="12"/>
+              </w:rPr>
+              <w:t>avaluoMobiliaria</w:t>
+            </w:r>
+            <w:r>
+              <w:rPr>
+                <w:rFonts w:ascii="Century Gothic" w:hAnsi="Century Gothic"/>
+                <w:sz w:val="12"/>
+                <w:szCs w:val="12"/>
               </w:rPr>
               <w:t>}</w:t>
+            </w:r>
+            <w:r>
+              <w:rPr>
+                <w:rFonts w:ascii="Century Gothic" w:hAnsi="Century Gothic"/>
+                <w:sz w:val="12"/>
+                <w:szCs w:val="12"/>
+              </w:rPr>
+              <w:t>,</w:t>
+            </w:r>
+            <w:r>
+              <w:rPr>
+                <w:rFonts w:ascii="Century Gothic" w:hAnsi="Century Gothic"/>
+                <w:sz w:val="12"/>
+                <w:szCs w:val="12"/>
+              </w:rPr>
+              <w:t>(</w:t>
+            </w:r>
+            <w:r>
+              <w:rPr>
+                <w:rFonts w:ascii="Century Gothic" w:hAnsi="Century Gothic"/>
+                <w:sz w:val="12"/>
+                <w:szCs w:val="12"/>
+              </w:rPr>
+              <w:t>{avaluoMobiliaria</w:t>
+            </w:r>
+            <w:r>
+              <w:rPr>
+                <w:rFonts w:ascii="Century Gothic" w:hAnsi="Century Gothic"/>
+                <w:sz w:val="12"/>
+                <w:szCs w:val="12"/>
+              </w:rPr>
+              <w:t>Letra}</w:t>
+            </w:r>
+            <w:r>
+              <w:rPr>
+                <w:rFonts w:ascii="Century Gothic" w:hAnsi="Century Gothic"/>
+                <w:sz w:val="12"/>
+                <w:szCs w:val="12"/>
+              </w:rPr>
+              <w:t xml:space="preserve"> PESOS 00/100 MONEDA NACIONAL)</w:t>
             </w:r>
           </w:p>
         </w:tc>
         <w:tc>
           <w:tcPr>
-            <w:tcW w:w="1998" w:type="dxa"/>
+            <w:tcW w:w="2268" w:type="dxa"/>
             <w:gridSpan w:val="3"/>
             <w:vAlign w:val="center"/>
           </w:tcPr>
@@ -1920,20 +1963,19 @@
             </w:pPr>
             <w:r>
               <w:rPr>
-                <w:rFonts w:ascii="Century Gothic" w:hAnsi="Century Gothic" w:cs="Arial"/>
+                <w:rFonts w:ascii="Century Gothic" w:hAnsi="Century Gothic"/>
                 <w:sz w:val="12"/>
                 <w:szCs w:val="12"/>
               </w:rPr>
-              <w:t>(${#contrato}{capitalSolicitado}{/contrato}), {letra}PESOS</w:t>
-            </w:r>
-            <w:r>
-              <w:rPr>
-                <w:rFonts w:ascii="Century Gothic" w:hAnsi="Century Gothic"/>
-                <w:b/>
-                <w:sz w:val="15"/>
-                <w:szCs w:val="15"/>
-              </w:rPr>
-              <w:t xml:space="preserve"> </w:t>
+              <w:t>{#contrato}${capitalSolicitado},({letra} PESOS 00/100 MONEDA NACIONAL)</w:t>
+            </w:r>
+            <w:r>
+              <w:rPr>
+                <w:rFonts w:ascii="Century Gothic" w:hAnsi="Century Gothic"/>
+                <w:sz w:val="12"/>
+                <w:szCs w:val="12"/>
+              </w:rPr>
+              <w:t xml:space="preserve">  {/contrato}</w:t>
             </w:r>
           </w:p>
         </w:tc>
@@ -1975,84 +2017,59 @@
             <w:r>
               <w:rPr>
                 <w:rFonts w:ascii="Century Gothic" w:hAnsi="Century Gothic"/>
-                <w:sz w:val="15"/>
-                <w:szCs w:val="15"/>
-              </w:rPr>
-              <w:t>%</w:t>
-            </w:r>
-            <w:r>
-              <w:rPr>
-                <w:rFonts w:ascii="Century Gothic" w:hAnsi="Century Gothic"/>
-                <w:sz w:val="15"/>
-                <w:szCs w:val="15"/>
+                <w:b/>
+                <w:sz w:val="12"/>
+                <w:szCs w:val="12"/>
+              </w:rPr>
+              <w:t xml:space="preserve">% </w:t>
+            </w:r>
+            <w:r>
+              <w:rPr>
+                <w:rFonts w:ascii="Century Gothic" w:hAnsi="Century Gothic"/>
+                <w:sz w:val="12"/>
+                <w:szCs w:val="12"/>
+              </w:rPr>
+              <w:t>{porcentajePrestamoMobili</w:t>
+            </w:r>
+            <w:r>
+              <w:rPr>
+                <w:rFonts w:ascii="Century Gothic" w:hAnsi="Century Gothic"/>
+                <w:sz w:val="12"/>
+                <w:szCs w:val="12"/>
+              </w:rPr>
+              <w:t>ria</w:t>
+            </w:r>
+            <w:r>
+              <w:rPr>
+                <w:rFonts w:ascii="Century Gothic" w:hAnsi="Century Gothic"/>
+                <w:sz w:val="12"/>
+                <w:szCs w:val="12"/>
+              </w:rPr>
+              <w:t>}   (</w:t>
+            </w:r>
+            <w:r>
+              <w:rPr>
+                <w:rFonts w:ascii="Century Gothic" w:hAnsi="Century Gothic"/>
+                <w:sz w:val="12"/>
+                <w:szCs w:val="12"/>
               </w:rPr>
               <w:t>{</w:t>
             </w:r>
             <w:r>
               <w:rPr>
                 <w:rFonts w:ascii="Century Gothic" w:hAnsi="Century Gothic"/>
-                <w:sz w:val="15"/>
-                <w:szCs w:val="15"/>
-              </w:rPr>
-              <w:t>porcentajePrestamoMobiliria</w:t>
-            </w:r>
-            <w:r>
-              <w:rPr>
-                <w:rFonts w:ascii="Century Gothic" w:hAnsi="Century Gothic"/>
-                <w:sz w:val="15"/>
-                <w:szCs w:val="15"/>
-              </w:rPr>
-              <w:t>}</w:t>
-            </w:r>
-            <w:r>
-              <w:rPr>
-                <w:rFonts w:ascii="Century Gothic" w:hAnsi="Century Gothic"/>
-                <w:sz w:val="15"/>
-                <w:szCs w:val="15"/>
-              </w:rPr>
-              <w:t xml:space="preserve"> ({</w:t>
-            </w:r>
-            <w:r>
-              <w:rPr>
-                <w:rFonts w:ascii="Century Gothic" w:hAnsi="Century Gothic"/>
-                <w:sz w:val="15"/>
-                <w:szCs w:val="15"/>
+                <w:sz w:val="12"/>
+                <w:szCs w:val="12"/>
               </w:rPr>
               <w:t>porcentajePrestamoMobiliariaLetra</w:t>
             </w:r>
             <w:r>
               <w:rPr>
                 <w:rFonts w:ascii="Century Gothic" w:hAnsi="Century Gothic"/>
-                <w:sz w:val="15"/>
-                <w:szCs w:val="15"/>
-              </w:rPr>
-              <w:t>}</w:t>
-            </w:r>
-            <w:r>
-              <w:rPr>
-                <w:rFonts w:ascii="Century Gothic" w:hAnsi="Century Gothic"/>
-                <w:sz w:val="15"/>
-                <w:szCs w:val="15"/>
-              </w:rPr>
-              <w:t xml:space="preserve"> </w:t>
-            </w:r>
-            <w:r>
-              <w:rPr>
-                <w:rFonts w:ascii="Century Gothic" w:hAnsi="Century Gothic"/>
-                <w:sz w:val="15"/>
-                <w:szCs w:val="15"/>
-              </w:rPr>
-              <w:t>POR CIENTO</w:t>
-            </w:r>
-            <w:bookmarkStart w:id="0" w:name="_GoBack"/>
-            <w:bookmarkEnd w:id="0"/>
-            <w:r>
-              <w:rPr>
-                <w:rFonts w:ascii="Century Gothic" w:hAnsi="Century Gothic"/>
-                <w:sz w:val="15"/>
-                <w:szCs w:val="15"/>
-              </w:rPr>
-              <w:t>)</w:t>
+                <w:sz w:val="12"/>
+                <w:szCs w:val="12"/>
+              </w:rPr>
+              <w:t>} POR CIENTO)</w:t>
             </w:r>
           </w:p>
         </w:tc>
@@ -2061,7 +2078,7 @@
         <w:tc>
           <w:tcPr>
             <w:tcW w:w="5640" w:type="dxa"/>
-            <w:gridSpan w:val="5"/>
+            <w:gridSpan w:val="6"/>
             <w:vAlign w:val="center"/>
           </w:tcPr>
           <w:p>
@@ -2192,7 +2209,7 @@
         <w:tc>
           <w:tcPr>
             <w:tcW w:w="11199" w:type="dxa"/>
-            <w:gridSpan w:val="11"/>
+            <w:gridSpan w:val="12"/>
             <w:vAlign w:val="center"/>
           </w:tcPr>
           <w:p>
@@ -2227,7 +2244,7 @@
         <w:tc>
           <w:tcPr>
             <w:tcW w:w="11199" w:type="dxa"/>
-            <w:gridSpan w:val="11"/>
+            <w:gridSpan w:val="12"/>
             <w:vAlign w:val="center"/>
           </w:tcPr>
           <w:p>
@@ -2256,7 +2273,7 @@
         <w:tc>
           <w:tcPr>
             <w:tcW w:w="3915" w:type="dxa"/>
-            <w:gridSpan w:val="2"/>
+            <w:gridSpan w:val="3"/>
             <w:vAlign w:val="center"/>
           </w:tcPr>
           <w:p>
@@ -2307,7 +2324,7 @@
         <w:tc>
           <w:tcPr>
             <w:tcW w:w="3915" w:type="dxa"/>
-            <w:gridSpan w:val="2"/>
+            <w:gridSpan w:val="3"/>
             <w:vAlign w:val="center"/>
           </w:tcPr>
           <w:p>
@@ -2401,7 +2418,7 @@
                 <w:sz w:val="14"/>
                 <w:szCs w:val="14"/>
               </w:rPr>
-              <w:t>{autorizacionProveedorSI}</w:t>
+              <w:t>{</w:t>
             </w:r>
             <w:r>
               <w:rPr>
@@ -2409,7 +2426,7 @@
                 <w:sz w:val="14"/>
                 <w:szCs w:val="14"/>
               </w:rPr>
-              <w:t>__)      NO   (__</w:t>
+              <w:t>autorizacionProveedorSi</w:t>
             </w:r>
             <w:r>
               <w:rPr>
@@ -2417,7 +2434,7 @@
                 <w:sz w:val="14"/>
                 <w:szCs w:val="14"/>
               </w:rPr>
-              <w:t>{</w:t>
+              <w:t>}</w:t>
             </w:r>
             <w:r>
               <w:rPr>
@@ -2425,7 +2442,15 @@
                 <w:sz w:val="14"/>
                 <w:szCs w:val="14"/>
               </w:rPr>
-              <w:t>autorizacionProveedorNo}</w:t>
+              <w:t>__)      NO   (__</w:t>
+            </w:r>
+            <w:r>
+              <w:rPr>
+                <w:rFonts w:ascii="Century Gothic" w:hAnsi="Century Gothic"/>
+                <w:sz w:val="14"/>
+                <w:szCs w:val="14"/>
+              </w:rPr>
+              <w:t>{autorizacionProveedorNo}</w:t>
             </w:r>
             <w:r>
               <w:rPr>
@@ -2486,7 +2511,7 @@
                 <w:sz w:val="14"/>
                 <w:szCs w:val="14"/>
               </w:rPr>
-              <w:t>{autorizacionPublicidadSI}</w:t>
+              <w:t>{autorizacionPublicidadSi}__)      NO   (__{autorizacionPublicidadNo}_</w:t>
             </w:r>
             <w:r>
               <w:rPr>
@@ -2494,24 +2519,10 @@
                 <w:sz w:val="14"/>
                 <w:szCs w:val="14"/>
               </w:rPr>
-              <w:t>__)      NO   (__</w:t>
-            </w:r>
-            <w:r>
-              <w:rPr>
-                <w:rFonts w:ascii="Century Gothic" w:hAnsi="Century Gothic"/>
-                <w:sz w:val="14"/>
-                <w:szCs w:val="14"/>
-              </w:rPr>
-              <w:t>{autorizacionPublicidadNo}</w:t>
-            </w:r>
-            <w:r>
-              <w:rPr>
-                <w:rFonts w:ascii="Century Gothic" w:hAnsi="Century Gothic"/>
-                <w:sz w:val="14"/>
-                <w:szCs w:val="14"/>
-              </w:rPr>
-              <w:t>__)</w:t>
-            </w:r>
+              <w:t>_)</w:t>
+            </w:r>
+            <w:bookmarkStart w:id="0" w:name="_GoBack"/>
+            <w:bookmarkEnd w:id="0"/>
           </w:p>
         </w:tc>
       </w:tr>
@@ -2519,7 +2530,7 @@
         <w:tc>
           <w:tcPr>
             <w:tcW w:w="3915" w:type="dxa"/>
-            <w:gridSpan w:val="2"/>
+            <w:gridSpan w:val="3"/>
             <w:vAlign w:val="center"/>
           </w:tcPr>
           <w:p>
@@ -2582,7 +2593,7 @@
         <w:tc>
           <w:tcPr>
             <w:tcW w:w="3915" w:type="dxa"/>
-            <w:gridSpan w:val="2"/>
+            <w:gridSpan w:val="3"/>
             <w:vAlign w:val="center"/>
           </w:tcPr>
           <w:p>
@@ -2642,7 +2653,7 @@
         <w:tc>
           <w:tcPr>
             <w:tcW w:w="11199" w:type="dxa"/>
-            <w:gridSpan w:val="11"/>
+            <w:gridSpan w:val="12"/>
             <w:vAlign w:val="center"/>
           </w:tcPr>
           <w:p>
@@ -2674,7 +2685,7 @@
         <w:tc>
           <w:tcPr>
             <w:tcW w:w="3915" w:type="dxa"/>
-            <w:gridSpan w:val="2"/>
+            <w:gridSpan w:val="3"/>
             <w:vAlign w:val="center"/>
           </w:tcPr>
           <w:p>
@@ -2725,7 +2736,7 @@
         <w:tc>
           <w:tcPr>
             <w:tcW w:w="3915" w:type="dxa"/>
-            <w:gridSpan w:val="2"/>
+            <w:gridSpan w:val="3"/>
             <w:vAlign w:val="center"/>
           </w:tcPr>
           <w:p>
@@ -2803,7 +2814,7 @@
         <w:tc>
           <w:tcPr>
             <w:tcW w:w="3915" w:type="dxa"/>
-            <w:gridSpan w:val="2"/>
+            <w:gridSpan w:val="3"/>
             <w:vAlign w:val="center"/>
           </w:tcPr>
           <w:p>
@@ -2854,7 +2865,7 @@
         <w:tc>
           <w:tcPr>
             <w:tcW w:w="11199" w:type="dxa"/>
-            <w:gridSpan w:val="11"/>
+            <w:gridSpan w:val="12"/>
             <w:vAlign w:val="center"/>
           </w:tcPr>
           <w:p>
@@ -2884,7 +2895,7 @@
         <w:tc>
           <w:tcPr>
             <w:tcW w:w="3915" w:type="dxa"/>
-            <w:gridSpan w:val="2"/>
+            <w:gridSpan w:val="3"/>
             <w:vAlign w:val="center"/>
           </w:tcPr>
           <w:p>
@@ -2969,7 +2980,7 @@
         <w:tc>
           <w:tcPr>
             <w:tcW w:w="3915" w:type="dxa"/>
-            <w:gridSpan w:val="2"/>
+            <w:gridSpan w:val="3"/>
             <w:vAlign w:val="center"/>
           </w:tcPr>
           <w:p>
@@ -3026,7 +3037,7 @@
         <w:tc>
           <w:tcPr>
             <w:tcW w:w="3915" w:type="dxa"/>
-            <w:gridSpan w:val="2"/>
+            <w:gridSpan w:val="3"/>
             <w:vAlign w:val="center"/>
           </w:tcPr>
           <w:p>
@@ -3080,7 +3091,7 @@
         <w:tc>
           <w:tcPr>
             <w:tcW w:w="3915" w:type="dxa"/>
-            <w:gridSpan w:val="2"/>
+            <w:gridSpan w:val="3"/>
             <w:vAlign w:val="center"/>
           </w:tcPr>
           <w:p>
@@ -3134,7 +3145,7 @@
         <w:tc>
           <w:tcPr>
             <w:tcW w:w="11199" w:type="dxa"/>
-            <w:gridSpan w:val="11"/>
+            <w:gridSpan w:val="12"/>
             <w:vAlign w:val="center"/>
           </w:tcPr>
           <w:p>
@@ -13677,16 +13688,16 @@
           <w:sz w:val="12"/>
           <w:szCs w:val="12"/>
         </w:rPr>
-        <w:t>{vigencia</w:t>
-      </w:r>
-      <w:r>
-        <w:rPr>
-          <w:rFonts w:ascii="Century Gothic" w:hAnsi="Century Gothic" w:cs="Arial"/>
-          <w:b/>
-          <w:sz w:val="12"/>
-          <w:szCs w:val="12"/>
-        </w:rPr>
-        <w:t>}.</w:t>
+        <w:t>{fecha}</w:t>
+      </w:r>
+      <w:r>
+        <w:rPr>
+          <w:rFonts w:ascii="Century Gothic" w:hAnsi="Century Gothic" w:cs="Arial"/>
+          <w:b/>
+          <w:sz w:val="12"/>
+          <w:szCs w:val="12"/>
+        </w:rPr>
+        <w:t>.</w:t>
       </w:r>
     </w:p>
     <w:p>

</xml_diff>

<commit_message>
Contratos y Actualización del credito
</commit_message>
<xml_diff>
--- a/public/plantillas/CONTRATOGARANTIAPRENDARIA.docx
+++ b/public/plantillas/CONTRATOGARANTIAPRENDARIA.docx
@@ -575,16 +575,16 @@
               <w:rPr>
                 <w:rFonts w:ascii="Century Gothic" w:hAnsi="Century Gothic"/>
                 <w:b/>
-                <w:sz w:val="15"/>
-                <w:szCs w:val="15"/>
+                <w:sz w:val="14"/>
+                <w:szCs w:val="14"/>
               </w:rPr>
             </w:pPr>
             <w:r>
               <w:rPr>
                 <w:rFonts w:ascii="Century Gothic" w:hAnsi="Century Gothic"/>
                 <w:b/>
-                <w:sz w:val="16"/>
-                <w:szCs w:val="16"/>
+                <w:sz w:val="14"/>
+                <w:szCs w:val="14"/>
               </w:rPr>
               <w:t xml:space="preserve">{#contrato}{tasa}{/contrato}% ({tasaPor} POR CIENTO) </w:t>
             </w:r>
@@ -592,10 +592,30 @@
               <w:rPr>
                 <w:rFonts w:ascii="Century Gothic" w:hAnsi="Century Gothic"/>
                 <w:b/>
-                <w:sz w:val="15"/>
-                <w:szCs w:val="15"/>
-              </w:rPr>
-              <w:t>MENSUAL SOBRE MUTUO OTORGADO</w:t>
+                <w:sz w:val="14"/>
+                <w:szCs w:val="14"/>
+              </w:rPr>
+              <w:t>MENSUAL SOBRE</w:t>
+            </w:r>
+            <w:r>
+              <w:rPr>
+                <w:rFonts w:ascii="Century Gothic" w:hAnsi="Century Gothic"/>
+                <w:b/>
+                <w:sz w:val="14"/>
+                <w:szCs w:val="14"/>
+              </w:rPr>
+              <w:t xml:space="preserve"> EL IMPORTE TOTAL DEL</w:t>
+            </w:r>
+            <w:bookmarkStart w:id="0" w:name="_GoBack"/>
+            <w:bookmarkEnd w:id="0"/>
+            <w:r>
+              <w:rPr>
+                <w:rFonts w:ascii="Century Gothic" w:hAnsi="Century Gothic"/>
+                <w:b/>
+                <w:sz w:val="14"/>
+                <w:szCs w:val="14"/>
+              </w:rPr>
+              <w:t xml:space="preserve"> MUTUO OTORGADO</w:t>
             </w:r>
           </w:p>
         </w:tc>
@@ -636,14 +656,14 @@
               <w:tabs>
                 <w:tab w:val="right" w:leader="hyphen" w:pos="8505"/>
               </w:tabs>
-              <w:ind w:left="-111" w:right="-29"/>
+              <w:ind w:right="-29"/>
               <w:jc w:val="both"/>
               <w:rPr>
                 <w:rFonts w:ascii="Century Gothic" w:hAnsi="Century Gothic"/>
                 <w:b/>
                 <w:color w:val="000000"/>
-                <w:sz w:val="15"/>
-                <w:szCs w:val="15"/>
+                <w:sz w:val="14"/>
+                <w:szCs w:val="14"/>
                 <w:lang w:val="es-ES_tradnl"/>
               </w:rPr>
             </w:pPr>
@@ -652,8 +672,8 @@
                 <w:rFonts w:ascii="Century Gothic" w:hAnsi="Century Gothic"/>
                 <w:b/>
                 <w:color w:val="000000"/>
-                <w:sz w:val="16"/>
-                <w:szCs w:val="16"/>
+                <w:sz w:val="14"/>
+                <w:szCs w:val="14"/>
                 <w:lang w:val="es-ES_tradnl"/>
               </w:rPr>
               <w:t>EN CASO DE MORA</w:t>
@@ -662,8 +682,8 @@
               <w:rPr>
                 <w:rFonts w:ascii="Century Gothic" w:hAnsi="Century Gothic"/>
                 <w:color w:val="000000"/>
-                <w:sz w:val="16"/>
-                <w:szCs w:val="16"/>
+                <w:sz w:val="14"/>
+                <w:szCs w:val="14"/>
                 <w:lang w:val="es-ES_tradnl"/>
               </w:rPr>
               <w:t>, DE IGUAL FORMA SE OBLIGA A CUBRIR UN INTERÉS FIJO, QUE SE CALCULARÁ APLICADO EL</w:t>
@@ -673,8 +693,8 @@
                 <w:rFonts w:ascii="Century Gothic" w:hAnsi="Century Gothic"/>
                 <w:b/>
                 <w:color w:val="000000"/>
-                <w:sz w:val="16"/>
-                <w:szCs w:val="16"/>
+                <w:sz w:val="14"/>
+                <w:szCs w:val="14"/>
                 <w:lang w:val="es-ES_tradnl"/>
               </w:rPr>
               <w:t xml:space="preserve"> 1% (UNO POR CIENTO) DIARIO SOBRE EL IMPORTE TOTAL DEL MUTUO OTORGADO</w:t>
@@ -683,29 +703,12 @@
               <w:rPr>
                 <w:rFonts w:ascii="Century Gothic" w:hAnsi="Century Gothic"/>
                 <w:color w:val="000000"/>
-                <w:sz w:val="16"/>
-                <w:szCs w:val="16"/>
+                <w:sz w:val="14"/>
+                <w:szCs w:val="14"/>
                 <w:lang w:val="es-ES_tradnl"/>
               </w:rPr>
               <w:t>.</w:t>
             </w:r>
-          </w:p>
-          <w:p>
-            <w:pPr>
-              <w:tabs>
-                <w:tab w:val="right" w:leader="hyphen" w:pos="8505"/>
-              </w:tabs>
-              <w:ind w:left="-111" w:right="-29"/>
-              <w:jc w:val="both"/>
-              <w:rPr>
-                <w:rFonts w:ascii="Century Gothic" w:hAnsi="Century Gothic"/>
-                <w:b/>
-                <w:color w:val="000000"/>
-                <w:sz w:val="15"/>
-                <w:szCs w:val="15"/>
-                <w:lang w:val="es-ES_tradnl"/>
-              </w:rPr>
-            </w:pPr>
           </w:p>
         </w:tc>
       </w:tr>
@@ -872,7 +875,25 @@
                 <w:sz w:val="16"/>
                 <w:szCs w:val="16"/>
               </w:rPr>
-              <w:t>${#contrato}{seguro},({seguroLetra} PESOS 00/100){/contrato}</w:t>
+              <w:t>${#contrato}{seguro},({seguroLetra} PESOS 00/100</w:t>
+            </w:r>
+            <w:r>
+              <w:rPr>
+                <w:rFonts w:ascii="Century Gothic" w:hAnsi="Century Gothic"/>
+                <w:b/>
+                <w:sz w:val="16"/>
+                <w:szCs w:val="16"/>
+              </w:rPr>
+              <w:t xml:space="preserve"> MONEDA NACIONAL</w:t>
+            </w:r>
+            <w:r>
+              <w:rPr>
+                <w:rFonts w:ascii="Century Gothic" w:hAnsi="Century Gothic"/>
+                <w:b/>
+                <w:sz w:val="16"/>
+                <w:szCs w:val="16"/>
+              </w:rPr>
+              <w:t>){/contrato}</w:t>
             </w:r>
             <w:r>
               <w:rPr>
@@ -921,6 +942,14 @@
               </w:rPr>
               <w:t>CAT</w:t>
             </w:r>
+            <w:r>
+              <w:rPr>
+                <w:rFonts w:ascii="Century Gothic" w:hAnsi="Century Gothic"/>
+                <w:sz w:val="15"/>
+                <w:szCs w:val="15"/>
+              </w:rPr>
+              <w:t xml:space="preserve"> COSTO ANUAL TOTAL</w:t>
+            </w:r>
           </w:p>
         </w:tc>
         <w:tc>
@@ -948,7 +977,7 @@
                 <w:szCs w:val="14"/>
                 <w:lang w:val="es-ES_tradnl"/>
               </w:rPr>
-              <w:t>EL PROVEEDOR LE INFORMÓ AL CONSUMIDOR SOBRE EL COSTO ANUAL TOTAL (CAT) SIN IVA DEL CRÉDITO  SI_</w:t>
+              <w:t>EL PROVEEDOR LE INFORMÓ AL CONSUMIDOR SOBRE EL COSTO ANUAL TOTA</w:t>
             </w:r>
             <w:r>
               <w:rPr>
@@ -958,7 +987,18 @@
                 <w:szCs w:val="14"/>
                 <w:lang w:val="es-ES_tradnl"/>
               </w:rPr>
-              <w:t>X</w:t>
+              <w:t xml:space="preserve">L (CAT) SIN IVA DEL CRÉDITO  SI (  </w:t>
+            </w:r>
+            <w:r>
+              <w:rPr>
+                <w:rFonts w:ascii="Century Gothic" w:eastAsia="Times New Roman" w:hAnsi="Century Gothic" w:cs="Tahoma"/>
+                <w:b/>
+                <w:color w:val="212121"/>
+                <w:sz w:val="14"/>
+                <w:szCs w:val="14"/>
+                <w:lang w:val="es-ES_tradnl"/>
+              </w:rPr>
+              <w:t xml:space="preserve">X  </w:t>
             </w:r>
             <w:r>
               <w:rPr>
@@ -968,18 +1008,8 @@
                 <w:szCs w:val="14"/>
                 <w:lang w:val="es-ES_tradnl"/>
               </w:rPr>
-              <w:t>_  NO ___</w:t>
-            </w:r>
-          </w:p>
-          <w:p>
-            <w:pPr>
-              <w:rPr>
-                <w:rFonts w:ascii="Century Gothic" w:hAnsi="Century Gothic"/>
-                <w:b/>
-                <w:sz w:val="15"/>
-                <w:szCs w:val="15"/>
-              </w:rPr>
-            </w:pPr>
+              <w:t>)</w:t>
+            </w:r>
             <w:r>
               <w:rPr>
                 <w:rFonts w:ascii="Century Gothic" w:eastAsia="Times New Roman" w:hAnsi="Century Gothic" w:cs="Tahoma"/>
@@ -988,7 +1018,7 @@
                 <w:szCs w:val="14"/>
                 <w:lang w:val="es-ES_tradnl"/>
               </w:rPr>
-              <w:t>EL CONSUMIDOR MANIFIESTA ESTAR DEBIDAMENTE INFORMADO SOBRE EL COSTO ANUAL TOTAL</w:t>
+              <w:t xml:space="preserve">  NO </w:t>
             </w:r>
             <w:r>
               <w:rPr>
@@ -998,7 +1028,7 @@
                 <w:szCs w:val="14"/>
                 <w:lang w:val="es-ES_tradnl"/>
               </w:rPr>
-              <w:t xml:space="preserve"> (CAT) SIN IVA DEL CRÉDITO  SI_X</w:t>
+              <w:t xml:space="preserve">(  </w:t>
             </w:r>
             <w:r>
               <w:rPr>
@@ -1008,7 +1038,108 @@
                 <w:szCs w:val="14"/>
                 <w:lang w:val="es-ES_tradnl"/>
               </w:rPr>
-              <w:t>_  NO____</w:t>
+              <w:t xml:space="preserve"> </w:t>
+            </w:r>
+            <w:r>
+              <w:rPr>
+                <w:rFonts w:ascii="Century Gothic" w:eastAsia="Times New Roman" w:hAnsi="Century Gothic" w:cs="Tahoma"/>
+                <w:color w:val="212121"/>
+                <w:sz w:val="14"/>
+                <w:szCs w:val="14"/>
+                <w:lang w:val="es-ES_tradnl"/>
+              </w:rPr>
+              <w:t xml:space="preserve"> )</w:t>
+            </w:r>
+          </w:p>
+          <w:p>
+            <w:pPr>
+              <w:rPr>
+                <w:rFonts w:ascii="Century Gothic" w:hAnsi="Century Gothic"/>
+                <w:b/>
+                <w:sz w:val="15"/>
+                <w:szCs w:val="15"/>
+              </w:rPr>
+            </w:pPr>
+            <w:r>
+              <w:rPr>
+                <w:rFonts w:ascii="Century Gothic" w:eastAsia="Times New Roman" w:hAnsi="Century Gothic" w:cs="Tahoma"/>
+                <w:color w:val="212121"/>
+                <w:sz w:val="14"/>
+                <w:szCs w:val="14"/>
+                <w:lang w:val="es-ES_tradnl"/>
+              </w:rPr>
+              <w:t>EL CONSUMIDOR MANIFIESTA ESTAR DEBIDAMENTE INFORMADO SOBRE EL COSTO ANUAL TOTAL</w:t>
+            </w:r>
+            <w:r>
+              <w:rPr>
+                <w:rFonts w:ascii="Century Gothic" w:eastAsia="Times New Roman" w:hAnsi="Century Gothic" w:cs="Tahoma"/>
+                <w:color w:val="212121"/>
+                <w:sz w:val="14"/>
+                <w:szCs w:val="14"/>
+                <w:lang w:val="es-ES_tradnl"/>
+              </w:rPr>
+              <w:t xml:space="preserve"> (CAT) SIN IVA DEL CRÉDITO  SI</w:t>
+            </w:r>
+            <w:r>
+              <w:rPr>
+                <w:rFonts w:ascii="Century Gothic" w:eastAsia="Times New Roman" w:hAnsi="Century Gothic" w:cs="Tahoma"/>
+                <w:color w:val="212121"/>
+                <w:sz w:val="14"/>
+                <w:szCs w:val="14"/>
+                <w:lang w:val="es-ES_tradnl"/>
+              </w:rPr>
+              <w:t xml:space="preserve"> (  </w:t>
+            </w:r>
+            <w:r>
+              <w:rPr>
+                <w:rFonts w:ascii="Century Gothic" w:eastAsia="Times New Roman" w:hAnsi="Century Gothic" w:cs="Tahoma"/>
+                <w:b/>
+                <w:color w:val="212121"/>
+                <w:sz w:val="14"/>
+                <w:szCs w:val="14"/>
+                <w:lang w:val="es-ES_tradnl"/>
+              </w:rPr>
+              <w:t xml:space="preserve">X  </w:t>
+            </w:r>
+            <w:r>
+              <w:rPr>
+                <w:rFonts w:ascii="Century Gothic" w:eastAsia="Times New Roman" w:hAnsi="Century Gothic" w:cs="Tahoma"/>
+                <w:color w:val="212121"/>
+                <w:sz w:val="14"/>
+                <w:szCs w:val="14"/>
+                <w:lang w:val="es-ES_tradnl"/>
+              </w:rPr>
+              <w:t>)</w:t>
+            </w:r>
+            <w:r>
+              <w:rPr>
+                <w:rFonts w:ascii="Century Gothic" w:eastAsia="Times New Roman" w:hAnsi="Century Gothic" w:cs="Tahoma"/>
+                <w:color w:val="212121"/>
+                <w:sz w:val="14"/>
+                <w:szCs w:val="14"/>
+                <w:lang w:val="es-ES_tradnl"/>
+              </w:rPr>
+              <w:t xml:space="preserve">  NO (   </w:t>
+            </w:r>
+            <w:r>
+              <w:rPr>
+                <w:rFonts w:ascii="Century Gothic" w:eastAsia="Times New Roman" w:hAnsi="Century Gothic" w:cs="Tahoma"/>
+                <w:color w:val="212121"/>
+                <w:sz w:val="14"/>
+                <w:szCs w:val="14"/>
+                <w:lang w:val="es-ES_tradnl"/>
+              </w:rPr>
+              <w:t xml:space="preserve"> </w:t>
+            </w:r>
+            <w:r>
+              <w:rPr>
+                <w:rFonts w:ascii="Century Gothic" w:eastAsia="Times New Roman" w:hAnsi="Century Gothic" w:cs="Tahoma"/>
+                <w:color w:val="212121"/>
+                <w:sz w:val="14"/>
+                <w:szCs w:val="14"/>
+                <w:lang w:val="es-ES_tradnl"/>
+              </w:rPr>
+              <w:t>)</w:t>
             </w:r>
           </w:p>
         </w:tc>
@@ -1244,7 +1375,31 @@
                 <w:sz w:val="12"/>
                 <w:szCs w:val="12"/>
               </w:rPr>
-              <w:t>{almacenaje},({almacenajeLetra} 00/100 MONEDA NACIONAL)</w:t>
+              <w:t xml:space="preserve">{almacenaje} </w:t>
+            </w:r>
+            <w:r>
+              <w:rPr>
+                <w:rFonts w:ascii="Century Gothic" w:hAnsi="Century Gothic"/>
+                <w:sz w:val="12"/>
+                <w:szCs w:val="12"/>
+              </w:rPr>
+              <w:t xml:space="preserve">({almacenajeLetra} </w:t>
+            </w:r>
+            <w:r>
+              <w:rPr>
+                <w:rFonts w:ascii="Century Gothic" w:hAnsi="Century Gothic"/>
+                <w:sz w:val="12"/>
+                <w:szCs w:val="12"/>
+              </w:rPr>
+              <w:t xml:space="preserve">PESOS </w:t>
+            </w:r>
+            <w:r>
+              <w:rPr>
+                <w:rFonts w:ascii="Century Gothic" w:hAnsi="Century Gothic"/>
+                <w:sz w:val="12"/>
+                <w:szCs w:val="12"/>
+              </w:rPr>
+              <w:t>00/100 MONEDA NACIONAL)</w:t>
             </w:r>
           </w:p>
         </w:tc>
@@ -1285,15 +1440,39 @@
                 <w:sz w:val="12"/>
                 <w:szCs w:val="12"/>
               </w:rPr>
-              <w:t>,({comercializacionLetra</w:t>
-            </w:r>
-            <w:r>
-              <w:rPr>
-                <w:rFonts w:ascii="Century Gothic" w:hAnsi="Century Gothic"/>
-                <w:sz w:val="12"/>
-                <w:szCs w:val="12"/>
-              </w:rPr>
-              <w:t>} 00/100 MONEDA NACIONAL)</w:t>
+              <w:t xml:space="preserve"> </w:t>
+            </w:r>
+            <w:r>
+              <w:rPr>
+                <w:rFonts w:ascii="Century Gothic" w:hAnsi="Century Gothic"/>
+                <w:sz w:val="12"/>
+                <w:szCs w:val="12"/>
+              </w:rPr>
+              <w:t>({comercializacionLetra</w:t>
+            </w:r>
+            <w:r>
+              <w:rPr>
+                <w:rFonts w:ascii="Century Gothic" w:hAnsi="Century Gothic"/>
+                <w:sz w:val="12"/>
+                <w:szCs w:val="12"/>
+              </w:rPr>
+              <w:t>}</w:t>
+            </w:r>
+            <w:r>
+              <w:rPr>
+                <w:rFonts w:ascii="Century Gothic" w:hAnsi="Century Gothic"/>
+                <w:sz w:val="12"/>
+                <w:szCs w:val="12"/>
+              </w:rPr>
+              <w:t xml:space="preserve"> PESOS</w:t>
+            </w:r>
+            <w:r>
+              <w:rPr>
+                <w:rFonts w:ascii="Century Gothic" w:hAnsi="Century Gothic"/>
+                <w:sz w:val="12"/>
+                <w:szCs w:val="12"/>
+              </w:rPr>
+              <w:t xml:space="preserve"> 00/100 MONEDA NACIONAL)</w:t>
             </w:r>
           </w:p>
         </w:tc>
@@ -1358,7 +1537,47 @@
                 <w:sz w:val="12"/>
                 <w:szCs w:val="12"/>
               </w:rPr>
-              <w:t>,({comercializacionLetra} 00/100 MONEDA NACIONAL)</w:t>
+              <w:t xml:space="preserve"> </w:t>
+            </w:r>
+            <w:r>
+              <w:rPr>
+                <w:rFonts w:ascii="Century Gothic" w:hAnsi="Century Gothic"/>
+                <w:sz w:val="12"/>
+                <w:szCs w:val="12"/>
+              </w:rPr>
+              <w:t>({</w:t>
+            </w:r>
+            <w:r>
+              <w:rPr>
+                <w:rFonts w:ascii="Century Gothic" w:hAnsi="Century Gothic"/>
+                <w:sz w:val="12"/>
+                <w:szCs w:val="12"/>
+              </w:rPr>
+              <w:t>desempenioLetra</w:t>
+            </w:r>
+            <w:r>
+              <w:rPr>
+                <w:rFonts w:ascii="Century Gothic" w:hAnsi="Century Gothic"/>
+                <w:sz w:val="12"/>
+                <w:szCs w:val="12"/>
+              </w:rPr>
+              <w:t>}</w:t>
+            </w:r>
+            <w:r>
+              <w:rPr>
+                <w:rFonts w:ascii="Century Gothic" w:hAnsi="Century Gothic"/>
+                <w:sz w:val="12"/>
+                <w:szCs w:val="12"/>
+              </w:rPr>
+              <w:t xml:space="preserve"> PESOS</w:t>
+            </w:r>
+            <w:r>
+              <w:rPr>
+                <w:rFonts w:ascii="Century Gothic" w:hAnsi="Century Gothic"/>
+                <w:sz w:val="12"/>
+                <w:szCs w:val="12"/>
+              </w:rPr>
+              <w:t xml:space="preserve"> 00/100 MONEDA NACIONAL)</w:t>
             </w:r>
           </w:p>
         </w:tc>
@@ -1399,7 +1618,23 @@
                 <w:sz w:val="12"/>
                 <w:szCs w:val="12"/>
               </w:rPr>
-              <w:t>,({reposicionLetra}, 00/100 MONEDA NACIONAL)</w:t>
+              <w:t xml:space="preserve"> </w:t>
+            </w:r>
+            <w:r>
+              <w:rPr>
+                <w:rFonts w:ascii="Century Gothic" w:hAnsi="Century Gothic"/>
+                <w:sz w:val="12"/>
+                <w:szCs w:val="12"/>
+              </w:rPr>
+              <w:t>({reposicionLetra} PESOS</w:t>
+            </w:r>
+            <w:r>
+              <w:rPr>
+                <w:rFonts w:ascii="Century Gothic" w:hAnsi="Century Gothic"/>
+                <w:sz w:val="12"/>
+                <w:szCs w:val="12"/>
+              </w:rPr>
+              <w:t xml:space="preserve"> 00/100 MONEDA NACIONAL)</w:t>
             </w:r>
             <w:r>
               <w:rPr>
@@ -1898,15 +2133,23 @@
                 <w:sz w:val="12"/>
                 <w:szCs w:val="12"/>
               </w:rPr>
-              <w:t>{avaluoMobiliaria</w:t>
-            </w:r>
-            <w:r>
-              <w:rPr>
-                <w:rFonts w:ascii="Century Gothic" w:hAnsi="Century Gothic"/>
-                <w:sz w:val="12"/>
-                <w:szCs w:val="12"/>
-              </w:rPr>
-              <w:t>Letra}</w:t>
+              <w:t>{</w:t>
+            </w:r>
+            <w:r>
+              <w:rPr>
+                <w:rFonts w:ascii="Century Gothic" w:hAnsi="Century Gothic"/>
+                <w:sz w:val="12"/>
+                <w:szCs w:val="12"/>
+              </w:rPr>
+              <w:t>avaluoMobiliariaLetra</w:t>
+            </w:r>
+            <w:r>
+              <w:rPr>
+                <w:rFonts w:ascii="Century Gothic" w:hAnsi="Century Gothic"/>
+                <w:sz w:val="12"/>
+                <w:szCs w:val="12"/>
+              </w:rPr>
+              <w:t>}</w:t>
             </w:r>
             <w:r>
               <w:rPr>
@@ -2123,7 +2366,7 @@
                 <w:sz w:val="15"/>
                 <w:szCs w:val="15"/>
               </w:rPr>
-              <w:t>vigencia</w:t>
+              <w:t>vigenciaMasUnDia</w:t>
             </w:r>
             <w:r>
               <w:rPr>
@@ -2177,25 +2420,23 @@
                 <w:sz w:val="15"/>
                 <w:szCs w:val="15"/>
               </w:rPr>
-              <w:t xml:space="preserve"> {</w:t>
-            </w:r>
-            <w:r>
-              <w:rPr>
-                <w:rFonts w:ascii="Century Gothic" w:hAnsi="Century Gothic"/>
-                <w:sz w:val="15"/>
-                <w:szCs w:val="15"/>
-              </w:rPr>
-              <w:t>vigenciaMasUnDia</w:t>
-            </w:r>
-            <w:bookmarkStart w:id="0" w:name="_GoBack"/>
-            <w:bookmarkEnd w:id="0"/>
-            <w:r>
-              <w:rPr>
-                <w:rFonts w:ascii="Century Gothic" w:hAnsi="Century Gothic"/>
-                <w:sz w:val="15"/>
-                <w:szCs w:val="15"/>
-              </w:rPr>
-              <w:t>}{/garantias}{/contrato}</w:t>
+              <w:t xml:space="preserve"> </w:t>
+            </w:r>
+            <w:r>
+              <w:rPr>
+                <w:rFonts w:ascii="Century Gothic" w:hAnsi="Century Gothic"/>
+                <w:sz w:val="15"/>
+                <w:szCs w:val="15"/>
+              </w:rPr>
+              <w:t>{vigencia}</w:t>
+            </w:r>
+            <w:r>
+              <w:rPr>
+                <w:rFonts w:ascii="Century Gothic" w:hAnsi="Century Gothic"/>
+                <w:sz w:val="15"/>
+                <w:szCs w:val="15"/>
+              </w:rPr>
+              <w:t>{/garantias}{/contrato}</w:t>
             </w:r>
           </w:p>
         </w:tc>
@@ -2808,16 +3049,7 @@
                 <w:sz w:val="15"/>
                 <w:szCs w:val="15"/>
               </w:rPr>
-              <w:t xml:space="preserve">CLAVE REGISTRO CONTRATO DE ADHESIÓN ANTE </w:t>
-            </w:r>
-            <w:r>
-              <w:rPr>
-                <w:rFonts w:ascii="Century Gothic" w:hAnsi="Century Gothic"/>
-                <w:sz w:val="15"/>
-                <w:szCs w:val="15"/>
-              </w:rPr>
-              <w:lastRenderedPageBreak/>
-              <w:t>PROFECO</w:t>
+              <w:t>CLAVE REGISTRO CONTRATO DE ADHESIÓN ANTE PROFECO</w:t>
             </w:r>
           </w:p>
         </w:tc>
@@ -2842,7 +3074,6 @@
                 <w:sz w:val="15"/>
                 <w:szCs w:val="15"/>
               </w:rPr>
-              <w:lastRenderedPageBreak/>
               <w:t>EN TRÁMITE</w:t>
             </w:r>
           </w:p>
@@ -2872,7 +3103,6 @@
                 <w:sz w:val="15"/>
                 <w:szCs w:val="15"/>
               </w:rPr>
-              <w:lastRenderedPageBreak/>
               <w:t xml:space="preserve">SE LEE, ENTIENDE Y ACEPTA EN TODO SU CONTENIDO EL PRESENTE DOCUMENTO Y ANEXOS, FIRMANDO DE CONFORMIDAD EN DOS TANTOS, UNO PARA CADA PARTE. </w:t>
             </w:r>
           </w:p>
@@ -3014,6 +3244,17 @@
               </w:rPr>
               <w:t>(FIRMA)______________________________________</w:t>
             </w:r>
+          </w:p>
+          <w:p>
+            <w:pPr>
+              <w:jc w:val="both"/>
+              <w:rPr>
+                <w:rFonts w:ascii="Century Gothic" w:hAnsi="Century Gothic"/>
+                <w:i/>
+                <w:sz w:val="15"/>
+                <w:szCs w:val="15"/>
+              </w:rPr>
+            </w:pPr>
           </w:p>
         </w:tc>
       </w:tr>
@@ -3042,6 +3283,7 @@
                 <w:sz w:val="15"/>
                 <w:szCs w:val="15"/>
               </w:rPr>
+              <w:lastRenderedPageBreak/>
               <w:t xml:space="preserve">EL CONSUMIDOR </w:t>
             </w:r>
           </w:p>
@@ -3071,6 +3313,17 @@
               </w:rPr>
               <w:t>(FIRMA)______________________________________</w:t>
             </w:r>
+          </w:p>
+          <w:p>
+            <w:pPr>
+              <w:jc w:val="both"/>
+              <w:rPr>
+                <w:rFonts w:ascii="Century Gothic" w:hAnsi="Century Gothic"/>
+                <w:i/>
+                <w:sz w:val="15"/>
+                <w:szCs w:val="15"/>
+              </w:rPr>
+            </w:pPr>
           </w:p>
         </w:tc>
       </w:tr>
@@ -3126,6 +3379,17 @@
               <w:t>(FIRMA)______________________________________</w:t>
             </w:r>
           </w:p>
+          <w:p>
+            <w:pPr>
+              <w:jc w:val="both"/>
+              <w:rPr>
+                <w:rFonts w:ascii="Century Gothic" w:hAnsi="Century Gothic"/>
+                <w:i/>
+                <w:sz w:val="15"/>
+                <w:szCs w:val="15"/>
+              </w:rPr>
+            </w:pPr>
+          </w:p>
         </w:tc>
       </w:tr>
       <w:tr>
@@ -3960,11 +4224,11 @@
         <w:ind w:left="-709" w:right="-660"/>
         <w:jc w:val="both"/>
         <w:rPr>
-          <w:rFonts w:ascii="Century Gothic" w:hAnsi="Century Gothic" w:cs="Arial"/>
-          <w:color w:val="000000"/>
-          <w:sz w:val="12"/>
-          <w:szCs w:val="12"/>
-          <w:lang w:val="es-ES"/>
+          <w:rFonts w:ascii="Century Gothic" w:eastAsia="Calibri" w:hAnsi="Century Gothic" w:cs="Arial"/>
+          <w:color w:val="000000"/>
+          <w:sz w:val="12"/>
+          <w:szCs w:val="12"/>
+          <w:lang w:val="es-ES_tradnl" w:eastAsia="en-US"/>
         </w:rPr>
       </w:pPr>
       <w:r>
@@ -4007,6 +4271,76 @@
           <w:lang w:val="es-ES_tradnl" w:eastAsia="en-US"/>
         </w:rPr>
         <w:t>QUE ES LEGÍTIMO PROPIETARIO Y POSEEDOR DE LA PRENDA DESCRITA EN LA CARÁTULA Y QUE ENTREGA EN GARANTÍA DE ESTE CONTRATO, Y DE TODO CUANTO EN DERECHO, USO Y COSTUMBRE CORRESPONDEN Y QUE PUEDE ACREDITAR DICHA CALIDAD JURÍDICA ANTE TERCEROS Y/O CUALQUIER AUTORIDAD QUE LO REQUIERA.</w:t>
+      </w:r>
+    </w:p>
+    <w:p>
+      <w:pPr>
+        <w:widowControl w:val="0"/>
+        <w:autoSpaceDE w:val="0"/>
+        <w:autoSpaceDN w:val="0"/>
+        <w:adjustRightInd w:val="0"/>
+        <w:spacing w:line="276" w:lineRule="auto"/>
+        <w:ind w:left="-709" w:right="-660"/>
+        <w:jc w:val="both"/>
+        <w:rPr>
+          <w:rFonts w:ascii="Century Gothic" w:hAnsi="Century Gothic" w:cs="Arial"/>
+          <w:color w:val="000000"/>
+          <w:sz w:val="12"/>
+          <w:szCs w:val="12"/>
+          <w:lang w:val="es-ES"/>
+        </w:rPr>
+      </w:pPr>
+      <w:r>
+        <w:rPr>
+          <w:rFonts w:ascii="Century Gothic" w:hAnsi="Century Gothic" w:cs="Arial"/>
+          <w:color w:val="000000"/>
+          <w:sz w:val="12"/>
+          <w:szCs w:val="12"/>
+          <w:lang w:val="es-ES"/>
+        </w:rPr>
+        <w:t xml:space="preserve">--- </w:t>
+      </w:r>
+      <w:r>
+        <w:rPr>
+          <w:rFonts w:ascii="Century Gothic" w:hAnsi="Century Gothic" w:cs="Arial"/>
+          <w:b/>
+          <w:color w:val="000000"/>
+          <w:sz w:val="12"/>
+          <w:szCs w:val="12"/>
+          <w:lang w:val="es-ES"/>
+        </w:rPr>
+        <w:t>D</w:t>
+      </w:r>
+      <w:r>
+        <w:rPr>
+          <w:rFonts w:ascii="Century Gothic" w:hAnsi="Century Gothic" w:cs="Arial"/>
+          <w:b/>
+          <w:color w:val="000000"/>
+          <w:sz w:val="12"/>
+          <w:szCs w:val="12"/>
+          <w:lang w:val="es-ES"/>
+        </w:rPr>
+        <w:t>).-</w:t>
+      </w:r>
+      <w:r>
+        <w:rPr>
+          <w:rFonts w:ascii="Century Gothic" w:hAnsi="Century Gothic" w:cs="Arial"/>
+          <w:color w:val="000000"/>
+          <w:sz w:val="12"/>
+          <w:szCs w:val="12"/>
+          <w:lang w:val="es-ES"/>
+        </w:rPr>
+        <w:t xml:space="preserve"> </w:t>
+      </w:r>
+      <w:r>
+        <w:rPr>
+          <w:rFonts w:ascii="Century Gothic" w:hAnsi="Century Gothic" w:cs="Arial"/>
+          <w:color w:val="000000"/>
+          <w:sz w:val="12"/>
+          <w:szCs w:val="12"/>
+          <w:lang w:val="es-ES"/>
+        </w:rPr>
+        <w:t>QUE SUS RECURSOS, DERECHOS O BIENES DE CUALQUIER NATURALEZA QUE SE EMPLEARAN PARA SOLVENTAR O CUMPLIMENTAR EL OBJETO DEL PRESENTE INSTRUMENTO NO ACTUALIZAN O SE ASEMEJAN AL ÍLICITO CONTEMPLADO EN EL ARTÍCULO 400 BIS (CUATROCIENTOS BIS), DEL CÓDIGO PENAL FEDERAL.</w:t>
       </w:r>
     </w:p>
     <w:p>
@@ -9293,20 +9627,6 @@
               <w:widowControl w:val="0"/>
               <w:spacing w:line="276" w:lineRule="auto"/>
               <w:ind w:right="-660"/>
-              <w:jc w:val="center"/>
-              <w:rPr>
-                <w:rFonts w:ascii="Century Gothic" w:hAnsi="Century Gothic"/>
-                <w:color w:val="000000"/>
-                <w:sz w:val="12"/>
-                <w:szCs w:val="12"/>
-              </w:rPr>
-            </w:pPr>
-          </w:p>
-          <w:p>
-            <w:pPr>
-              <w:widowControl w:val="0"/>
-              <w:spacing w:line="276" w:lineRule="auto"/>
-              <w:ind w:right="-660"/>
               <w:rPr>
                 <w:rFonts w:ascii="Century Gothic" w:hAnsi="Century Gothic"/>
                 <w:color w:val="000000"/>
@@ -9320,7 +9640,7 @@
               <w:widowControl w:val="0"/>
               <w:spacing w:line="276" w:lineRule="auto"/>
               <w:ind w:right="30"/>
-              <w:jc w:val="both"/>
+              <w:jc w:val="center"/>
               <w:rPr>
                 <w:rFonts w:ascii="Century Gothic" w:hAnsi="Century Gothic"/>
                 <w:color w:val="000000"/>
@@ -9348,21 +9668,6 @@
               <w:widowControl w:val="0"/>
               <w:spacing w:line="276" w:lineRule="auto"/>
               <w:ind w:right="-660"/>
-              <w:jc w:val="center"/>
-              <w:rPr>
-                <w:rFonts w:ascii="Century Gothic" w:hAnsi="Century Gothic"/>
-                <w:color w:val="000000"/>
-                <w:sz w:val="12"/>
-                <w:szCs w:val="12"/>
-              </w:rPr>
-            </w:pPr>
-          </w:p>
-          <w:p>
-            <w:pPr>
-              <w:widowControl w:val="0"/>
-              <w:spacing w:line="276" w:lineRule="auto"/>
-              <w:ind w:right="-660"/>
-              <w:jc w:val="center"/>
               <w:rPr>
                 <w:rFonts w:ascii="Century Gothic" w:hAnsi="Century Gothic"/>
                 <w:color w:val="000000"/>
@@ -9404,7 +9709,6 @@
               <w:widowControl w:val="0"/>
               <w:spacing w:line="276" w:lineRule="auto"/>
               <w:ind w:right="-660"/>
-              <w:jc w:val="center"/>
               <w:rPr>
                 <w:rFonts w:ascii="Century Gothic" w:hAnsi="Century Gothic"/>
                 <w:color w:val="000000"/>
@@ -9426,20 +9730,6 @@
                 <w:szCs w:val="12"/>
               </w:rPr>
             </w:pPr>
-          </w:p>
-          <w:p>
-            <w:pPr>
-              <w:widowControl w:val="0"/>
-              <w:spacing w:line="276" w:lineRule="auto"/>
-              <w:ind w:right="-660"/>
-              <w:jc w:val="center"/>
-              <w:rPr>
-                <w:rFonts w:ascii="Century Gothic" w:hAnsi="Century Gothic"/>
-                <w:color w:val="000000"/>
-                <w:sz w:val="12"/>
-                <w:szCs w:val="12"/>
-              </w:rPr>
-            </w:pPr>
             <w:r>
               <w:rPr>
                 <w:rFonts w:ascii="Century Gothic" w:hAnsi="Century Gothic"/>
@@ -9670,15 +9960,6 @@
           <w:szCs w:val="12"/>
         </w:rPr>
       </w:pPr>
-      <w:r>
-        <w:rPr>
-          <w:rFonts w:ascii="Century Gothic" w:hAnsi="Century Gothic" w:cs="Arial"/>
-          <w:b/>
-          <w:sz w:val="12"/>
-          <w:szCs w:val="12"/>
-        </w:rPr>
-        <w:t>ANEXO 1</w:t>
-      </w:r>
     </w:p>
     <w:p>
       <w:pPr>
@@ -9691,15 +9972,6 @@
           <w:szCs w:val="12"/>
         </w:rPr>
       </w:pPr>
-      <w:r>
-        <w:rPr>
-          <w:rFonts w:ascii="Century Gothic" w:hAnsi="Century Gothic" w:cs="Arial"/>
-          <w:b/>
-          <w:sz w:val="12"/>
-          <w:szCs w:val="12"/>
-        </w:rPr>
-        <w:t>TABLA DE AMORTIZACIÓN DEL PRÉSTAMO</w:t>
-      </w:r>
     </w:p>
     <w:p>
       <w:pPr>
@@ -9712,21 +9984,154 @@
           <w:szCs w:val="12"/>
         </w:rPr>
       </w:pPr>
-      <w:r>
-        <w:rPr>
-          <w:rFonts w:ascii="Century Gothic" w:hAnsi="Century Gothic" w:cs="Arial"/>
-          <w:b/>
-          <w:sz w:val="12"/>
-          <w:szCs w:val="12"/>
-        </w:rPr>
-        <w:t xml:space="preserve">PRODUCTO: PRÉSTAMO PERSONAL </w:t>
-      </w:r>
     </w:p>
     <w:p>
       <w:pPr>
         <w:spacing w:line="0" w:lineRule="atLeast"/>
         <w:jc w:val="center"/>
         <w:rPr>
+          <w:rFonts w:ascii="Century Gothic" w:hAnsi="Century Gothic" w:cs="Arial"/>
+          <w:b/>
+          <w:sz w:val="12"/>
+          <w:szCs w:val="12"/>
+        </w:rPr>
+      </w:pPr>
+    </w:p>
+    <w:p>
+      <w:pPr>
+        <w:spacing w:line="0" w:lineRule="atLeast"/>
+        <w:jc w:val="center"/>
+        <w:rPr>
+          <w:rFonts w:ascii="Century Gothic" w:hAnsi="Century Gothic" w:cs="Arial"/>
+          <w:b/>
+          <w:sz w:val="12"/>
+          <w:szCs w:val="12"/>
+        </w:rPr>
+      </w:pPr>
+    </w:p>
+    <w:p>
+      <w:pPr>
+        <w:spacing w:line="0" w:lineRule="atLeast"/>
+        <w:jc w:val="center"/>
+        <w:rPr>
+          <w:rFonts w:ascii="Century Gothic" w:hAnsi="Century Gothic" w:cs="Arial"/>
+          <w:b/>
+          <w:sz w:val="12"/>
+          <w:szCs w:val="12"/>
+        </w:rPr>
+      </w:pPr>
+    </w:p>
+    <w:p>
+      <w:pPr>
+        <w:spacing w:line="0" w:lineRule="atLeast"/>
+        <w:jc w:val="center"/>
+        <w:rPr>
+          <w:rFonts w:ascii="Century Gothic" w:hAnsi="Century Gothic" w:cs="Arial"/>
+          <w:b/>
+          <w:sz w:val="12"/>
+          <w:szCs w:val="12"/>
+        </w:rPr>
+      </w:pPr>
+    </w:p>
+    <w:p>
+      <w:pPr>
+        <w:spacing w:line="0" w:lineRule="atLeast"/>
+        <w:jc w:val="center"/>
+        <w:rPr>
+          <w:rFonts w:ascii="Century Gothic" w:hAnsi="Century Gothic" w:cs="Arial"/>
+          <w:b/>
+          <w:sz w:val="12"/>
+          <w:szCs w:val="12"/>
+        </w:rPr>
+      </w:pPr>
+    </w:p>
+    <w:p>
+      <w:pPr>
+        <w:rPr>
+          <w:rFonts w:ascii="Century Gothic" w:hAnsi="Century Gothic" w:cs="Arial"/>
+          <w:b/>
+          <w:sz w:val="12"/>
+          <w:szCs w:val="12"/>
+        </w:rPr>
+      </w:pPr>
+      <w:r>
+        <w:rPr>
+          <w:rFonts w:ascii="Century Gothic" w:hAnsi="Century Gothic" w:cs="Arial"/>
+          <w:b/>
+          <w:sz w:val="12"/>
+          <w:szCs w:val="12"/>
+        </w:rPr>
+        <w:br w:type="page"/>
+      </w:r>
+    </w:p>
+    <w:p>
+      <w:pPr>
+        <w:spacing w:line="0" w:lineRule="atLeast"/>
+        <w:jc w:val="center"/>
+        <w:rPr>
+          <w:rFonts w:ascii="Century Gothic" w:hAnsi="Century Gothic" w:cs="Arial"/>
+          <w:b/>
+          <w:sz w:val="12"/>
+          <w:szCs w:val="12"/>
+        </w:rPr>
+      </w:pPr>
+      <w:r>
+        <w:rPr>
+          <w:rFonts w:ascii="Century Gothic" w:hAnsi="Century Gothic" w:cs="Arial"/>
+          <w:b/>
+          <w:sz w:val="12"/>
+          <w:szCs w:val="12"/>
+        </w:rPr>
+        <w:t>ANEXO 1</w:t>
+      </w:r>
+    </w:p>
+    <w:p>
+      <w:pPr>
+        <w:spacing w:line="0" w:lineRule="atLeast"/>
+        <w:jc w:val="center"/>
+        <w:rPr>
+          <w:rFonts w:ascii="Century Gothic" w:hAnsi="Century Gothic" w:cs="Arial"/>
+          <w:b/>
+          <w:sz w:val="12"/>
+          <w:szCs w:val="12"/>
+        </w:rPr>
+      </w:pPr>
+      <w:r>
+        <w:rPr>
+          <w:rFonts w:ascii="Century Gothic" w:hAnsi="Century Gothic" w:cs="Arial"/>
+          <w:b/>
+          <w:sz w:val="12"/>
+          <w:szCs w:val="12"/>
+        </w:rPr>
+        <w:t>TABLA DE AMORTIZACIÓN DEL PRÉSTAMO</w:t>
+      </w:r>
+    </w:p>
+    <w:p>
+      <w:pPr>
+        <w:spacing w:line="0" w:lineRule="atLeast"/>
+        <w:jc w:val="center"/>
+        <w:rPr>
+          <w:rFonts w:ascii="Century Gothic" w:hAnsi="Century Gothic" w:cs="Arial"/>
+          <w:b/>
+          <w:sz w:val="12"/>
+          <w:szCs w:val="12"/>
+        </w:rPr>
+      </w:pPr>
+      <w:r>
+        <w:rPr>
+          <w:rFonts w:ascii="Century Gothic" w:hAnsi="Century Gothic" w:cs="Arial"/>
+          <w:b/>
+          <w:sz w:val="12"/>
+          <w:szCs w:val="12"/>
+        </w:rPr>
+        <w:t xml:space="preserve">PRODUCTO: PRÉSTAMO PERSONAL </w:t>
+      </w:r>
+    </w:p>
+    <w:p>
+      <w:pPr>
+        <w:spacing w:line="0" w:lineRule="atLeast"/>
+        <w:jc w:val="center"/>
+        <w:rPr>
           <w:rFonts w:ascii="Century Gothic" w:hAnsi="Century Gothic"/>
           <w:sz w:val="12"/>
           <w:szCs w:val="12"/>
@@ -9768,21 +10173,10 @@
         </w:rPr>
       </w:pPr>
     </w:p>
-    <w:p>
-      <w:pPr>
-        <w:spacing w:line="0" w:lineRule="atLeast"/>
-        <w:jc w:val="center"/>
-        <w:rPr>
-          <w:rFonts w:ascii="Century Gothic" w:hAnsi="Century Gothic"/>
-          <w:sz w:val="12"/>
-          <w:szCs w:val="12"/>
-        </w:rPr>
-      </w:pPr>
-    </w:p>
     <w:tbl>
       <w:tblPr>
-        <w:tblpPr w:leftFromText="141" w:rightFromText="141" w:vertAnchor="text" w:horzAnchor="page" w:tblpX="1922" w:tblpY="62"/>
-        <w:tblW w:w="8713" w:type="dxa"/>
+        <w:tblpPr w:leftFromText="141" w:rightFromText="141" w:vertAnchor="text" w:horzAnchor="page" w:tblpX="1147" w:tblpY="62"/>
+        <w:tblW w:w="10598" w:type="dxa"/>
         <w:tblBorders>
           <w:top w:val="single" w:sz="4" w:space="0" w:color="auto"/>
           <w:left w:val="single" w:sz="4" w:space="0" w:color="auto"/>
@@ -9794,50 +10188,22 @@
         <w:tblLook w:val="04A0" w:firstRow="1" w:lastRow="0" w:firstColumn="1" w:lastColumn="0" w:noHBand="0" w:noVBand="1"/>
       </w:tblPr>
       <w:tblGrid>
-        <w:gridCol w:w="1191"/>
-        <w:gridCol w:w="1757"/>
-        <w:gridCol w:w="1095"/>
-        <w:gridCol w:w="1098"/>
-        <w:gridCol w:w="1087"/>
-        <w:gridCol w:w="1375"/>
-        <w:gridCol w:w="1110"/>
+        <w:gridCol w:w="1395"/>
+        <w:gridCol w:w="1974"/>
+        <w:gridCol w:w="1134"/>
+        <w:gridCol w:w="1134"/>
+        <w:gridCol w:w="1275"/>
+        <w:gridCol w:w="993"/>
+        <w:gridCol w:w="1275"/>
+        <w:gridCol w:w="1418"/>
       </w:tblGrid>
       <w:tr>
         <w:trPr>
-          <w:trHeight w:val="72"/>
+          <w:trHeight w:val="139"/>
         </w:trPr>
         <w:tc>
           <w:tcPr>
-            <w:tcW w:w="1191" w:type="dxa"/>
-            <w:vMerge w:val="restart"/>
-          </w:tcPr>
-          <w:p>
-            <w:pPr>
-              <w:keepNext/>
-              <w:keepLines/>
-              <w:tabs>
-                <w:tab w:val="right" w:leader="hyphen" w:pos="9072"/>
-              </w:tabs>
-              <w:ind w:right="-232"/>
-              <w:rPr>
-                <w:rFonts w:ascii="Century Gothic" w:hAnsi="Century Gothic"/>
-                <w:sz w:val="12"/>
-                <w:szCs w:val="12"/>
-              </w:rPr>
-            </w:pPr>
-            <w:r>
-              <w:rPr>
-                <w:rFonts w:ascii="Century Gothic" w:hAnsi="Century Gothic"/>
-                <w:sz w:val="12"/>
-                <w:szCs w:val="12"/>
-              </w:rPr>
-              <w:t>NO. PAGO</w:t>
-            </w:r>
-          </w:p>
-        </w:tc>
-        <w:tc>
-          <w:tcPr>
-            <w:tcW w:w="1757" w:type="dxa"/>
+            <w:tcW w:w="1395" w:type="dxa"/>
             <w:vMerge w:val="restart"/>
           </w:tcPr>
           <w:p>
@@ -9855,14 +10221,6 @@
                 <w:szCs w:val="12"/>
               </w:rPr>
             </w:pPr>
-            <w:r>
-              <w:rPr>
-                <w:rFonts w:ascii="Century Gothic" w:hAnsi="Century Gothic"/>
-                <w:sz w:val="12"/>
-                <w:szCs w:val="12"/>
-              </w:rPr>
-              <w:t>FECHA DE PAGO</w:t>
-            </w:r>
           </w:p>
           <w:p>
             <w:pPr>
@@ -9885,14 +10243,14 @@
                 <w:sz w:val="12"/>
                 <w:szCs w:val="12"/>
               </w:rPr>
-              <w:t>(DÍA/MES/AÑO)</w:t>
+              <w:t>NO. PAGO</w:t>
             </w:r>
           </w:p>
         </w:tc>
         <w:tc>
           <w:tcPr>
-            <w:tcW w:w="4655" w:type="dxa"/>
-            <w:gridSpan w:val="4"/>
+            <w:tcW w:w="1974" w:type="dxa"/>
+            <w:vMerge w:val="restart"/>
           </w:tcPr>
           <w:p>
             <w:pPr>
@@ -9909,20 +10267,7 @@
                 <w:szCs w:val="12"/>
               </w:rPr>
             </w:pPr>
-            <w:r>
-              <w:rPr>
-                <w:rFonts w:ascii="Century Gothic" w:hAnsi="Century Gothic"/>
-                <w:sz w:val="12"/>
-                <w:szCs w:val="12"/>
-              </w:rPr>
-              <w:t>ABONO (PESOS M.N.)</w:t>
-            </w:r>
-          </w:p>
-        </w:tc>
-        <w:tc>
-          <w:tcPr>
-            <w:tcW w:w="1110" w:type="dxa"/>
-          </w:tcPr>
+          </w:p>
           <w:p>
             <w:pPr>
               <w:keepNext/>
@@ -9944,20 +10289,9 @@
                 <w:sz w:val="12"/>
                 <w:szCs w:val="12"/>
               </w:rPr>
-              <w:t>SALDO</w:t>
-            </w:r>
-          </w:p>
-        </w:tc>
-      </w:tr>
-      <w:tr>
-        <w:trPr>
-          <w:trHeight w:val="72"/>
-        </w:trPr>
-        <w:tc>
-          <w:tcPr>
-            <w:tcW w:w="1191" w:type="dxa"/>
-            <w:vMerge/>
-          </w:tcPr>
+              <w:t>FECHA DE PAGO</w:t>
+            </w:r>
+          </w:p>
           <w:p>
             <w:pPr>
               <w:keepNext/>
@@ -9973,12 +10307,20 @@
                 <w:szCs w:val="12"/>
               </w:rPr>
             </w:pPr>
+            <w:r>
+              <w:rPr>
+                <w:rFonts w:ascii="Century Gothic" w:hAnsi="Century Gothic"/>
+                <w:sz w:val="12"/>
+                <w:szCs w:val="12"/>
+              </w:rPr>
+              <w:t>(DÍA/MES/AÑO)</w:t>
+            </w:r>
           </w:p>
         </w:tc>
         <w:tc>
           <w:tcPr>
-            <w:tcW w:w="1757" w:type="dxa"/>
-            <w:vMerge/>
+            <w:tcW w:w="5811" w:type="dxa"/>
+            <w:gridSpan w:val="5"/>
           </w:tcPr>
           <w:p>
             <w:pPr>
@@ -9995,11 +10337,19 @@
                 <w:szCs w:val="12"/>
               </w:rPr>
             </w:pPr>
+            <w:r>
+              <w:rPr>
+                <w:rFonts w:ascii="Century Gothic" w:hAnsi="Century Gothic"/>
+                <w:sz w:val="12"/>
+                <w:szCs w:val="12"/>
+              </w:rPr>
+              <w:t>ABONO (PESOS M.N.)</w:t>
+            </w:r>
           </w:p>
         </w:tc>
         <w:tc>
           <w:tcPr>
-            <w:tcW w:w="1095" w:type="dxa"/>
+            <w:tcW w:w="1418" w:type="dxa"/>
           </w:tcPr>
           <w:p>
             <w:pPr>
@@ -10022,13 +10372,19 @@
                 <w:sz w:val="12"/>
                 <w:szCs w:val="12"/>
               </w:rPr>
-              <w:t>CAPITAL</w:t>
+              <w:t>SALDO</w:t>
             </w:r>
           </w:p>
         </w:tc>
+      </w:tr>
+      <w:tr>
+        <w:trPr>
+          <w:trHeight w:val="139"/>
+        </w:trPr>
         <w:tc>
           <w:tcPr>
-            <w:tcW w:w="1098" w:type="dxa"/>
+            <w:tcW w:w="1395" w:type="dxa"/>
+            <w:vMerge/>
           </w:tcPr>
           <w:p>
             <w:pPr>
@@ -10045,19 +10401,12 @@
                 <w:szCs w:val="12"/>
               </w:rPr>
             </w:pPr>
-            <w:r>
-              <w:rPr>
-                <w:rFonts w:ascii="Century Gothic" w:hAnsi="Century Gothic"/>
-                <w:sz w:val="12"/>
-                <w:szCs w:val="12"/>
-              </w:rPr>
-              <w:t>INTERÉS</w:t>
-            </w:r>
           </w:p>
         </w:tc>
         <w:tc>
           <w:tcPr>
-            <w:tcW w:w="1087" w:type="dxa"/>
+            <w:tcW w:w="1974" w:type="dxa"/>
+            <w:vMerge/>
           </w:tcPr>
           <w:p>
             <w:pPr>
@@ -10074,15 +10423,12 @@
                 <w:szCs w:val="12"/>
               </w:rPr>
             </w:pPr>
-            <w:r>
-              <w:rPr>
-                <w:rFonts w:ascii="Century Gothic" w:hAnsi="Century Gothic"/>
-                <w:sz w:val="12"/>
-                <w:szCs w:val="12"/>
-              </w:rPr>
-              <w:t>I.V.A.</w:t>
-            </w:r>
-          </w:p>
+          </w:p>
+        </w:tc>
+        <w:tc>
+          <w:tcPr>
+            <w:tcW w:w="1134" w:type="dxa"/>
+          </w:tcPr>
           <w:p>
             <w:pPr>
               <w:keepNext/>
@@ -10104,13 +10450,13 @@
                 <w:sz w:val="12"/>
                 <w:szCs w:val="12"/>
               </w:rPr>
-              <w:t>INTERÉS</w:t>
+              <w:t>CAPITAL</w:t>
             </w:r>
           </w:p>
         </w:tc>
         <w:tc>
           <w:tcPr>
-            <w:tcW w:w="1375" w:type="dxa"/>
+            <w:tcW w:w="1134" w:type="dxa"/>
           </w:tcPr>
           <w:p>
             <w:pPr>
@@ -10133,13 +10479,13 @@
                 <w:sz w:val="12"/>
                 <w:szCs w:val="12"/>
               </w:rPr>
-              <w:t>ABONO</w:t>
+              <w:t>INTERÉS</w:t>
             </w:r>
           </w:p>
         </w:tc>
         <w:tc>
           <w:tcPr>
-            <w:tcW w:w="1110" w:type="dxa"/>
+            <w:tcW w:w="1275" w:type="dxa"/>
           </w:tcPr>
           <w:p>
             <w:pPr>
@@ -10162,19 +10508,9 @@
                 <w:sz w:val="12"/>
                 <w:szCs w:val="12"/>
               </w:rPr>
-              <w:t>IMPORTE</w:t>
-            </w:r>
-          </w:p>
-        </w:tc>
-      </w:tr>
-      <w:tr>
-        <w:trPr>
-          <w:trHeight w:val="72"/>
-        </w:trPr>
-        <w:tc>
-          <w:tcPr>
-            <w:tcW w:w="1191" w:type="dxa"/>
-          </w:tcPr>
+              <w:t>I.V.A.</w:t>
+            </w:r>
+          </w:p>
           <w:p>
             <w:pPr>
               <w:keepNext/>
@@ -10196,13 +10532,13 @@
                 <w:sz w:val="12"/>
                 <w:szCs w:val="12"/>
               </w:rPr>
-              <w:t>{#pp}{numeroPago}</w:t>
+              <w:t>INTERÉS</w:t>
             </w:r>
           </w:p>
         </w:tc>
         <w:tc>
           <w:tcPr>
-            <w:tcW w:w="1757" w:type="dxa"/>
+            <w:tcW w:w="993" w:type="dxa"/>
           </w:tcPr>
           <w:p>
             <w:pPr>
@@ -10225,29 +10561,13 @@
                 <w:sz w:val="12"/>
                 <w:szCs w:val="12"/>
               </w:rPr>
-              <w:t>{fechaLimite</w:t>
-            </w:r>
-            <w:r>
-              <w:rPr>
-                <w:rFonts w:ascii="Century Gothic" w:hAnsi="Century Gothic"/>
-                <w:sz w:val="12"/>
-                <w:szCs w:val="12"/>
-              </w:rPr>
-              <w:t>Pago</w:t>
-            </w:r>
-            <w:r>
-              <w:rPr>
-                <w:rFonts w:ascii="Century Gothic" w:hAnsi="Century Gothic"/>
-                <w:sz w:val="12"/>
-                <w:szCs w:val="12"/>
-              </w:rPr>
-              <w:t>}</w:t>
+              <w:t>SEGURO</w:t>
             </w:r>
           </w:p>
         </w:tc>
         <w:tc>
           <w:tcPr>
-            <w:tcW w:w="1095" w:type="dxa"/>
+            <w:tcW w:w="1275" w:type="dxa"/>
           </w:tcPr>
           <w:p>
             <w:pPr>
@@ -10270,13 +10590,13 @@
                 <w:sz w:val="12"/>
                 <w:szCs w:val="12"/>
               </w:rPr>
-              <w:t>{capital}</w:t>
+              <w:t>ABONO</w:t>
             </w:r>
           </w:p>
         </w:tc>
         <w:tc>
           <w:tcPr>
-            <w:tcW w:w="1098" w:type="dxa"/>
+            <w:tcW w:w="1418" w:type="dxa"/>
           </w:tcPr>
           <w:p>
             <w:pPr>
@@ -10299,13 +10619,18 @@
                 <w:sz w:val="12"/>
                 <w:szCs w:val="12"/>
               </w:rPr>
-              <w:t>{interes}</w:t>
+              <w:t>IMPORTE</w:t>
             </w:r>
           </w:p>
         </w:tc>
+      </w:tr>
+      <w:tr>
+        <w:trPr>
+          <w:trHeight w:val="139"/>
+        </w:trPr>
         <w:tc>
           <w:tcPr>
-            <w:tcW w:w="1087" w:type="dxa"/>
+            <w:tcW w:w="1395" w:type="dxa"/>
           </w:tcPr>
           <w:p>
             <w:pPr>
@@ -10328,13 +10653,13 @@
                 <w:sz w:val="12"/>
                 <w:szCs w:val="12"/>
               </w:rPr>
-              <w:t>{iva}</w:t>
+              <w:t>{#pp}{numeroPago}</w:t>
             </w:r>
           </w:p>
         </w:tc>
         <w:tc>
           <w:tcPr>
-            <w:tcW w:w="1375" w:type="dxa"/>
+            <w:tcW w:w="1974" w:type="dxa"/>
           </w:tcPr>
           <w:p>
             <w:pPr>
@@ -10357,13 +10682,29 @@
                 <w:sz w:val="12"/>
                 <w:szCs w:val="12"/>
               </w:rPr>
-              <w:t>{importeRegular}</w:t>
+              <w:t>{fechaLimite</w:t>
+            </w:r>
+            <w:r>
+              <w:rPr>
+                <w:rFonts w:ascii="Century Gothic" w:hAnsi="Century Gothic"/>
+                <w:sz w:val="12"/>
+                <w:szCs w:val="12"/>
+              </w:rPr>
+              <w:t>Pago</w:t>
+            </w:r>
+            <w:r>
+              <w:rPr>
+                <w:rFonts w:ascii="Century Gothic" w:hAnsi="Century Gothic"/>
+                <w:sz w:val="12"/>
+                <w:szCs w:val="12"/>
+              </w:rPr>
+              <w:t>}</w:t>
             </w:r>
           </w:p>
         </w:tc>
         <w:tc>
           <w:tcPr>
-            <w:tcW w:w="1110" w:type="dxa"/>
+            <w:tcW w:w="1134" w:type="dxa"/>
           </w:tcPr>
           <w:p>
             <w:pPr>
@@ -10386,19 +10727,13 @@
                 <w:sz w:val="12"/>
                 <w:szCs w:val="12"/>
               </w:rPr>
-              <w:t>{liquidar}{/pp}</w:t>
+              <w:t>{capital}</w:t>
             </w:r>
           </w:p>
         </w:tc>
-      </w:tr>
-      <w:tr>
-        <w:trPr>
-          <w:trHeight w:val="72"/>
-        </w:trPr>
         <w:tc>
           <w:tcPr>
-            <w:tcW w:w="2948" w:type="dxa"/>
-            <w:gridSpan w:val="2"/>
+            <w:tcW w:w="1134" w:type="dxa"/>
           </w:tcPr>
           <w:p>
             <w:pPr>
@@ -10421,13 +10756,13 @@
                 <w:sz w:val="12"/>
                 <w:szCs w:val="12"/>
               </w:rPr>
-              <w:t>TOTAL</w:t>
+              <w:t>{interes}</w:t>
             </w:r>
           </w:p>
         </w:tc>
         <w:tc>
           <w:tcPr>
-            <w:tcW w:w="1095" w:type="dxa"/>
+            <w:tcW w:w="1275" w:type="dxa"/>
           </w:tcPr>
           <w:p>
             <w:pPr>
@@ -10444,11 +10779,19 @@
                 <w:szCs w:val="12"/>
               </w:rPr>
             </w:pPr>
+            <w:r>
+              <w:rPr>
+                <w:rFonts w:ascii="Century Gothic" w:hAnsi="Century Gothic"/>
+                <w:sz w:val="12"/>
+                <w:szCs w:val="12"/>
+              </w:rPr>
+              <w:t>{iva}</w:t>
+            </w:r>
           </w:p>
         </w:tc>
         <w:tc>
           <w:tcPr>
-            <w:tcW w:w="1098" w:type="dxa"/>
+            <w:tcW w:w="993" w:type="dxa"/>
           </w:tcPr>
           <w:p>
             <w:pPr>
@@ -10465,11 +10808,19 @@
                 <w:szCs w:val="12"/>
               </w:rPr>
             </w:pPr>
+            <w:r>
+              <w:rPr>
+                <w:rFonts w:ascii="Century Gothic" w:hAnsi="Century Gothic"/>
+                <w:sz w:val="12"/>
+                <w:szCs w:val="12"/>
+              </w:rPr>
+              <w:t>{seguro}</w:t>
+            </w:r>
           </w:p>
         </w:tc>
         <w:tc>
           <w:tcPr>
-            <w:tcW w:w="1087" w:type="dxa"/>
+            <w:tcW w:w="1275" w:type="dxa"/>
           </w:tcPr>
           <w:p>
             <w:pPr>
@@ -10486,11 +10837,19 @@
                 <w:szCs w:val="12"/>
               </w:rPr>
             </w:pPr>
+            <w:r>
+              <w:rPr>
+                <w:rFonts w:ascii="Century Gothic" w:hAnsi="Century Gothic"/>
+                <w:sz w:val="12"/>
+                <w:szCs w:val="12"/>
+              </w:rPr>
+              <w:t>{importeRegular}</w:t>
+            </w:r>
           </w:p>
         </w:tc>
         <w:tc>
           <w:tcPr>
-            <w:tcW w:w="1375" w:type="dxa"/>
+            <w:tcW w:w="1418" w:type="dxa"/>
           </w:tcPr>
           <w:p>
             <w:pPr>
@@ -10507,11 +10866,25 @@
                 <w:szCs w:val="12"/>
               </w:rPr>
             </w:pPr>
+            <w:r>
+              <w:rPr>
+                <w:rFonts w:ascii="Century Gothic" w:hAnsi="Century Gothic"/>
+                <w:sz w:val="12"/>
+                <w:szCs w:val="12"/>
+              </w:rPr>
+              <w:t>{liquidar}{/pp}</w:t>
+            </w:r>
           </w:p>
         </w:tc>
+      </w:tr>
+      <w:tr>
+        <w:trPr>
+          <w:trHeight w:val="139"/>
+        </w:trPr>
         <w:tc>
           <w:tcPr>
-            <w:tcW w:w="1110" w:type="dxa"/>
+            <w:tcW w:w="3369" w:type="dxa"/>
+            <w:gridSpan w:val="2"/>
           </w:tcPr>
           <w:p>
             <w:pPr>
@@ -10528,12 +10901,157 @@
                 <w:szCs w:val="12"/>
               </w:rPr>
             </w:pPr>
+            <w:r>
+              <w:rPr>
+                <w:rFonts w:ascii="Century Gothic" w:hAnsi="Century Gothic"/>
+                <w:sz w:val="12"/>
+                <w:szCs w:val="12"/>
+              </w:rPr>
+              <w:t>TOTAL</w:t>
+            </w:r>
+          </w:p>
+        </w:tc>
+        <w:tc>
+          <w:tcPr>
+            <w:tcW w:w="1134" w:type="dxa"/>
+          </w:tcPr>
+          <w:p>
+            <w:pPr>
+              <w:keepNext/>
+              <w:keepLines/>
+              <w:tabs>
+                <w:tab w:val="right" w:leader="hyphen" w:pos="9072"/>
+              </w:tabs>
+              <w:ind w:right="-232"/>
+              <w:jc w:val="center"/>
+              <w:rPr>
+                <w:rFonts w:ascii="Century Gothic" w:hAnsi="Century Gothic"/>
+                <w:sz w:val="12"/>
+                <w:szCs w:val="12"/>
+              </w:rPr>
+            </w:pPr>
+          </w:p>
+        </w:tc>
+        <w:tc>
+          <w:tcPr>
+            <w:tcW w:w="1134" w:type="dxa"/>
+          </w:tcPr>
+          <w:p>
+            <w:pPr>
+              <w:keepNext/>
+              <w:keepLines/>
+              <w:tabs>
+                <w:tab w:val="right" w:leader="hyphen" w:pos="9072"/>
+              </w:tabs>
+              <w:ind w:right="-232"/>
+              <w:jc w:val="center"/>
+              <w:rPr>
+                <w:rFonts w:ascii="Century Gothic" w:hAnsi="Century Gothic"/>
+                <w:sz w:val="12"/>
+                <w:szCs w:val="12"/>
+              </w:rPr>
+            </w:pPr>
+          </w:p>
+        </w:tc>
+        <w:tc>
+          <w:tcPr>
+            <w:tcW w:w="1275" w:type="dxa"/>
+          </w:tcPr>
+          <w:p>
+            <w:pPr>
+              <w:keepNext/>
+              <w:keepLines/>
+              <w:tabs>
+                <w:tab w:val="right" w:leader="hyphen" w:pos="9072"/>
+              </w:tabs>
+              <w:ind w:right="-232"/>
+              <w:jc w:val="center"/>
+              <w:rPr>
+                <w:rFonts w:ascii="Century Gothic" w:hAnsi="Century Gothic"/>
+                <w:sz w:val="12"/>
+                <w:szCs w:val="12"/>
+              </w:rPr>
+            </w:pPr>
+          </w:p>
+        </w:tc>
+        <w:tc>
+          <w:tcPr>
+            <w:tcW w:w="993" w:type="dxa"/>
+          </w:tcPr>
+          <w:p>
+            <w:pPr>
+              <w:keepNext/>
+              <w:keepLines/>
+              <w:tabs>
+                <w:tab w:val="right" w:leader="hyphen" w:pos="9072"/>
+              </w:tabs>
+              <w:ind w:right="-232"/>
+              <w:jc w:val="center"/>
+              <w:rPr>
+                <w:rFonts w:ascii="Century Gothic" w:hAnsi="Century Gothic"/>
+                <w:sz w:val="12"/>
+                <w:szCs w:val="12"/>
+              </w:rPr>
+            </w:pPr>
+          </w:p>
+        </w:tc>
+        <w:tc>
+          <w:tcPr>
+            <w:tcW w:w="1275" w:type="dxa"/>
+          </w:tcPr>
+          <w:p>
+            <w:pPr>
+              <w:keepNext/>
+              <w:keepLines/>
+              <w:tabs>
+                <w:tab w:val="right" w:leader="hyphen" w:pos="9072"/>
+              </w:tabs>
+              <w:ind w:right="-232"/>
+              <w:jc w:val="center"/>
+              <w:rPr>
+                <w:rFonts w:ascii="Century Gothic" w:hAnsi="Century Gothic"/>
+                <w:sz w:val="12"/>
+                <w:szCs w:val="12"/>
+              </w:rPr>
+            </w:pPr>
+          </w:p>
+        </w:tc>
+        <w:tc>
+          <w:tcPr>
+            <w:tcW w:w="1418" w:type="dxa"/>
+          </w:tcPr>
+          <w:p>
+            <w:pPr>
+              <w:keepNext/>
+              <w:keepLines/>
+              <w:tabs>
+                <w:tab w:val="right" w:leader="hyphen" w:pos="9072"/>
+              </w:tabs>
+              <w:ind w:right="-232"/>
+              <w:jc w:val="center"/>
+              <w:rPr>
+                <w:rFonts w:ascii="Century Gothic" w:hAnsi="Century Gothic"/>
+                <w:sz w:val="12"/>
+                <w:szCs w:val="12"/>
+              </w:rPr>
+            </w:pPr>
           </w:p>
         </w:tc>
       </w:tr>
     </w:tbl>
     <w:p>
       <w:pPr>
+        <w:spacing w:line="0" w:lineRule="atLeast"/>
+        <w:jc w:val="center"/>
+        <w:rPr>
+          <w:rFonts w:ascii="Century Gothic" w:hAnsi="Century Gothic"/>
+          <w:sz w:val="12"/>
+          <w:szCs w:val="12"/>
+        </w:rPr>
+      </w:pPr>
+    </w:p>
+    <w:p>
+      <w:pPr>
         <w:spacing w:line="276" w:lineRule="auto"/>
         <w:rPr>
           <w:rFonts w:ascii="Century Gothic" w:hAnsi="Century Gothic" w:cs="Arial"/>
@@ -10556,8 +11074,8 @@
     </w:p>
     <w:tbl>
       <w:tblPr>
-        <w:tblW w:w="8958" w:type="dxa"/>
-        <w:tblInd w:w="82" w:type="dxa"/>
+        <w:tblW w:w="10632" w:type="dxa"/>
+        <w:tblInd w:w="-601" w:type="dxa"/>
         <w:tblBorders>
           <w:top w:val="single" w:sz="4" w:space="0" w:color="auto"/>
           <w:left w:val="single" w:sz="4" w:space="0" w:color="auto"/>
@@ -10569,9 +11087,9 @@
         <w:tblLook w:val="04A0" w:firstRow="1" w:lastRow="0" w:firstColumn="1" w:lastColumn="0" w:noHBand="0" w:noVBand="1"/>
       </w:tblPr>
       <w:tblGrid>
-        <w:gridCol w:w="2436"/>
-        <w:gridCol w:w="3017"/>
-        <w:gridCol w:w="3505"/>
+        <w:gridCol w:w="3459"/>
+        <w:gridCol w:w="3437"/>
+        <w:gridCol w:w="3736"/>
       </w:tblGrid>
       <w:tr>
         <w:trPr>
@@ -10579,7 +11097,7 @@
         </w:trPr>
         <w:tc>
           <w:tcPr>
-            <w:tcW w:w="2436" w:type="dxa"/>
+            <w:tcW w:w="3459" w:type="dxa"/>
           </w:tcPr>
           <w:p>
             <w:pPr>
@@ -10609,7 +11127,7 @@
         </w:tc>
         <w:tc>
           <w:tcPr>
-            <w:tcW w:w="3017" w:type="dxa"/>
+            <w:tcW w:w="3437" w:type="dxa"/>
           </w:tcPr>
           <w:p>
             <w:pPr>
@@ -10638,7 +11156,7 @@
         </w:tc>
         <w:tc>
           <w:tcPr>
-            <w:tcW w:w="3505" w:type="dxa"/>
+            <w:tcW w:w="3736" w:type="dxa"/>
           </w:tcPr>
           <w:p>
             <w:pPr>
@@ -10673,8 +11191,62 @@
         </w:trPr>
         <w:tc>
           <w:tcPr>
-            <w:tcW w:w="2436" w:type="dxa"/>
+            <w:tcW w:w="3459" w:type="dxa"/>
           </w:tcPr>
+          <w:p>
+            <w:pPr>
+              <w:widowControl w:val="0"/>
+              <w:spacing w:line="276" w:lineRule="auto"/>
+              <w:ind w:right="-660"/>
+              <w:rPr>
+                <w:rFonts w:ascii="Century Gothic" w:hAnsi="Century Gothic"/>
+                <w:color w:val="000000"/>
+                <w:sz w:val="12"/>
+                <w:szCs w:val="12"/>
+              </w:rPr>
+            </w:pPr>
+          </w:p>
+          <w:p>
+            <w:pPr>
+              <w:widowControl w:val="0"/>
+              <w:spacing w:line="276" w:lineRule="auto"/>
+              <w:ind w:right="30"/>
+              <w:jc w:val="center"/>
+              <w:rPr>
+                <w:rFonts w:ascii="Century Gothic" w:hAnsi="Century Gothic"/>
+                <w:color w:val="000000"/>
+                <w:sz w:val="12"/>
+                <w:szCs w:val="12"/>
+              </w:rPr>
+            </w:pPr>
+            <w:r>
+              <w:rPr>
+                <w:rFonts w:ascii="Century Gothic" w:hAnsi="Century Gothic"/>
+                <w:color w:val="000000"/>
+                <w:sz w:val="12"/>
+                <w:szCs w:val="12"/>
+              </w:rPr>
+              <w:t>SRA. RUBIDIA MARTÍNEZ ALCARAZ</w:t>
+            </w:r>
+          </w:p>
+        </w:tc>
+        <w:tc>
+          <w:tcPr>
+            <w:tcW w:w="3437" w:type="dxa"/>
+          </w:tcPr>
+          <w:p>
+            <w:pPr>
+              <w:widowControl w:val="0"/>
+              <w:spacing w:line="276" w:lineRule="auto"/>
+              <w:ind w:right="-660"/>
+              <w:rPr>
+                <w:rFonts w:ascii="Century Gothic" w:hAnsi="Century Gothic"/>
+                <w:color w:val="000000"/>
+                <w:sz w:val="12"/>
+                <w:szCs w:val="12"/>
+              </w:rPr>
+            </w:pPr>
+          </w:p>
           <w:p>
             <w:pPr>
               <w:widowControl w:val="0"/>
@@ -10688,6 +11260,15 @@
                 <w:szCs w:val="12"/>
               </w:rPr>
             </w:pPr>
+            <w:r>
+              <w:rPr>
+                <w:rFonts w:ascii="Century Gothic" w:hAnsi="Century Gothic"/>
+                <w:color w:val="000000"/>
+                <w:sz w:val="12"/>
+                <w:szCs w:val="12"/>
+              </w:rPr>
+              <w:t>{#cliente}{nombreCompleto}{/cliente}</w:t>
+            </w:r>
           </w:p>
           <w:p>
             <w:pPr>
@@ -10702,122 +11283,16 @@
               </w:rPr>
             </w:pPr>
           </w:p>
-          <w:p>
-            <w:pPr>
-              <w:widowControl w:val="0"/>
-              <w:spacing w:line="276" w:lineRule="auto"/>
-              <w:ind w:right="30"/>
-              <w:jc w:val="center"/>
-              <w:rPr>
-                <w:rFonts w:ascii="Century Gothic" w:hAnsi="Century Gothic"/>
-                <w:color w:val="000000"/>
-                <w:sz w:val="12"/>
-                <w:szCs w:val="12"/>
-              </w:rPr>
-            </w:pPr>
-            <w:r>
-              <w:rPr>
-                <w:rFonts w:ascii="Century Gothic" w:hAnsi="Century Gothic"/>
-                <w:color w:val="000000"/>
-                <w:sz w:val="12"/>
-                <w:szCs w:val="12"/>
-              </w:rPr>
-              <w:t>SRA. RUBIDIA MARTÍNEZ ALCARAZ</w:t>
-            </w:r>
-          </w:p>
         </w:tc>
         <w:tc>
           <w:tcPr>
-            <w:tcW w:w="3017" w:type="dxa"/>
+            <w:tcW w:w="3736" w:type="dxa"/>
           </w:tcPr>
           <w:p>
             <w:pPr>
               <w:widowControl w:val="0"/>
               <w:spacing w:line="276" w:lineRule="auto"/>
               <w:ind w:right="-660"/>
-              <w:jc w:val="center"/>
-              <w:rPr>
-                <w:rFonts w:ascii="Century Gothic" w:hAnsi="Century Gothic"/>
-                <w:color w:val="000000"/>
-                <w:sz w:val="12"/>
-                <w:szCs w:val="12"/>
-              </w:rPr>
-            </w:pPr>
-          </w:p>
-          <w:p>
-            <w:pPr>
-              <w:widowControl w:val="0"/>
-              <w:spacing w:line="276" w:lineRule="auto"/>
-              <w:ind w:right="-660"/>
-              <w:jc w:val="center"/>
-              <w:rPr>
-                <w:rFonts w:ascii="Century Gothic" w:hAnsi="Century Gothic"/>
-                <w:color w:val="000000"/>
-                <w:sz w:val="12"/>
-                <w:szCs w:val="12"/>
-              </w:rPr>
-            </w:pPr>
-          </w:p>
-          <w:p>
-            <w:pPr>
-              <w:widowControl w:val="0"/>
-              <w:spacing w:line="276" w:lineRule="auto"/>
-              <w:ind w:right="-660"/>
-              <w:rPr>
-                <w:rFonts w:ascii="Century Gothic" w:hAnsi="Century Gothic"/>
-                <w:color w:val="000000"/>
-                <w:sz w:val="12"/>
-                <w:szCs w:val="12"/>
-              </w:rPr>
-            </w:pPr>
-            <w:r>
-              <w:rPr>
-                <w:rFonts w:ascii="Century Gothic" w:hAnsi="Century Gothic"/>
-                <w:color w:val="000000"/>
-                <w:sz w:val="12"/>
-                <w:szCs w:val="12"/>
-              </w:rPr>
-              <w:t>{#cliente}{nombreCompleto}{/cliente}</w:t>
-            </w:r>
-          </w:p>
-          <w:p>
-            <w:pPr>
-              <w:widowControl w:val="0"/>
-              <w:spacing w:line="276" w:lineRule="auto"/>
-              <w:ind w:right="-660"/>
-              <w:rPr>
-                <w:rFonts w:ascii="Century Gothic" w:hAnsi="Century Gothic"/>
-                <w:color w:val="000000"/>
-                <w:sz w:val="12"/>
-                <w:szCs w:val="12"/>
-              </w:rPr>
-            </w:pPr>
-          </w:p>
-        </w:tc>
-        <w:tc>
-          <w:tcPr>
-            <w:tcW w:w="3505" w:type="dxa"/>
-          </w:tcPr>
-          <w:p>
-            <w:pPr>
-              <w:widowControl w:val="0"/>
-              <w:spacing w:line="276" w:lineRule="auto"/>
-              <w:ind w:right="-660"/>
-              <w:jc w:val="center"/>
-              <w:rPr>
-                <w:rFonts w:ascii="Century Gothic" w:hAnsi="Century Gothic"/>
-                <w:color w:val="000000"/>
-                <w:sz w:val="12"/>
-                <w:szCs w:val="12"/>
-              </w:rPr>
-            </w:pPr>
-          </w:p>
-          <w:p>
-            <w:pPr>
-              <w:widowControl w:val="0"/>
-              <w:spacing w:line="276" w:lineRule="auto"/>
-              <w:ind w:right="-660"/>
-              <w:jc w:val="center"/>
               <w:rPr>
                 <w:rFonts w:ascii="Century Gothic" w:hAnsi="Century Gothic"/>
                 <w:color w:val="000000"/>
@@ -11709,10 +12184,11 @@
         <w:rPr>
           <w:rFonts w:ascii="Century Gothic" w:hAnsi="Century Gothic"/>
           <w:b/>
-          <w:sz w:val="12"/>
-          <w:szCs w:val="12"/>
-        </w:rPr>
-        <w:t>EL CONSUMIDOR Y EL GARANTE PRENDARIO</w:t>
+          <w:color w:val="000000"/>
+          <w:sz w:val="12"/>
+          <w:szCs w:val="12"/>
+        </w:rPr>
+        <w:t>{#cliente}{nombreCompleto}{/cliente} - {#aval}{nombreCompleto}{/aval}</w:t>
       </w:r>
     </w:p>
     <w:p>
@@ -11729,20 +12205,6 @@
     </w:p>
     <w:p>
       <w:pPr>
-        <w:tabs>
-          <w:tab w:val="left" w:pos="3849"/>
-        </w:tabs>
-        <w:spacing w:line="360" w:lineRule="auto"/>
-        <w:rPr>
-          <w:rFonts w:ascii="Century Gothic" w:hAnsi="Century Gothic"/>
-          <w:b/>
-          <w:sz w:val="12"/>
-          <w:szCs w:val="12"/>
-        </w:rPr>
-      </w:pPr>
-    </w:p>
-    <w:p>
-      <w:pPr>
         <w:spacing w:line="360" w:lineRule="auto"/>
         <w:jc w:val="center"/>
         <w:rPr>
@@ -11788,6 +12250,223 @@
           <w:szCs w:val="12"/>
         </w:rPr>
       </w:pPr>
+      <w:r>
+        <w:rPr>
+          <w:rFonts w:ascii="Century Gothic" w:hAnsi="Century Gothic"/>
+          <w:b/>
+          <w:sz w:val="12"/>
+          <w:szCs w:val="12"/>
+        </w:rPr>
+        <w:t>ANEXO 3</w:t>
+      </w:r>
+    </w:p>
+    <w:p>
+      <w:pPr>
+        <w:rPr>
+          <w:rFonts w:ascii="Century Gothic" w:hAnsi="Century Gothic"/>
+          <w:b/>
+          <w:sz w:val="12"/>
+          <w:szCs w:val="12"/>
+        </w:rPr>
+      </w:pPr>
+      <w:r>
+        <w:rPr>
+          <w:rFonts w:ascii="Century Gothic" w:hAnsi="Century Gothic"/>
+          <w:b/>
+          <w:sz w:val="12"/>
+          <w:szCs w:val="12"/>
+        </w:rPr>
+        <w:t xml:space="preserve">SRA. RUBIDIA MARTÍNEZ ALCARAZ </w:t>
+      </w:r>
+    </w:p>
+    <w:p>
+      <w:pPr>
+        <w:rPr>
+          <w:rFonts w:ascii="Century Gothic" w:hAnsi="Century Gothic"/>
+          <w:b/>
+          <w:sz w:val="12"/>
+          <w:szCs w:val="12"/>
+        </w:rPr>
+      </w:pPr>
+      <w:r>
+        <w:rPr>
+          <w:rFonts w:ascii="Century Gothic" w:hAnsi="Century Gothic"/>
+          <w:b/>
+          <w:sz w:val="12"/>
+          <w:szCs w:val="12"/>
+        </w:rPr>
+        <w:t xml:space="preserve">DOMICILIO EN BOULEVARD EMILIANO ZAPATA NO. 3125, </w:t>
+      </w:r>
+    </w:p>
+    <w:p>
+      <w:pPr>
+        <w:rPr>
+          <w:rFonts w:ascii="Century Gothic" w:hAnsi="Century Gothic"/>
+          <w:b/>
+          <w:sz w:val="12"/>
+          <w:szCs w:val="12"/>
+        </w:rPr>
+      </w:pPr>
+      <w:r>
+        <w:rPr>
+          <w:rFonts w:ascii="Century Gothic" w:hAnsi="Century Gothic"/>
+          <w:b/>
+          <w:sz w:val="12"/>
+          <w:szCs w:val="12"/>
+        </w:rPr>
+        <w:t>LOCAL 12BC, COLONIA LOMAS DEL BOULEVARD, C.P. 80110,</w:t>
+      </w:r>
+    </w:p>
+    <w:p>
+      <w:pPr>
+        <w:jc w:val="both"/>
+        <w:rPr>
+          <w:rFonts w:ascii="Century Gothic" w:hAnsi="Century Gothic"/>
+          <w:b/>
+          <w:sz w:val="12"/>
+          <w:szCs w:val="12"/>
+        </w:rPr>
+      </w:pPr>
+      <w:r>
+        <w:rPr>
+          <w:rFonts w:ascii="Century Gothic" w:hAnsi="Century Gothic"/>
+          <w:b/>
+          <w:sz w:val="12"/>
+          <w:szCs w:val="12"/>
+        </w:rPr>
+        <w:t>CULIACÁN, SINALOA.</w:t>
+      </w:r>
+    </w:p>
+    <w:p>
+      <w:pPr>
+        <w:spacing w:line="360" w:lineRule="auto"/>
+        <w:jc w:val="both"/>
+        <w:rPr>
+          <w:rFonts w:ascii="Century Gothic" w:hAnsi="Century Gothic"/>
+          <w:sz w:val="12"/>
+          <w:szCs w:val="12"/>
+        </w:rPr>
+      </w:pPr>
+    </w:p>
+    <w:p>
+      <w:pPr>
+        <w:ind w:firstLine="708"/>
+        <w:jc w:val="both"/>
+        <w:rPr>
+          <w:rFonts w:ascii="Century Gothic" w:hAnsi="Century Gothic"/>
+          <w:b/>
+          <w:sz w:val="12"/>
+          <w:szCs w:val="12"/>
+        </w:rPr>
+      </w:pPr>
+      <w:r>
+        <w:rPr>
+          <w:rFonts w:ascii="Century Gothic" w:hAnsi="Century Gothic"/>
+          <w:sz w:val="12"/>
+          <w:szCs w:val="12"/>
+        </w:rPr>
+        <w:t xml:space="preserve">EN LA CELEBRACIÓN DEL PRESENTE CONTRATO Y EN CUMPLIMIENTO A  LA LEY FEDERAL PARA LA PREVENCIÓN E IDENTIFICACIÓN DE OPERACIONES CON RECURSOS DE PROCEDENCIA ILÍCITA, REGLAMENTO Y REGLAS GENERALES, </w:t>
+      </w:r>
+      <w:r>
+        <w:rPr>
+          <w:rFonts w:ascii="Century Gothic" w:hAnsi="Century Gothic"/>
+          <w:b/>
+          <w:sz w:val="12"/>
+          <w:szCs w:val="12"/>
+        </w:rPr>
+        <w:t>BAJO PROTESTA DE DECIR VERDAD MANIFIESTO LO SIGUIENTE:</w:t>
+      </w:r>
+    </w:p>
+    <w:p>
+      <w:pPr>
+        <w:jc w:val="both"/>
+        <w:rPr>
+          <w:rFonts w:ascii="Century Gothic" w:hAnsi="Century Gothic"/>
+          <w:sz w:val="12"/>
+          <w:szCs w:val="12"/>
+        </w:rPr>
+      </w:pPr>
+    </w:p>
+    <w:p>
+      <w:pPr>
+        <w:jc w:val="both"/>
+        <w:rPr>
+          <w:rFonts w:ascii="Century Gothic" w:hAnsi="Century Gothic"/>
+          <w:sz w:val="12"/>
+          <w:szCs w:val="12"/>
+        </w:rPr>
+      </w:pPr>
+      <w:r>
+        <w:rPr>
+          <w:rFonts w:ascii="Century Gothic" w:hAnsi="Century Gothic"/>
+          <w:sz w:val="12"/>
+          <w:szCs w:val="12"/>
+        </w:rPr>
+        <w:tab/>
+        <w:t>1).- QUE LOS RECURSOS UTILIZADOS PARA EL PAGO DE LAS PRESTACIONES ECONÓMICAS PACTADAS  NO TIENEN SU ORIGEN  EN ACTIVIDADES ILÍCITAS, Y EL SUSCRITO EJERCERÁ EL DERECHO DE DISPOSICIÓN DEL PRÉSTAMO OTORGADO.</w:t>
+      </w:r>
+    </w:p>
+    <w:p>
+      <w:pPr>
+        <w:jc w:val="both"/>
+        <w:rPr>
+          <w:rFonts w:ascii="Century Gothic" w:hAnsi="Century Gothic"/>
+          <w:sz w:val="12"/>
+          <w:szCs w:val="12"/>
+        </w:rPr>
+      </w:pPr>
+      <w:r>
+        <w:rPr>
+          <w:rFonts w:ascii="Century Gothic" w:hAnsi="Century Gothic"/>
+          <w:sz w:val="12"/>
+          <w:szCs w:val="12"/>
+        </w:rPr>
+        <w:tab/>
+        <w:t xml:space="preserve">2).- QUE </w:t>
+      </w:r>
+      <w:r>
+        <w:rPr>
+          <w:rFonts w:ascii="Century Gothic" w:hAnsi="Century Gothic"/>
+          <w:sz w:val="12"/>
+          <w:szCs w:val="12"/>
+        </w:rPr>
+        <w:t>NO</w:t>
+      </w:r>
+      <w:r>
+        <w:rPr>
+          <w:rFonts w:ascii="Century Gothic" w:hAnsi="Century Gothic"/>
+          <w:sz w:val="12"/>
+          <w:szCs w:val="12"/>
+        </w:rPr>
+        <w:t xml:space="preserve"> TIENE</w:t>
+      </w:r>
+      <w:r>
+        <w:rPr>
+          <w:rFonts w:ascii="Century Gothic" w:hAnsi="Century Gothic"/>
+          <w:sz w:val="12"/>
+          <w:szCs w:val="12"/>
+        </w:rPr>
+        <w:t xml:space="preserve"> CONOCIMIENTO DE QUE EXISTA BENEFICIARIO  CONTROLADOR ALGUNO.</w:t>
+      </w:r>
+    </w:p>
+    <w:p>
+      <w:pPr>
+        <w:ind w:firstLine="708"/>
+        <w:jc w:val="both"/>
+        <w:rPr>
+          <w:rFonts w:ascii="Century Gothic" w:hAnsi="Century Gothic"/>
+          <w:sz w:val="12"/>
+          <w:szCs w:val="12"/>
+        </w:rPr>
+      </w:pPr>
+      <w:r>
+        <w:rPr>
+          <w:rFonts w:ascii="Century Gothic" w:hAnsi="Century Gothic"/>
+          <w:sz w:val="12"/>
+          <w:szCs w:val="12"/>
+        </w:rPr>
+        <w:t>(EN CASO DE SI TENER CONOCIMIENTO, INDICAR SUS DATOS PERSONALES)</w:t>
+      </w:r>
     </w:p>
     <w:p>
       <w:pPr>
@@ -11795,7 +12474,6 @@
         <w:jc w:val="center"/>
         <w:rPr>
           <w:rFonts w:ascii="Century Gothic" w:hAnsi="Century Gothic"/>
-          <w:b/>
           <w:sz w:val="12"/>
           <w:szCs w:val="12"/>
         </w:rPr>
@@ -11807,27 +12485,51 @@
         <w:jc w:val="center"/>
         <w:rPr>
           <w:rFonts w:ascii="Century Gothic" w:hAnsi="Century Gothic"/>
-          <w:b/>
-          <w:sz w:val="12"/>
-          <w:szCs w:val="12"/>
-        </w:rPr>
-      </w:pPr>
-    </w:p>
-    <w:p>
-      <w:pPr>
-        <w:spacing w:line="360" w:lineRule="auto"/>
+          <w:sz w:val="12"/>
+          <w:szCs w:val="12"/>
+        </w:rPr>
+      </w:pPr>
+      <w:r>
+        <w:rPr>
+          <w:rFonts w:ascii="Century Gothic" w:hAnsi="Century Gothic"/>
+          <w:sz w:val="12"/>
+          <w:szCs w:val="12"/>
+        </w:rPr>
+        <w:t>ATENTAMENTE</w:t>
+      </w:r>
+    </w:p>
+    <w:p>
+      <w:pPr>
+        <w:rPr>
+          <w:rFonts w:ascii="Century Gothic" w:eastAsia="Calibri" w:hAnsi="Century Gothic"/>
+          <w:sz w:val="12"/>
+          <w:szCs w:val="12"/>
+          <w:lang w:val="es-ES_tradnl" w:eastAsia="en-US"/>
+        </w:rPr>
+      </w:pPr>
+    </w:p>
+    <w:p>
+      <w:pPr>
         <w:jc w:val="center"/>
         <w:rPr>
-          <w:rFonts w:ascii="Century Gothic" w:hAnsi="Century Gothic"/>
-          <w:b/>
-          <w:sz w:val="12"/>
-          <w:szCs w:val="12"/>
-        </w:rPr>
-      </w:pPr>
-    </w:p>
-    <w:p>
-      <w:pPr>
-        <w:spacing w:line="360" w:lineRule="auto"/>
+          <w:rFonts w:ascii="Century Gothic" w:eastAsia="Calibri" w:hAnsi="Century Gothic"/>
+          <w:sz w:val="12"/>
+          <w:szCs w:val="12"/>
+          <w:lang w:val="es-ES_tradnl" w:eastAsia="en-US"/>
+        </w:rPr>
+      </w:pPr>
+      <w:r>
+        <w:rPr>
+          <w:rFonts w:ascii="Century Gothic" w:eastAsia="Calibri" w:hAnsi="Century Gothic"/>
+          <w:sz w:val="12"/>
+          <w:szCs w:val="12"/>
+          <w:lang w:val="es-ES_tradnl" w:eastAsia="en-US"/>
+        </w:rPr>
+        <w:t>________________________________________________________</w:t>
+      </w:r>
+    </w:p>
+    <w:p>
+      <w:pPr>
         <w:jc w:val="center"/>
         <w:rPr>
           <w:rFonts w:ascii="Century Gothic" w:hAnsi="Century Gothic"/>
@@ -11836,315 +12538,15 @@
           <w:szCs w:val="12"/>
         </w:rPr>
       </w:pPr>
-    </w:p>
-    <w:p>
-      <w:pPr>
-        <w:spacing w:line="360" w:lineRule="auto"/>
-        <w:jc w:val="center"/>
-        <w:rPr>
-          <w:rFonts w:ascii="Century Gothic" w:hAnsi="Century Gothic"/>
-          <w:b/>
-          <w:sz w:val="12"/>
-          <w:szCs w:val="12"/>
-        </w:rPr>
-      </w:pPr>
-    </w:p>
-    <w:p>
-      <w:pPr>
-        <w:spacing w:line="360" w:lineRule="auto"/>
-        <w:jc w:val="center"/>
-        <w:rPr>
-          <w:rFonts w:ascii="Century Gothic" w:hAnsi="Century Gothic"/>
-          <w:b/>
-          <w:sz w:val="12"/>
-          <w:szCs w:val="12"/>
-        </w:rPr>
-      </w:pPr>
-    </w:p>
-    <w:p>
-      <w:pPr>
-        <w:spacing w:line="360" w:lineRule="auto"/>
-        <w:jc w:val="center"/>
-        <w:rPr>
-          <w:rFonts w:ascii="Century Gothic" w:hAnsi="Century Gothic"/>
-          <w:b/>
-          <w:sz w:val="12"/>
-          <w:szCs w:val="12"/>
-        </w:rPr>
-      </w:pPr>
-      <w:r>
-        <w:rPr>
-          <w:rFonts w:ascii="Century Gothic" w:hAnsi="Century Gothic"/>
-          <w:b/>
-          <w:sz w:val="12"/>
-          <w:szCs w:val="12"/>
-        </w:rPr>
-        <w:lastRenderedPageBreak/>
-        <w:t>ANEXO 3</w:t>
-      </w:r>
-    </w:p>
-    <w:p>
-      <w:pPr>
-        <w:rPr>
-          <w:rFonts w:ascii="Century Gothic" w:hAnsi="Century Gothic"/>
-          <w:b/>
-          <w:sz w:val="12"/>
-          <w:szCs w:val="12"/>
-        </w:rPr>
-      </w:pPr>
-      <w:r>
-        <w:rPr>
-          <w:rFonts w:ascii="Century Gothic" w:hAnsi="Century Gothic"/>
-          <w:b/>
-          <w:sz w:val="12"/>
-          <w:szCs w:val="12"/>
-        </w:rPr>
-        <w:t xml:space="preserve">SRA. RUBIDIA MARTÍNEZ ALCARAZ </w:t>
-      </w:r>
-    </w:p>
-    <w:p>
-      <w:pPr>
-        <w:rPr>
-          <w:rFonts w:ascii="Century Gothic" w:hAnsi="Century Gothic"/>
-          <w:b/>
-          <w:sz w:val="12"/>
-          <w:szCs w:val="12"/>
-        </w:rPr>
-      </w:pPr>
-      <w:r>
-        <w:rPr>
-          <w:rFonts w:ascii="Century Gothic" w:hAnsi="Century Gothic"/>
-          <w:b/>
-          <w:sz w:val="12"/>
-          <w:szCs w:val="12"/>
-        </w:rPr>
-        <w:t xml:space="preserve">DOMICILIO EN BOULEVARD EMILIANO ZAPATA NO. 3125, </w:t>
-      </w:r>
-    </w:p>
-    <w:p>
-      <w:pPr>
-        <w:rPr>
-          <w:rFonts w:ascii="Century Gothic" w:hAnsi="Century Gothic"/>
-          <w:b/>
-          <w:sz w:val="12"/>
-          <w:szCs w:val="12"/>
-        </w:rPr>
-      </w:pPr>
-      <w:r>
-        <w:rPr>
-          <w:rFonts w:ascii="Century Gothic" w:hAnsi="Century Gothic"/>
-          <w:b/>
-          <w:sz w:val="12"/>
-          <w:szCs w:val="12"/>
-        </w:rPr>
-        <w:t>LOCAL 12BC, COLONIA LOMAS DEL BOULEVARD, C.P. 80110,</w:t>
-      </w:r>
-    </w:p>
-    <w:p>
-      <w:pPr>
-        <w:jc w:val="both"/>
-        <w:rPr>
-          <w:rFonts w:ascii="Century Gothic" w:hAnsi="Century Gothic"/>
-          <w:b/>
-          <w:sz w:val="12"/>
-          <w:szCs w:val="12"/>
-        </w:rPr>
-      </w:pPr>
-      <w:r>
-        <w:rPr>
-          <w:rFonts w:ascii="Century Gothic" w:hAnsi="Century Gothic"/>
-          <w:b/>
-          <w:sz w:val="12"/>
-          <w:szCs w:val="12"/>
-        </w:rPr>
-        <w:t>CULIACÁN, SINALOA.</w:t>
-      </w:r>
-    </w:p>
-    <w:p>
-      <w:pPr>
-        <w:spacing w:line="360" w:lineRule="auto"/>
-        <w:jc w:val="both"/>
-        <w:rPr>
-          <w:rFonts w:ascii="Century Gothic" w:hAnsi="Century Gothic"/>
-          <w:sz w:val="12"/>
-          <w:szCs w:val="12"/>
-        </w:rPr>
-      </w:pPr>
-    </w:p>
-    <w:p>
-      <w:pPr>
-        <w:ind w:firstLine="708"/>
-        <w:jc w:val="both"/>
-        <w:rPr>
-          <w:rFonts w:ascii="Century Gothic" w:hAnsi="Century Gothic"/>
-          <w:b/>
-          <w:sz w:val="12"/>
-          <w:szCs w:val="12"/>
-        </w:rPr>
-      </w:pPr>
-      <w:r>
-        <w:rPr>
-          <w:rFonts w:ascii="Century Gothic" w:hAnsi="Century Gothic"/>
-          <w:sz w:val="12"/>
-          <w:szCs w:val="12"/>
-        </w:rPr>
-        <w:t xml:space="preserve">EN LA CELEBRACIÓN DEL PRESENTE CONTRATO Y EN CUMPLIMIENTO A  LA LEY FEDERAL PARA LA PREVENCIÓN E IDENTIFICACIÓN DE OPERACIONES CON RECURSOS DE PROCEDENCIA ILÍCITA, REGLAMENTO Y REGLAS GENERALES, </w:t>
-      </w:r>
-      <w:r>
-        <w:rPr>
-          <w:rFonts w:ascii="Century Gothic" w:hAnsi="Century Gothic"/>
-          <w:b/>
-          <w:sz w:val="12"/>
-          <w:szCs w:val="12"/>
-        </w:rPr>
-        <w:t>BAJO PROTESTA DE DECIR VERDAD MANIFIESTO LO SIGUIENTE:</w:t>
-      </w:r>
-    </w:p>
-    <w:p>
-      <w:pPr>
-        <w:jc w:val="both"/>
-        <w:rPr>
-          <w:rFonts w:ascii="Century Gothic" w:hAnsi="Century Gothic"/>
-          <w:sz w:val="12"/>
-          <w:szCs w:val="12"/>
-        </w:rPr>
-      </w:pPr>
-    </w:p>
-    <w:p>
-      <w:pPr>
-        <w:jc w:val="both"/>
-        <w:rPr>
-          <w:rFonts w:ascii="Century Gothic" w:hAnsi="Century Gothic"/>
-          <w:sz w:val="12"/>
-          <w:szCs w:val="12"/>
-        </w:rPr>
-      </w:pPr>
-      <w:r>
-        <w:rPr>
-          <w:rFonts w:ascii="Century Gothic" w:hAnsi="Century Gothic"/>
-          <w:sz w:val="12"/>
-          <w:szCs w:val="12"/>
-        </w:rPr>
-        <w:tab/>
-        <w:t>1).- QUE LOS RECURSOS UTILIZADOS PARA EL PAGO DE LAS PRESTACIONES ECONÓMICAS PACTADAS  NO TIENEN SU ORIGEN  EN ACTIVIDADES ILÍCITAS, Y EL SUSCRITO EJERCERÁ EL DERECHO DE DISPOSICIÓN DEL PRÉSTAMO OTORGADO.</w:t>
-      </w:r>
-    </w:p>
-    <w:p>
-      <w:pPr>
-        <w:jc w:val="both"/>
-        <w:rPr>
-          <w:rFonts w:ascii="Century Gothic" w:hAnsi="Century Gothic"/>
-          <w:sz w:val="12"/>
-          <w:szCs w:val="12"/>
-        </w:rPr>
-      </w:pPr>
-      <w:r>
-        <w:rPr>
-          <w:rFonts w:ascii="Century Gothic" w:hAnsi="Century Gothic"/>
-          <w:sz w:val="12"/>
-          <w:szCs w:val="12"/>
-        </w:rPr>
-        <w:tab/>
-        <w:t>2).- QUE SI/NO CONOCIMIENTO DE QUE EXISTA BENEFICIARIO  CONTROLADOR ALGUNO.</w:t>
-      </w:r>
-    </w:p>
-    <w:p>
-      <w:pPr>
-        <w:ind w:firstLine="708"/>
-        <w:jc w:val="both"/>
-        <w:rPr>
-          <w:rFonts w:ascii="Century Gothic" w:hAnsi="Century Gothic"/>
-          <w:sz w:val="12"/>
-          <w:szCs w:val="12"/>
-        </w:rPr>
-      </w:pPr>
-      <w:r>
-        <w:rPr>
-          <w:rFonts w:ascii="Century Gothic" w:hAnsi="Century Gothic"/>
-          <w:sz w:val="12"/>
-          <w:szCs w:val="12"/>
-        </w:rPr>
-        <w:t>(EN CASO DE SI TENER CONOCIMIENTO, INDICAR SUS DATOS PERSONALES)</w:t>
-      </w:r>
-    </w:p>
-    <w:p>
-      <w:pPr>
-        <w:spacing w:line="360" w:lineRule="auto"/>
-        <w:jc w:val="center"/>
-        <w:rPr>
-          <w:rFonts w:ascii="Century Gothic" w:hAnsi="Century Gothic"/>
-          <w:sz w:val="12"/>
-          <w:szCs w:val="12"/>
-        </w:rPr>
-      </w:pPr>
-    </w:p>
-    <w:p>
-      <w:pPr>
-        <w:spacing w:line="360" w:lineRule="auto"/>
-        <w:jc w:val="center"/>
-        <w:rPr>
-          <w:rFonts w:ascii="Century Gothic" w:hAnsi="Century Gothic"/>
-          <w:sz w:val="12"/>
-          <w:szCs w:val="12"/>
-        </w:rPr>
-      </w:pPr>
-      <w:r>
-        <w:rPr>
-          <w:rFonts w:ascii="Century Gothic" w:hAnsi="Century Gothic"/>
-          <w:sz w:val="12"/>
-          <w:szCs w:val="12"/>
-        </w:rPr>
-        <w:t>ATENTAMENTE</w:t>
-      </w:r>
-    </w:p>
-    <w:p>
-      <w:pPr>
-        <w:rPr>
-          <w:rFonts w:ascii="Century Gothic" w:eastAsia="Calibri" w:hAnsi="Century Gothic"/>
-          <w:sz w:val="12"/>
-          <w:szCs w:val="12"/>
-          <w:lang w:val="es-ES_tradnl" w:eastAsia="en-US"/>
-        </w:rPr>
-      </w:pPr>
-    </w:p>
-    <w:p>
-      <w:pPr>
-        <w:jc w:val="center"/>
-        <w:rPr>
-          <w:rFonts w:ascii="Century Gothic" w:eastAsia="Calibri" w:hAnsi="Century Gothic"/>
-          <w:sz w:val="12"/>
-          <w:szCs w:val="12"/>
-          <w:lang w:val="es-ES_tradnl" w:eastAsia="en-US"/>
-        </w:rPr>
-      </w:pPr>
-      <w:r>
-        <w:rPr>
-          <w:rFonts w:ascii="Century Gothic" w:eastAsia="Calibri" w:hAnsi="Century Gothic"/>
-          <w:sz w:val="12"/>
-          <w:szCs w:val="12"/>
-          <w:lang w:val="es-ES_tradnl" w:eastAsia="en-US"/>
-        </w:rPr>
-        <w:t>________________________________________________________</w:t>
-      </w:r>
-    </w:p>
-    <w:p>
-      <w:pPr>
-        <w:jc w:val="center"/>
-        <w:rPr>
-          <w:rFonts w:ascii="Century Gothic" w:hAnsi="Century Gothic"/>
-          <w:b/>
-          <w:sz w:val="12"/>
-          <w:szCs w:val="12"/>
-        </w:rPr>
-      </w:pPr>
-      <w:r>
-        <w:rPr>
-          <w:rFonts w:ascii="Century Gothic" w:hAnsi="Century Gothic"/>
-          <w:b/>
-          <w:sz w:val="12"/>
-          <w:szCs w:val="12"/>
-        </w:rPr>
-        <w:t>EL CONSUMIDOR Y EL GARANTE PRENDARIO</w:t>
+      <w:r>
+        <w:rPr>
+          <w:rFonts w:ascii="Century Gothic" w:hAnsi="Century Gothic"/>
+          <w:b/>
+          <w:color w:val="000000"/>
+          <w:sz w:val="12"/>
+          <w:szCs w:val="12"/>
+        </w:rPr>
+        <w:t>{#cliente}{nombreCompleto}{/cliente} - {#aval}{nombreCompleto}{/aval}</w:t>
       </w:r>
     </w:p>
     <w:p>
@@ -12321,7 +12723,43 @@
           <w:sz w:val="12"/>
           <w:szCs w:val="12"/>
         </w:rPr>
-        <w:t>(${#contrato}{capitalSolicitado}{/contrato}), {letra}</w:t>
+        <w:t>${#contrato}</w:t>
+      </w:r>
+      <w:r>
+        <w:rPr>
+          <w:rFonts w:ascii="Century Gothic" w:hAnsi="Century Gothic" w:cs="Arial"/>
+          <w:b/>
+          <w:sz w:val="12"/>
+          <w:szCs w:val="12"/>
+        </w:rPr>
+        <w:t>{capitalSolicitado}{/contrato}</w:t>
+      </w:r>
+      <w:r>
+        <w:rPr>
+          <w:rFonts w:ascii="Century Gothic" w:hAnsi="Century Gothic" w:cs="Arial"/>
+          <w:b/>
+          <w:sz w:val="12"/>
+          <w:szCs w:val="12"/>
+        </w:rPr>
+        <w:t xml:space="preserve"> </w:t>
+      </w:r>
+      <w:r>
+        <w:rPr>
+          <w:rFonts w:ascii="Century Gothic" w:hAnsi="Century Gothic" w:cs="Arial"/>
+          <w:b/>
+          <w:sz w:val="12"/>
+          <w:szCs w:val="12"/>
+        </w:rPr>
+        <w:t>(</w:t>
+      </w:r>
+      <w:r>
+        <w:rPr>
+          <w:rFonts w:ascii="Century Gothic" w:hAnsi="Century Gothic" w:cs="Arial"/>
+          <w:b/>
+          <w:sz w:val="12"/>
+          <w:szCs w:val="12"/>
+        </w:rPr>
+        <w:t>{letra}</w:t>
       </w:r>
       <w:r>
         <w:rPr>
@@ -12331,6 +12769,15 @@
           <w:szCs w:val="12"/>
         </w:rPr>
         <w:t xml:space="preserve"> PESOS</w:t>
+      </w:r>
+      <w:r>
+        <w:rPr>
+          <w:rFonts w:ascii="Century Gothic" w:hAnsi="Century Gothic" w:cs="Arial"/>
+          <w:b/>
+          <w:sz w:val="12"/>
+          <w:szCs w:val="12"/>
+        </w:rPr>
+        <w:t xml:space="preserve"> 00/100 MONEDA NACIONAL)</w:t>
       </w:r>
       <w:r>
         <w:rPr>
@@ -12482,7 +12929,43 @@
           <w:sz w:val="12"/>
           <w:szCs w:val="12"/>
         </w:rPr>
-        <w:t xml:space="preserve"> {#contrato}{tasa}{/contrato}% ({tasaPor} POR CIENTO) MENSUAL SOBRE MUTUO OTORGADO</w:t>
+        <w:t xml:space="preserve"> {#contrato}{tasa}{/contrato}% ({tasaPor} POR CIENTO) MENSUAL SOBRE</w:t>
+      </w:r>
+      <w:r>
+        <w:rPr>
+          <w:rFonts w:ascii="Century Gothic" w:hAnsi="Century Gothic"/>
+          <w:b/>
+          <w:sz w:val="12"/>
+          <w:szCs w:val="12"/>
+        </w:rPr>
+        <w:t xml:space="preserve"> EL IMPORTE</w:t>
+      </w:r>
+      <w:r>
+        <w:rPr>
+          <w:rFonts w:ascii="Century Gothic" w:hAnsi="Century Gothic"/>
+          <w:b/>
+          <w:sz w:val="12"/>
+          <w:szCs w:val="12"/>
+        </w:rPr>
+        <w:t xml:space="preserve"> TOTAL</w:t>
+      </w:r>
+      <w:r>
+        <w:rPr>
+          <w:rFonts w:ascii="Century Gothic" w:hAnsi="Century Gothic"/>
+          <w:b/>
+          <w:sz w:val="12"/>
+          <w:szCs w:val="12"/>
+        </w:rPr>
+        <w:t xml:space="preserve"> DEL</w:t>
+      </w:r>
+      <w:r>
+        <w:rPr>
+          <w:rFonts w:ascii="Century Gothic" w:hAnsi="Century Gothic"/>
+          <w:b/>
+          <w:sz w:val="12"/>
+          <w:szCs w:val="12"/>
+        </w:rPr>
+        <w:t xml:space="preserve"> MUTUO OTORGADO</w:t>
       </w:r>
       <w:r>
         <w:rPr>
@@ -12572,7 +13055,7 @@
           <w:szCs w:val="12"/>
           <w:lang w:val="es-ES_tradnl"/>
         </w:rPr>
-        <w:t xml:space="preserve">, DE IGUAL FORMA SE OBLIGA A CUBRIR UN INTERÉS FIJO, QUE SE CALCULARÁ DEPENDIENDO DE SU PERIODO DE PAGO, APLICANDO LAS SIGUIENTES TASAS DIARIAS </w:t>
+        <w:t>, DE IGUAL FORMA SE OBLIGA A CUBRIR UN INTERÉS FIJO, QUE SE CALCULARÁ APLICADO EL</w:t>
       </w:r>
       <w:r>
         <w:rPr>
@@ -12583,7 +13066,7 @@
           <w:szCs w:val="12"/>
           <w:lang w:val="es-ES_tradnl"/>
         </w:rPr>
-        <w:t>SOBRE EL MONTO DEL PRÉSTAMO VENCIDO NO PAGADO.</w:t>
+        <w:t xml:space="preserve"> 1% (UNO POR CIENTO) DIARIO SOBRE EL IMPORTE TOTAL DEL MUTUO OTORGADO</w:t>
       </w:r>
       <w:r>
         <w:rPr>
@@ -12593,7 +13076,7 @@
           <w:szCs w:val="12"/>
           <w:lang w:val="es-ES_tradnl"/>
         </w:rPr>
-        <w:tab/>
+        <w:t>.</w:t>
       </w:r>
     </w:p>
     <w:p>
@@ -12605,194 +13088,6 @@
         <w:ind w:right="284"/>
         <w:jc w:val="both"/>
         <w:rPr>
-          <w:rFonts w:ascii="Century Gothic" w:hAnsi="Century Gothic"/>
-          <w:color w:val="000000"/>
-          <w:sz w:val="12"/>
-          <w:szCs w:val="12"/>
-          <w:lang w:val="es-ES_tradnl"/>
-        </w:rPr>
-      </w:pPr>
-      <w:r>
-        <w:rPr>
-          <w:rFonts w:ascii="Century Gothic" w:hAnsi="Century Gothic" w:cs="Arial"/>
-          <w:color w:val="000000"/>
-          <w:sz w:val="12"/>
-          <w:szCs w:val="12"/>
-          <w:lang w:val="es-ES_tradnl"/>
-        </w:rPr>
-        <w:t xml:space="preserve">--- 1).- SI EL PAGO ES MENSUAL, SE APLICARÁ UNA TASA DIARIA EQUIVALENTE AL </w:t>
-      </w:r>
-      <w:r>
-        <w:rPr>
-          <w:rFonts w:ascii="Century Gothic" w:hAnsi="Century Gothic" w:cs="Arial"/>
-          <w:b/>
-          <w:color w:val="000000"/>
-          <w:sz w:val="12"/>
-          <w:szCs w:val="12"/>
-          <w:lang w:val="es-ES_tradnl"/>
-        </w:rPr>
-        <w:t>2.00% (DOS POR</w:t>
-      </w:r>
-      <w:r>
-        <w:rPr>
-          <w:rFonts w:ascii="Century Gothic" w:hAnsi="Century Gothic" w:cs="Arial"/>
-          <w:b/>
-          <w:color w:val="000000"/>
-          <w:sz w:val="12"/>
-          <w:szCs w:val="12"/>
-          <w:lang w:val="es-ES_tradnl"/>
-        </w:rPr>
-        <w:t xml:space="preserve"> CIENTO) </w:t>
-      </w:r>
-      <w:r>
-        <w:rPr>
-          <w:rFonts w:ascii="Century Gothic" w:hAnsi="Century Gothic"/>
-          <w:b/>
-          <w:color w:val="000000"/>
-          <w:sz w:val="12"/>
-          <w:szCs w:val="12"/>
-          <w:lang w:val="es-ES_tradnl"/>
-        </w:rPr>
-        <w:t>SOBRE EL MONTO DEL PRÉSTAMO VENCIDO NO PAGADO.</w:t>
-      </w:r>
-      <w:r>
-        <w:rPr>
-          <w:rFonts w:ascii="Century Gothic" w:hAnsi="Century Gothic"/>
-          <w:color w:val="000000"/>
-          <w:sz w:val="12"/>
-          <w:szCs w:val="12"/>
-          <w:lang w:val="es-ES_tradnl"/>
-        </w:rPr>
-        <w:tab/>
-      </w:r>
-    </w:p>
-    <w:p>
-      <w:pPr>
-        <w:tabs>
-          <w:tab w:val="right" w:leader="hyphen" w:pos="9072"/>
-        </w:tabs>
-        <w:spacing w:line="276" w:lineRule="auto"/>
-        <w:ind w:right="284"/>
-        <w:jc w:val="both"/>
-        <w:rPr>
-          <w:rFonts w:ascii="Century Gothic" w:hAnsi="Century Gothic"/>
-          <w:color w:val="000000"/>
-          <w:sz w:val="12"/>
-          <w:szCs w:val="12"/>
-          <w:lang w:val="es-ES_tradnl"/>
-        </w:rPr>
-      </w:pPr>
-      <w:r>
-        <w:rPr>
-          <w:rFonts w:ascii="Century Gothic" w:hAnsi="Century Gothic" w:cs="Arial"/>
-          <w:color w:val="000000"/>
-          <w:sz w:val="12"/>
-          <w:szCs w:val="12"/>
-          <w:lang w:val="es-ES_tradnl"/>
-        </w:rPr>
-        <w:t xml:space="preserve">--- 2).- SI EL PAGO ES QUINCENAL, SE APLICARÁ UNA TASA DIARIA EQUIVALENTE AL </w:t>
-      </w:r>
-      <w:r>
-        <w:rPr>
-          <w:rFonts w:ascii="Century Gothic" w:hAnsi="Century Gothic" w:cs="Arial"/>
-          <w:b/>
-          <w:color w:val="000000"/>
-          <w:sz w:val="12"/>
-          <w:szCs w:val="12"/>
-          <w:lang w:val="es-ES_tradnl"/>
-        </w:rPr>
-        <w:t xml:space="preserve">4.00% (CUATRO POR CIENTO) </w:t>
-      </w:r>
-      <w:r>
-        <w:rPr>
-          <w:rFonts w:ascii="Century Gothic" w:hAnsi="Century Gothic"/>
-          <w:b/>
-          <w:color w:val="000000"/>
-          <w:sz w:val="12"/>
-          <w:szCs w:val="12"/>
-          <w:lang w:val="es-ES_tradnl"/>
-        </w:rPr>
-        <w:t>SOBRE EL MONTO DEL PRÉSTAMO VENCIDO NO PAGADO.</w:t>
-      </w:r>
-      <w:r>
-        <w:rPr>
-          <w:rFonts w:ascii="Century Gothic" w:hAnsi="Century Gothic"/>
-          <w:color w:val="000000"/>
-          <w:sz w:val="12"/>
-          <w:szCs w:val="12"/>
-          <w:lang w:val="es-ES_tradnl"/>
-        </w:rPr>
-        <w:tab/>
-      </w:r>
-    </w:p>
-    <w:p>
-      <w:pPr>
-        <w:tabs>
-          <w:tab w:val="right" w:leader="hyphen" w:pos="9072"/>
-        </w:tabs>
-        <w:spacing w:line="276" w:lineRule="auto"/>
-        <w:ind w:right="284"/>
-        <w:jc w:val="both"/>
-        <w:rPr>
-          <w:rFonts w:ascii="Century Gothic" w:hAnsi="Century Gothic"/>
-          <w:color w:val="000000"/>
-          <w:sz w:val="12"/>
-          <w:szCs w:val="12"/>
-          <w:lang w:val="es-ES_tradnl"/>
-        </w:rPr>
-      </w:pPr>
-      <w:r>
-        <w:rPr>
-          <w:rFonts w:ascii="Century Gothic" w:hAnsi="Century Gothic" w:cs="Arial"/>
-          <w:color w:val="000000"/>
-          <w:sz w:val="12"/>
-          <w:szCs w:val="12"/>
-          <w:lang w:val="es-ES_tradnl"/>
-        </w:rPr>
-        <w:t xml:space="preserve">--- 3).- SI EL PAGO ES SEMANAL, SE APLICARÁ UNA TASA DIARIA EQUIVALENTE AL </w:t>
-      </w:r>
-      <w:r>
-        <w:rPr>
-          <w:rFonts w:ascii="Century Gothic" w:hAnsi="Century Gothic" w:cs="Arial"/>
-          <w:b/>
-          <w:color w:val="000000"/>
-          <w:sz w:val="12"/>
-          <w:szCs w:val="12"/>
-          <w:lang w:val="es-ES_tradnl"/>
-        </w:rPr>
-        <w:t xml:space="preserve">8.00% (OCHO POR CIENTO) </w:t>
-      </w:r>
-      <w:r>
-        <w:rPr>
-          <w:rFonts w:ascii="Century Gothic" w:hAnsi="Century Gothic"/>
-          <w:b/>
-          <w:color w:val="000000"/>
-          <w:sz w:val="12"/>
-          <w:szCs w:val="12"/>
-          <w:lang w:val="es-ES_tradnl"/>
-        </w:rPr>
-        <w:t>SOBRE EL MONTO DEL PRÉSTAMO VENCIDO NO PAGADO.</w:t>
-      </w:r>
-      <w:r>
-        <w:rPr>
-          <w:rFonts w:ascii="Century Gothic" w:hAnsi="Century Gothic"/>
-          <w:color w:val="000000"/>
-          <w:sz w:val="12"/>
-          <w:szCs w:val="12"/>
-          <w:lang w:val="es-ES_tradnl"/>
-        </w:rPr>
-        <w:tab/>
-      </w:r>
-    </w:p>
-    <w:p>
-      <w:pPr>
-        <w:tabs>
-          <w:tab w:val="right" w:leader="hyphen" w:pos="9072"/>
-        </w:tabs>
-        <w:spacing w:line="276" w:lineRule="auto"/>
-        <w:ind w:right="284"/>
-        <w:jc w:val="both"/>
-        <w:rPr>
           <w:rFonts w:ascii="Century Gothic" w:hAnsi="Century Gothic" w:cs="Arial"/>
           <w:color w:val="000000"/>
           <w:sz w:val="12"/>
@@ -12854,8 +13149,8 @@
     </w:p>
     <w:tbl>
       <w:tblPr>
-        <w:tblpPr w:leftFromText="141" w:rightFromText="141" w:vertAnchor="text" w:horzAnchor="page" w:tblpX="1922" w:tblpY="62"/>
-        <w:tblW w:w="8713" w:type="dxa"/>
+        <w:tblpPr w:leftFromText="141" w:rightFromText="141" w:vertAnchor="text" w:horzAnchor="page" w:tblpX="1854" w:tblpY="62"/>
+        <w:tblW w:w="9122" w:type="dxa"/>
         <w:tblBorders>
           <w:top w:val="single" w:sz="4" w:space="0" w:color="auto"/>
           <w:left w:val="single" w:sz="4" w:space="0" w:color="auto"/>
@@ -12867,13 +13162,14 @@
         <w:tblLook w:val="04A0" w:firstRow="1" w:lastRow="0" w:firstColumn="1" w:lastColumn="0" w:noHBand="0" w:noVBand="1"/>
       </w:tblPr>
       <w:tblGrid>
-        <w:gridCol w:w="1191"/>
-        <w:gridCol w:w="1757"/>
-        <w:gridCol w:w="1095"/>
-        <w:gridCol w:w="1098"/>
-        <w:gridCol w:w="1087"/>
-        <w:gridCol w:w="1375"/>
-        <w:gridCol w:w="1110"/>
+        <w:gridCol w:w="1256"/>
+        <w:gridCol w:w="1632"/>
+        <w:gridCol w:w="984"/>
+        <w:gridCol w:w="980"/>
+        <w:gridCol w:w="966"/>
+        <w:gridCol w:w="1301"/>
+        <w:gridCol w:w="1053"/>
+        <w:gridCol w:w="950"/>
       </w:tblGrid>
       <w:tr>
         <w:trPr>
@@ -12881,36 +13177,7 @@
         </w:trPr>
         <w:tc>
           <w:tcPr>
-            <w:tcW w:w="1191" w:type="dxa"/>
-            <w:vMerge w:val="restart"/>
-          </w:tcPr>
-          <w:p>
-            <w:pPr>
-              <w:keepNext/>
-              <w:keepLines/>
-              <w:tabs>
-                <w:tab w:val="right" w:leader="hyphen" w:pos="9072"/>
-              </w:tabs>
-              <w:ind w:right="-232"/>
-              <w:rPr>
-                <w:rFonts w:ascii="Century Gothic" w:hAnsi="Century Gothic"/>
-                <w:sz w:val="12"/>
-                <w:szCs w:val="12"/>
-              </w:rPr>
-            </w:pPr>
-            <w:r>
-              <w:rPr>
-                <w:rFonts w:ascii="Century Gothic" w:hAnsi="Century Gothic"/>
-                <w:sz w:val="12"/>
-                <w:szCs w:val="12"/>
-              </w:rPr>
-              <w:t>NO. PAGO</w:t>
-            </w:r>
-          </w:p>
-        </w:tc>
-        <w:tc>
-          <w:tcPr>
-            <w:tcW w:w="1757" w:type="dxa"/>
+            <w:tcW w:w="1256" w:type="dxa"/>
             <w:vMerge w:val="restart"/>
           </w:tcPr>
           <w:p>
@@ -12928,14 +13195,6 @@
                 <w:szCs w:val="12"/>
               </w:rPr>
             </w:pPr>
-            <w:r>
-              <w:rPr>
-                <w:rFonts w:ascii="Century Gothic" w:hAnsi="Century Gothic"/>
-                <w:sz w:val="12"/>
-                <w:szCs w:val="12"/>
-              </w:rPr>
-              <w:t>FECHA DE PAGO</w:t>
-            </w:r>
           </w:p>
           <w:p>
             <w:pPr>
@@ -12958,14 +13217,14 @@
                 <w:sz w:val="12"/>
                 <w:szCs w:val="12"/>
               </w:rPr>
-              <w:t>(DÍA/MES/AÑO)</w:t>
+              <w:t>NO. PAGO</w:t>
             </w:r>
           </w:p>
         </w:tc>
         <w:tc>
           <w:tcPr>
-            <w:tcW w:w="4655" w:type="dxa"/>
-            <w:gridSpan w:val="4"/>
+            <w:tcW w:w="1632" w:type="dxa"/>
+            <w:vMerge w:val="restart"/>
           </w:tcPr>
           <w:p>
             <w:pPr>
@@ -12982,19 +13241,110 @@
                 <w:szCs w:val="12"/>
               </w:rPr>
             </w:pPr>
-            <w:r>
-              <w:rPr>
-                <w:rFonts w:ascii="Century Gothic" w:hAnsi="Century Gothic"/>
-                <w:sz w:val="12"/>
-                <w:szCs w:val="12"/>
-              </w:rPr>
-              <w:t>ABONO (PESOS M.N.)</w:t>
+          </w:p>
+          <w:p>
+            <w:pPr>
+              <w:keepNext/>
+              <w:keepLines/>
+              <w:tabs>
+                <w:tab w:val="right" w:leader="hyphen" w:pos="9072"/>
+              </w:tabs>
+              <w:ind w:right="-232"/>
+              <w:jc w:val="center"/>
+              <w:rPr>
+                <w:rFonts w:ascii="Century Gothic" w:hAnsi="Century Gothic"/>
+                <w:sz w:val="12"/>
+                <w:szCs w:val="12"/>
+              </w:rPr>
+            </w:pPr>
+            <w:r>
+              <w:rPr>
+                <w:rFonts w:ascii="Century Gothic" w:hAnsi="Century Gothic"/>
+                <w:sz w:val="12"/>
+                <w:szCs w:val="12"/>
+              </w:rPr>
+              <w:t>FECHA DE PAGO</w:t>
+            </w:r>
+          </w:p>
+          <w:p>
+            <w:pPr>
+              <w:keepNext/>
+              <w:keepLines/>
+              <w:tabs>
+                <w:tab w:val="right" w:leader="hyphen" w:pos="9072"/>
+              </w:tabs>
+              <w:ind w:right="-232"/>
+              <w:jc w:val="center"/>
+              <w:rPr>
+                <w:rFonts w:ascii="Century Gothic" w:hAnsi="Century Gothic"/>
+                <w:sz w:val="12"/>
+                <w:szCs w:val="12"/>
+              </w:rPr>
+            </w:pPr>
+            <w:r>
+              <w:rPr>
+                <w:rFonts w:ascii="Century Gothic" w:hAnsi="Century Gothic"/>
+                <w:sz w:val="12"/>
+                <w:szCs w:val="12"/>
+              </w:rPr>
+              <w:t>(DÍA/MES/AÑO)</w:t>
             </w:r>
           </w:p>
         </w:tc>
         <w:tc>
           <w:tcPr>
-            <w:tcW w:w="1110" w:type="dxa"/>
+            <w:tcW w:w="4231" w:type="dxa"/>
+            <w:gridSpan w:val="4"/>
+          </w:tcPr>
+          <w:p>
+            <w:pPr>
+              <w:keepNext/>
+              <w:keepLines/>
+              <w:tabs>
+                <w:tab w:val="right" w:leader="hyphen" w:pos="9072"/>
+              </w:tabs>
+              <w:ind w:right="-232"/>
+              <w:jc w:val="center"/>
+              <w:rPr>
+                <w:rFonts w:ascii="Century Gothic" w:hAnsi="Century Gothic"/>
+                <w:sz w:val="12"/>
+                <w:szCs w:val="12"/>
+              </w:rPr>
+            </w:pPr>
+            <w:r>
+              <w:rPr>
+                <w:rFonts w:ascii="Century Gothic" w:hAnsi="Century Gothic"/>
+                <w:sz w:val="12"/>
+                <w:szCs w:val="12"/>
+              </w:rPr>
+              <w:t>ABONO (PESOS M.N.)</w:t>
+            </w:r>
+          </w:p>
+        </w:tc>
+        <w:tc>
+          <w:tcPr>
+            <w:tcW w:w="1053" w:type="dxa"/>
+          </w:tcPr>
+          <w:p>
+            <w:pPr>
+              <w:keepNext/>
+              <w:keepLines/>
+              <w:tabs>
+                <w:tab w:val="right" w:leader="hyphen" w:pos="9072"/>
+              </w:tabs>
+              <w:ind w:right="-232"/>
+              <w:jc w:val="center"/>
+              <w:rPr>
+                <w:rFonts w:ascii="Century Gothic" w:hAnsi="Century Gothic"/>
+                <w:sz w:val="12"/>
+                <w:szCs w:val="12"/>
+              </w:rPr>
+            </w:pPr>
+          </w:p>
+        </w:tc>
+        <w:tc>
+          <w:tcPr>
+            <w:tcW w:w="950" w:type="dxa"/>
           </w:tcPr>
           <w:p>
             <w:pPr>
@@ -13028,7 +13378,7 @@
         </w:trPr>
         <w:tc>
           <w:tcPr>
-            <w:tcW w:w="1191" w:type="dxa"/>
+            <w:tcW w:w="1256" w:type="dxa"/>
             <w:vMerge/>
           </w:tcPr>
           <w:p>
@@ -13050,7 +13400,7 @@
         </w:tc>
         <w:tc>
           <w:tcPr>
-            <w:tcW w:w="1757" w:type="dxa"/>
+            <w:tcW w:w="1632" w:type="dxa"/>
             <w:vMerge/>
           </w:tcPr>
           <w:p>
@@ -13072,7 +13422,7 @@
         </w:tc>
         <w:tc>
           <w:tcPr>
-            <w:tcW w:w="1095" w:type="dxa"/>
+            <w:tcW w:w="984" w:type="dxa"/>
           </w:tcPr>
           <w:p>
             <w:pPr>
@@ -13101,7 +13451,7 @@
         </w:tc>
         <w:tc>
           <w:tcPr>
-            <w:tcW w:w="1098" w:type="dxa"/>
+            <w:tcW w:w="980" w:type="dxa"/>
           </w:tcPr>
           <w:p>
             <w:pPr>
@@ -13130,7 +13480,7 @@
         </w:tc>
         <w:tc>
           <w:tcPr>
-            <w:tcW w:w="1087" w:type="dxa"/>
+            <w:tcW w:w="966" w:type="dxa"/>
           </w:tcPr>
           <w:p>
             <w:pPr>
@@ -13183,7 +13533,7 @@
         </w:tc>
         <w:tc>
           <w:tcPr>
-            <w:tcW w:w="1375" w:type="dxa"/>
+            <w:tcW w:w="1301" w:type="dxa"/>
           </w:tcPr>
           <w:p>
             <w:pPr>
@@ -13206,13 +13556,42 @@
                 <w:sz w:val="12"/>
                 <w:szCs w:val="12"/>
               </w:rPr>
-              <w:t>ABONO</w:t>
+              <w:t>SEGURO</w:t>
             </w:r>
           </w:p>
         </w:tc>
         <w:tc>
           <w:tcPr>
-            <w:tcW w:w="1110" w:type="dxa"/>
+            <w:tcW w:w="1053" w:type="dxa"/>
+          </w:tcPr>
+          <w:p>
+            <w:pPr>
+              <w:keepNext/>
+              <w:keepLines/>
+              <w:tabs>
+                <w:tab w:val="right" w:leader="hyphen" w:pos="9072"/>
+              </w:tabs>
+              <w:ind w:right="-232"/>
+              <w:jc w:val="center"/>
+              <w:rPr>
+                <w:rFonts w:ascii="Century Gothic" w:hAnsi="Century Gothic"/>
+                <w:sz w:val="12"/>
+                <w:szCs w:val="12"/>
+              </w:rPr>
+            </w:pPr>
+            <w:r>
+              <w:rPr>
+                <w:rFonts w:ascii="Century Gothic" w:hAnsi="Century Gothic"/>
+                <w:sz w:val="12"/>
+                <w:szCs w:val="12"/>
+              </w:rPr>
+              <w:t>ABONO</w:t>
+            </w:r>
+          </w:p>
+        </w:tc>
+        <w:tc>
+          <w:tcPr>
+            <w:tcW w:w="950" w:type="dxa"/>
           </w:tcPr>
           <w:p>
             <w:pPr>
@@ -13246,7 +13625,7 @@
         </w:trPr>
         <w:tc>
           <w:tcPr>
-            <w:tcW w:w="1191" w:type="dxa"/>
+            <w:tcW w:w="1256" w:type="dxa"/>
           </w:tcPr>
           <w:p>
             <w:pPr>
@@ -13275,7 +13654,7 @@
         </w:tc>
         <w:tc>
           <w:tcPr>
-            <w:tcW w:w="1757" w:type="dxa"/>
+            <w:tcW w:w="1632" w:type="dxa"/>
           </w:tcPr>
           <w:p>
             <w:pPr>
@@ -13320,7 +13699,7 @@
         </w:tc>
         <w:tc>
           <w:tcPr>
-            <w:tcW w:w="1095" w:type="dxa"/>
+            <w:tcW w:w="984" w:type="dxa"/>
           </w:tcPr>
           <w:p>
             <w:pPr>
@@ -13349,7 +13728,7 @@
         </w:tc>
         <w:tc>
           <w:tcPr>
-            <w:tcW w:w="1098" w:type="dxa"/>
+            <w:tcW w:w="980" w:type="dxa"/>
           </w:tcPr>
           <w:p>
             <w:pPr>
@@ -13378,7 +13757,7 @@
         </w:tc>
         <w:tc>
           <w:tcPr>
-            <w:tcW w:w="1087" w:type="dxa"/>
+            <w:tcW w:w="966" w:type="dxa"/>
           </w:tcPr>
           <w:p>
             <w:pPr>
@@ -13407,7 +13786,7 @@
         </w:tc>
         <w:tc>
           <w:tcPr>
-            <w:tcW w:w="1375" w:type="dxa"/>
+            <w:tcW w:w="1301" w:type="dxa"/>
           </w:tcPr>
           <w:p>
             <w:pPr>
@@ -13430,13 +13809,42 @@
                 <w:sz w:val="12"/>
                 <w:szCs w:val="12"/>
               </w:rPr>
-              <w:t>{importeRegular}</w:t>
+              <w:t>{seguro}</w:t>
             </w:r>
           </w:p>
         </w:tc>
         <w:tc>
           <w:tcPr>
-            <w:tcW w:w="1110" w:type="dxa"/>
+            <w:tcW w:w="1053" w:type="dxa"/>
+          </w:tcPr>
+          <w:p>
+            <w:pPr>
+              <w:keepNext/>
+              <w:keepLines/>
+              <w:tabs>
+                <w:tab w:val="right" w:leader="hyphen" w:pos="9072"/>
+              </w:tabs>
+              <w:ind w:right="-232"/>
+              <w:jc w:val="center"/>
+              <w:rPr>
+                <w:rFonts w:ascii="Century Gothic" w:hAnsi="Century Gothic"/>
+                <w:sz w:val="12"/>
+                <w:szCs w:val="12"/>
+              </w:rPr>
+            </w:pPr>
+            <w:r>
+              <w:rPr>
+                <w:rFonts w:ascii="Century Gothic" w:hAnsi="Century Gothic"/>
+                <w:sz w:val="12"/>
+                <w:szCs w:val="12"/>
+              </w:rPr>
+              <w:t>{importeRegular}</w:t>
+            </w:r>
+          </w:p>
+        </w:tc>
+        <w:tc>
+          <w:tcPr>
+            <w:tcW w:w="950" w:type="dxa"/>
           </w:tcPr>
           <w:p>
             <w:pPr>
@@ -13470,7 +13878,7 @@
         </w:trPr>
         <w:tc>
           <w:tcPr>
-            <w:tcW w:w="2948" w:type="dxa"/>
+            <w:tcW w:w="2888" w:type="dxa"/>
             <w:gridSpan w:val="2"/>
           </w:tcPr>
           <w:p>
@@ -13500,7 +13908,7 @@
         </w:tc>
         <w:tc>
           <w:tcPr>
-            <w:tcW w:w="1095" w:type="dxa"/>
+            <w:tcW w:w="984" w:type="dxa"/>
           </w:tcPr>
           <w:p>
             <w:pPr>
@@ -13521,7 +13929,7 @@
         </w:tc>
         <w:tc>
           <w:tcPr>
-            <w:tcW w:w="1098" w:type="dxa"/>
+            <w:tcW w:w="980" w:type="dxa"/>
           </w:tcPr>
           <w:p>
             <w:pPr>
@@ -13542,7 +13950,7 @@
         </w:tc>
         <w:tc>
           <w:tcPr>
-            <w:tcW w:w="1087" w:type="dxa"/>
+            <w:tcW w:w="966" w:type="dxa"/>
           </w:tcPr>
           <w:p>
             <w:pPr>
@@ -13563,7 +13971,7 @@
         </w:tc>
         <w:tc>
           <w:tcPr>
-            <w:tcW w:w="1375" w:type="dxa"/>
+            <w:tcW w:w="1301" w:type="dxa"/>
           </w:tcPr>
           <w:p>
             <w:pPr>
@@ -13584,7 +13992,7 @@
         </w:tc>
         <w:tc>
           <w:tcPr>
-            <w:tcW w:w="1110" w:type="dxa"/>
+            <w:tcW w:w="1053" w:type="dxa"/>
           </w:tcPr>
           <w:p>
             <w:pPr>
@@ -13603,8 +14011,44 @@
             </w:pPr>
           </w:p>
         </w:tc>
+        <w:tc>
+          <w:tcPr>
+            <w:tcW w:w="950" w:type="dxa"/>
+          </w:tcPr>
+          <w:p>
+            <w:pPr>
+              <w:keepNext/>
+              <w:keepLines/>
+              <w:tabs>
+                <w:tab w:val="right" w:leader="hyphen" w:pos="9072"/>
+              </w:tabs>
+              <w:ind w:right="-232"/>
+              <w:jc w:val="center"/>
+              <w:rPr>
+                <w:rFonts w:ascii="Century Gothic" w:hAnsi="Century Gothic"/>
+                <w:sz w:val="12"/>
+                <w:szCs w:val="12"/>
+              </w:rPr>
+            </w:pPr>
+          </w:p>
+        </w:tc>
       </w:tr>
     </w:tbl>
+    <w:p>
+      <w:pPr>
+        <w:tabs>
+          <w:tab w:val="right" w:leader="hyphen" w:pos="9072"/>
+        </w:tabs>
+        <w:spacing w:line="0" w:lineRule="atLeast"/>
+        <w:ind w:right="284"/>
+        <w:jc w:val="both"/>
+        <w:rPr>
+          <w:rFonts w:ascii="Century Gothic" w:hAnsi="Century Gothic" w:cs="Arial"/>
+          <w:sz w:val="12"/>
+          <w:szCs w:val="12"/>
+        </w:rPr>
+      </w:pPr>
+    </w:p>
     <w:p>
       <w:pPr>
         <w:tabs>
@@ -14164,7 +14608,7 @@
     <w:p/>
     <w:sectPr>
       <w:pgSz w:w="12240" w:h="15840"/>
-      <w:pgMar w:top="1417" w:right="1701" w:bottom="1417" w:left="1701" w:header="708" w:footer="708" w:gutter="0"/>
+      <w:pgMar w:top="284" w:right="1701" w:bottom="1417" w:left="1701" w:header="708" w:footer="708" w:gutter="0"/>
       <w:cols w:space="708"/>
       <w:docGrid w:linePitch="360"/>
     </w:sectPr>

</xml_diff>

<commit_message>
Algunos detalles clientes y plan pagos
</commit_message>
<xml_diff>
--- a/public/plantillas/CONTRATOGARANTIAPRENDARIA.docx
+++ b/public/plantillas/CONTRATOGARANTIAPRENDARIA.docx
@@ -47,16 +47,16 @@
               <w:rPr>
                 <w:rFonts w:ascii="Century Gothic" w:hAnsi="Century Gothic"/>
                 <w:b/>
-                <w:sz w:val="15"/>
-                <w:szCs w:val="15"/>
+                <w:sz w:val="16"/>
+                <w:szCs w:val="16"/>
               </w:rPr>
             </w:pPr>
             <w:r>
               <w:rPr>
                 <w:rFonts w:ascii="Century Gothic" w:hAnsi="Century Gothic"/>
                 <w:b/>
-                <w:sz w:val="15"/>
-                <w:szCs w:val="15"/>
+                <w:sz w:val="16"/>
+                <w:szCs w:val="16"/>
               </w:rPr>
               <w:t>CONTRATO DE MUTUO CON INTERÉS CON GARANTIA PRENDARIA</w:t>
             </w:r>
@@ -66,16 +66,16 @@
               <w:jc w:val="center"/>
               <w:rPr>
                 <w:rFonts w:ascii="Century Gothic" w:hAnsi="Century Gothic"/>
-                <w:sz w:val="15"/>
-                <w:szCs w:val="15"/>
+                <w:sz w:val="16"/>
+                <w:szCs w:val="16"/>
               </w:rPr>
             </w:pPr>
             <w:r>
               <w:rPr>
                 <w:rFonts w:ascii="Century Gothic" w:hAnsi="Century Gothic"/>
                 <w:b/>
-                <w:sz w:val="15"/>
-                <w:szCs w:val="15"/>
+                <w:sz w:val="16"/>
+                <w:szCs w:val="16"/>
               </w:rPr>
               <w:t>(CARÁTULA)</w:t>
             </w:r>
@@ -94,15 +94,15 @@
               <w:jc w:val="both"/>
               <w:rPr>
                 <w:rFonts w:ascii="Century Gothic" w:hAnsi="Century Gothic"/>
-                <w:sz w:val="15"/>
-                <w:szCs w:val="15"/>
-              </w:rPr>
-            </w:pPr>
-            <w:r>
-              <w:rPr>
-                <w:rFonts w:ascii="Century Gothic" w:hAnsi="Century Gothic"/>
-                <w:sz w:val="15"/>
-                <w:szCs w:val="15"/>
+                <w:sz w:val="16"/>
+                <w:szCs w:val="16"/>
+              </w:rPr>
+            </w:pPr>
+            <w:r>
+              <w:rPr>
+                <w:rFonts w:ascii="Century Gothic" w:hAnsi="Century Gothic"/>
+                <w:sz w:val="16"/>
+                <w:szCs w:val="16"/>
               </w:rPr>
               <w:t>PRODUCTO: PRESTAMOS PERSONALES</w:t>
             </w:r>
@@ -119,23 +119,23 @@
               <w:jc w:val="right"/>
               <w:rPr>
                 <w:rFonts w:ascii="Century Gothic" w:hAnsi="Century Gothic"/>
-                <w:sz w:val="15"/>
-                <w:szCs w:val="15"/>
-              </w:rPr>
-            </w:pPr>
-            <w:r>
-              <w:rPr>
-                <w:rFonts w:ascii="Century Gothic" w:hAnsi="Century Gothic"/>
-                <w:sz w:val="15"/>
-                <w:szCs w:val="15"/>
+                <w:sz w:val="16"/>
+                <w:szCs w:val="16"/>
+              </w:rPr>
+            </w:pPr>
+            <w:r>
+              <w:rPr>
+                <w:rFonts w:ascii="Century Gothic" w:hAnsi="Century Gothic"/>
+                <w:sz w:val="16"/>
+                <w:szCs w:val="16"/>
               </w:rPr>
               <w:t xml:space="preserve">FOLIO ÚNICO: </w:t>
             </w:r>
             <w:r>
               <w:rPr>
                 <w:rFonts w:ascii="Century Gothic" w:hAnsi="Century Gothic"/>
-                <w:sz w:val="15"/>
-                <w:szCs w:val="15"/>
+                <w:sz w:val="16"/>
+                <w:szCs w:val="16"/>
               </w:rPr>
               <w:t>{#contrato}{folio}{/contrato}</w:t>
             </w:r>
@@ -158,16 +158,16 @@
               <w:rPr>
                 <w:rFonts w:ascii="Century Gothic" w:hAnsi="Century Gothic"/>
                 <w:b/>
-                <w:sz w:val="15"/>
-                <w:szCs w:val="15"/>
+                <w:sz w:val="16"/>
+                <w:szCs w:val="16"/>
               </w:rPr>
             </w:pPr>
             <w:r>
               <w:rPr>
                 <w:rFonts w:ascii="Century Gothic" w:hAnsi="Century Gothic"/>
                 <w:b/>
-                <w:sz w:val="15"/>
-                <w:szCs w:val="15"/>
+                <w:sz w:val="16"/>
+                <w:szCs w:val="16"/>
               </w:rPr>
               <w:t>PARTES CONTRATANTES Y GENERALES</w:t>
             </w:r>
@@ -186,15 +186,15 @@
               <w:jc w:val="both"/>
               <w:rPr>
                 <w:rFonts w:ascii="Century Gothic" w:hAnsi="Century Gothic"/>
-                <w:sz w:val="15"/>
-                <w:szCs w:val="15"/>
-              </w:rPr>
-            </w:pPr>
-            <w:r>
-              <w:rPr>
-                <w:rFonts w:ascii="Century Gothic" w:hAnsi="Century Gothic"/>
-                <w:sz w:val="15"/>
-                <w:szCs w:val="15"/>
+                <w:sz w:val="16"/>
+                <w:szCs w:val="16"/>
+              </w:rPr>
+            </w:pPr>
+            <w:r>
+              <w:rPr>
+                <w:rFonts w:ascii="Century Gothic" w:hAnsi="Century Gothic"/>
+                <w:sz w:val="16"/>
+                <w:szCs w:val="16"/>
               </w:rPr>
               <w:t xml:space="preserve">EL PROVEEDOR </w:t>
             </w:r>
@@ -212,16 +212,16 @@
               <w:rPr>
                 <w:rFonts w:ascii="Century Gothic" w:hAnsi="Century Gothic"/>
                 <w:b/>
-                <w:sz w:val="15"/>
-                <w:szCs w:val="15"/>
+                <w:sz w:val="16"/>
+                <w:szCs w:val="16"/>
               </w:rPr>
             </w:pPr>
             <w:r>
               <w:rPr>
                 <w:rFonts w:ascii="Century Gothic" w:hAnsi="Century Gothic"/>
                 <w:b/>
-                <w:sz w:val="15"/>
-                <w:szCs w:val="15"/>
+                <w:sz w:val="16"/>
+                <w:szCs w:val="16"/>
               </w:rPr>
               <w:t>SRA. RUBIDIA MARTÍNEZ ALCARAZ, MEXICANA, MAYOR DE EDAD, CON DOMICILIO EN BOULEVARD EMILIANO ZAPATA NO. 3125, LOCAL 12BC, COLONIA LOMAS DEL BOULEVARD, C.P. 80110, R.F.C. MAAR661007BF5, TELÉFONO: 717-21-21, MAIL: CREDITOMIO.CLN@GMAIL.COM</w:t>
             </w:r>
@@ -240,15 +240,15 @@
               <w:jc w:val="both"/>
               <w:rPr>
                 <w:rFonts w:ascii="Century Gothic" w:hAnsi="Century Gothic"/>
-                <w:sz w:val="15"/>
-                <w:szCs w:val="15"/>
-              </w:rPr>
-            </w:pPr>
-            <w:r>
-              <w:rPr>
-                <w:rFonts w:ascii="Century Gothic" w:hAnsi="Century Gothic"/>
-                <w:sz w:val="15"/>
-                <w:szCs w:val="15"/>
+                <w:sz w:val="16"/>
+                <w:szCs w:val="16"/>
+              </w:rPr>
+            </w:pPr>
+            <w:r>
+              <w:rPr>
+                <w:rFonts w:ascii="Century Gothic" w:hAnsi="Century Gothic"/>
+                <w:sz w:val="16"/>
+                <w:szCs w:val="16"/>
               </w:rPr>
               <w:t xml:space="preserve">EL CONSUMIDOR </w:t>
             </w:r>
@@ -325,8 +325,8 @@
               <w:jc w:val="right"/>
               <w:rPr>
                 <w:rFonts w:ascii="Century Gothic" w:hAnsi="Century Gothic"/>
-                <w:sz w:val="15"/>
-                <w:szCs w:val="15"/>
+                <w:sz w:val="16"/>
+                <w:szCs w:val="16"/>
               </w:rPr>
             </w:pPr>
             <w:r>
@@ -352,15 +352,15 @@
               <w:jc w:val="both"/>
               <w:rPr>
                 <w:rFonts w:ascii="Century Gothic" w:hAnsi="Century Gothic"/>
-                <w:sz w:val="15"/>
-                <w:szCs w:val="15"/>
-              </w:rPr>
-            </w:pPr>
-            <w:r>
-              <w:rPr>
-                <w:rFonts w:ascii="Century Gothic" w:hAnsi="Century Gothic"/>
-                <w:sz w:val="15"/>
-                <w:szCs w:val="15"/>
+                <w:sz w:val="16"/>
+                <w:szCs w:val="16"/>
+              </w:rPr>
+            </w:pPr>
+            <w:r>
+              <w:rPr>
+                <w:rFonts w:ascii="Century Gothic" w:hAnsi="Century Gothic"/>
+                <w:sz w:val="16"/>
+                <w:szCs w:val="16"/>
               </w:rPr>
               <w:t>EL GARANTE PRENDARIO</w:t>
             </w:r>
@@ -395,8 +395,8 @@
               <w:jc w:val="both"/>
               <w:rPr>
                 <w:rFonts w:ascii="Century Gothic" w:hAnsi="Century Gothic"/>
-                <w:sz w:val="15"/>
-                <w:szCs w:val="15"/>
+                <w:sz w:val="16"/>
+                <w:szCs w:val="16"/>
               </w:rPr>
             </w:pPr>
           </w:p>
@@ -415,16 +415,16 @@
               <w:rPr>
                 <w:rFonts w:ascii="Century Gothic" w:hAnsi="Century Gothic"/>
                 <w:b/>
-                <w:sz w:val="15"/>
-                <w:szCs w:val="15"/>
+                <w:sz w:val="16"/>
+                <w:szCs w:val="16"/>
               </w:rPr>
             </w:pPr>
             <w:r>
               <w:rPr>
                 <w:rFonts w:ascii="Century Gothic" w:hAnsi="Century Gothic"/>
                 <w:b/>
-                <w:sz w:val="15"/>
-                <w:szCs w:val="15"/>
+                <w:sz w:val="16"/>
+                <w:szCs w:val="16"/>
               </w:rPr>
               <w:t>MONTO, INTERESES Y CARGOS</w:t>
             </w:r>
@@ -442,15 +442,15 @@
             <w:pPr>
               <w:rPr>
                 <w:rFonts w:ascii="Century Gothic" w:hAnsi="Century Gothic"/>
-                <w:sz w:val="15"/>
-                <w:szCs w:val="15"/>
-              </w:rPr>
-            </w:pPr>
-            <w:r>
-              <w:rPr>
-                <w:rFonts w:ascii="Century Gothic" w:hAnsi="Century Gothic"/>
-                <w:sz w:val="15"/>
-                <w:szCs w:val="15"/>
+                <w:sz w:val="16"/>
+                <w:szCs w:val="16"/>
+              </w:rPr>
+            </w:pPr>
+            <w:r>
+              <w:rPr>
+                <w:rFonts w:ascii="Century Gothic" w:hAnsi="Century Gothic"/>
+                <w:sz w:val="16"/>
+                <w:szCs w:val="16"/>
               </w:rPr>
               <w:t>MONTO DEL MUTUO RECIBIDO:</w:t>
             </w:r>
@@ -467,73 +467,33 @@
               <w:jc w:val="center"/>
               <w:rPr>
                 <w:rFonts w:ascii="Century Gothic" w:hAnsi="Century Gothic"/>
-                <w:sz w:val="15"/>
-                <w:szCs w:val="15"/>
-              </w:rPr>
-            </w:pPr>
-            <w:r>
-              <w:rPr>
-                <w:rFonts w:ascii="Century Gothic" w:hAnsi="Century Gothic"/>
-                <w:sz w:val="15"/>
-                <w:szCs w:val="15"/>
-              </w:rPr>
-              <w:t>{#contrato}$</w:t>
-            </w:r>
-            <w:r>
-              <w:rPr>
-                <w:rFonts w:ascii="Century Gothic" w:hAnsi="Century Gothic"/>
-                <w:sz w:val="15"/>
-                <w:szCs w:val="15"/>
-              </w:rPr>
-              <w:t>{capitalSolicitado},</w:t>
-            </w:r>
-            <w:r>
-              <w:rPr>
-                <w:rFonts w:ascii="Century Gothic" w:hAnsi="Century Gothic"/>
-                <w:sz w:val="15"/>
-                <w:szCs w:val="15"/>
-              </w:rPr>
-              <w:t>(</w:t>
-            </w:r>
-            <w:r>
-              <w:rPr>
-                <w:rFonts w:ascii="Century Gothic" w:hAnsi="Century Gothic"/>
-                <w:sz w:val="15"/>
-                <w:szCs w:val="15"/>
-              </w:rPr>
-              <w:t>{letra} PESOS</w:t>
-            </w:r>
-            <w:r>
-              <w:rPr>
-                <w:rFonts w:ascii="Century Gothic" w:hAnsi="Century Gothic"/>
-                <w:sz w:val="15"/>
-                <w:szCs w:val="15"/>
+                <w:sz w:val="16"/>
+                <w:szCs w:val="16"/>
+              </w:rPr>
+            </w:pPr>
+            <w:r>
+              <w:rPr>
+                <w:rFonts w:ascii="Century Gothic" w:hAnsi="Century Gothic"/>
+                <w:sz w:val="16"/>
+                <w:szCs w:val="16"/>
+              </w:rPr>
+              <w:t>{#contrato}${capitalSolicitado},({letra} PESOS</w:t>
+            </w:r>
+            <w:r>
+              <w:rPr>
+                <w:rFonts w:ascii="Century Gothic" w:hAnsi="Century Gothic"/>
+                <w:sz w:val="16"/>
+                <w:szCs w:val="16"/>
               </w:rPr>
               <w:t xml:space="preserve"> 00/100</w:t>
             </w:r>
             <w:r>
               <w:rPr>
                 <w:rFonts w:ascii="Century Gothic" w:hAnsi="Century Gothic"/>
-                <w:sz w:val="15"/>
-                <w:szCs w:val="15"/>
-              </w:rPr>
-              <w:t xml:space="preserve"> MONEDA NACIONAL</w:t>
-            </w:r>
-            <w:r>
-              <w:rPr>
-                <w:rFonts w:ascii="Century Gothic" w:hAnsi="Century Gothic"/>
-                <w:sz w:val="15"/>
-                <w:szCs w:val="15"/>
-              </w:rPr>
-              <w:t>)</w:t>
-            </w:r>
-            <w:r>
-              <w:rPr>
-                <w:rFonts w:ascii="Century Gothic" w:hAnsi="Century Gothic"/>
-                <w:sz w:val="15"/>
-                <w:szCs w:val="15"/>
-              </w:rPr>
-              <w:t>{/contrato}</w:t>
+                <w:sz w:val="16"/>
+                <w:szCs w:val="16"/>
+              </w:rPr>
+              <w:t xml:space="preserve"> MONEDA NACIONAL){/contrato}</w:t>
             </w:r>
           </w:p>
         </w:tc>
@@ -549,15 +509,15 @@
             <w:pPr>
               <w:rPr>
                 <w:rFonts w:ascii="Century Gothic" w:hAnsi="Century Gothic"/>
-                <w:sz w:val="15"/>
-                <w:szCs w:val="15"/>
-              </w:rPr>
-            </w:pPr>
-            <w:r>
-              <w:rPr>
-                <w:rFonts w:ascii="Century Gothic" w:hAnsi="Century Gothic"/>
-                <w:sz w:val="15"/>
-                <w:szCs w:val="15"/>
+                <w:sz w:val="16"/>
+                <w:szCs w:val="16"/>
+              </w:rPr>
+            </w:pPr>
+            <w:r>
+              <w:rPr>
+                <w:rFonts w:ascii="Century Gothic" w:hAnsi="Century Gothic"/>
+                <w:sz w:val="16"/>
+                <w:szCs w:val="16"/>
               </w:rPr>
               <w:t>INTERES ORDINARIO MENSUAL:</w:t>
             </w:r>
@@ -575,16 +535,17 @@
               <w:rPr>
                 <w:rFonts w:ascii="Century Gothic" w:hAnsi="Century Gothic"/>
                 <w:b/>
-                <w:sz w:val="14"/>
-                <w:szCs w:val="14"/>
-              </w:rPr>
-            </w:pPr>
+                <w:sz w:val="16"/>
+                <w:szCs w:val="16"/>
+              </w:rPr>
+            </w:pPr>
+            <w:bookmarkStart w:id="0" w:name="_GoBack"/>
             <w:r>
               <w:rPr>
                 <w:rFonts w:ascii="Century Gothic" w:hAnsi="Century Gothic"/>
                 <w:b/>
-                <w:sz w:val="14"/>
-                <w:szCs w:val="14"/>
+                <w:sz w:val="16"/>
+                <w:szCs w:val="16"/>
               </w:rPr>
               <w:t xml:space="preserve">{#contrato}{tasa}{/contrato}% ({tasaPor} POR CIENTO) </w:t>
             </w:r>
@@ -592,8 +553,8 @@
               <w:rPr>
                 <w:rFonts w:ascii="Century Gothic" w:hAnsi="Century Gothic"/>
                 <w:b/>
-                <w:sz w:val="14"/>
-                <w:szCs w:val="14"/>
+                <w:sz w:val="16"/>
+                <w:szCs w:val="16"/>
               </w:rPr>
               <w:t>MENSUAL SOBRE</w:t>
             </w:r>
@@ -601,22 +562,21 @@
               <w:rPr>
                 <w:rFonts w:ascii="Century Gothic" w:hAnsi="Century Gothic"/>
                 <w:b/>
-                <w:sz w:val="14"/>
-                <w:szCs w:val="14"/>
+                <w:sz w:val="16"/>
+                <w:szCs w:val="16"/>
               </w:rPr>
               <w:t xml:space="preserve"> EL IMPORTE TOTAL DEL</w:t>
             </w:r>
-            <w:bookmarkStart w:id="0" w:name="_GoBack"/>
+            <w:r>
+              <w:rPr>
+                <w:rFonts w:ascii="Century Gothic" w:hAnsi="Century Gothic"/>
+                <w:b/>
+                <w:sz w:val="16"/>
+                <w:szCs w:val="16"/>
+              </w:rPr>
+              <w:t xml:space="preserve"> MUTUO OTORGADO</w:t>
+            </w:r>
             <w:bookmarkEnd w:id="0"/>
-            <w:r>
-              <w:rPr>
-                <w:rFonts w:ascii="Century Gothic" w:hAnsi="Century Gothic"/>
-                <w:b/>
-                <w:sz w:val="14"/>
-                <w:szCs w:val="14"/>
-              </w:rPr>
-              <w:t xml:space="preserve"> MUTUO OTORGADO</w:t>
-            </w:r>
           </w:p>
         </w:tc>
       </w:tr>
@@ -631,15 +591,15 @@
             <w:pPr>
               <w:rPr>
                 <w:rFonts w:ascii="Century Gothic" w:hAnsi="Century Gothic"/>
-                <w:sz w:val="15"/>
-                <w:szCs w:val="15"/>
-              </w:rPr>
-            </w:pPr>
-            <w:r>
-              <w:rPr>
-                <w:rFonts w:ascii="Century Gothic" w:hAnsi="Century Gothic"/>
-                <w:sz w:val="15"/>
-                <w:szCs w:val="15"/>
+                <w:sz w:val="16"/>
+                <w:szCs w:val="16"/>
+              </w:rPr>
+            </w:pPr>
+            <w:r>
+              <w:rPr>
+                <w:rFonts w:ascii="Century Gothic" w:hAnsi="Century Gothic"/>
+                <w:sz w:val="16"/>
+                <w:szCs w:val="16"/>
               </w:rPr>
               <w:t>INTERES MORATORIO:</w:t>
             </w:r>
@@ -662,8 +622,8 @@
                 <w:rFonts w:ascii="Century Gothic" w:hAnsi="Century Gothic"/>
                 <w:b/>
                 <w:color w:val="000000"/>
-                <w:sz w:val="14"/>
-                <w:szCs w:val="14"/>
+                <w:sz w:val="16"/>
+                <w:szCs w:val="16"/>
                 <w:lang w:val="es-ES_tradnl"/>
               </w:rPr>
             </w:pPr>
@@ -672,8 +632,8 @@
                 <w:rFonts w:ascii="Century Gothic" w:hAnsi="Century Gothic"/>
                 <w:b/>
                 <w:color w:val="000000"/>
-                <w:sz w:val="14"/>
-                <w:szCs w:val="14"/>
+                <w:sz w:val="16"/>
+                <w:szCs w:val="16"/>
                 <w:lang w:val="es-ES_tradnl"/>
               </w:rPr>
               <w:t>EN CASO DE MORA</w:t>
@@ -682,8 +642,8 @@
               <w:rPr>
                 <w:rFonts w:ascii="Century Gothic" w:hAnsi="Century Gothic"/>
                 <w:color w:val="000000"/>
-                <w:sz w:val="14"/>
-                <w:szCs w:val="14"/>
+                <w:sz w:val="16"/>
+                <w:szCs w:val="16"/>
                 <w:lang w:val="es-ES_tradnl"/>
               </w:rPr>
               <w:t>, DE IGUAL FORMA SE OBLIGA A CUBRIR UN INTERÉS FIJO, QUE SE CALCULARÁ APLICADO EL</w:t>
@@ -693,8 +653,8 @@
                 <w:rFonts w:ascii="Century Gothic" w:hAnsi="Century Gothic"/>
                 <w:b/>
                 <w:color w:val="000000"/>
-                <w:sz w:val="14"/>
-                <w:szCs w:val="14"/>
+                <w:sz w:val="16"/>
+                <w:szCs w:val="16"/>
                 <w:lang w:val="es-ES_tradnl"/>
               </w:rPr>
               <w:t xml:space="preserve"> 1% (UNO POR CIENTO) DIARIO SOBRE EL IMPORTE TOTAL DEL MUTUO OTORGADO</w:t>
@@ -703,8 +663,8 @@
               <w:rPr>
                 <w:rFonts w:ascii="Century Gothic" w:hAnsi="Century Gothic"/>
                 <w:color w:val="000000"/>
-                <w:sz w:val="14"/>
-                <w:szCs w:val="14"/>
+                <w:sz w:val="16"/>
+                <w:szCs w:val="16"/>
                 <w:lang w:val="es-ES_tradnl"/>
               </w:rPr>
               <w:t>.</w:t>
@@ -726,15 +686,15 @@
             <w:pPr>
               <w:rPr>
                 <w:rFonts w:ascii="Century Gothic" w:hAnsi="Century Gothic"/>
-                <w:sz w:val="15"/>
-                <w:szCs w:val="15"/>
-              </w:rPr>
-            </w:pPr>
-            <w:r>
-              <w:rPr>
-                <w:rFonts w:ascii="Century Gothic" w:hAnsi="Century Gothic"/>
-                <w:sz w:val="15"/>
-                <w:szCs w:val="15"/>
+                <w:sz w:val="16"/>
+                <w:szCs w:val="16"/>
+              </w:rPr>
+            </w:pPr>
+            <w:r>
+              <w:rPr>
+                <w:rFonts w:ascii="Century Gothic" w:hAnsi="Century Gothic"/>
+                <w:sz w:val="16"/>
+                <w:szCs w:val="16"/>
               </w:rPr>
               <w:t xml:space="preserve">I.V.A. </w:t>
             </w:r>
@@ -752,8 +712,8 @@
               <w:rPr>
                 <w:rFonts w:ascii="Century Gothic" w:hAnsi="Century Gothic"/>
                 <w:b/>
-                <w:sz w:val="15"/>
-                <w:szCs w:val="15"/>
+                <w:sz w:val="16"/>
+                <w:szCs w:val="16"/>
               </w:rPr>
             </w:pPr>
             <w:r>
@@ -763,42 +723,15 @@
                 <w:sz w:val="16"/>
                 <w:szCs w:val="16"/>
               </w:rPr>
-              <w:t>16</w:t>
-            </w:r>
-            <w:r>
-              <w:rPr>
-                <w:rFonts w:ascii="Century Gothic" w:hAnsi="Century Gothic"/>
-                <w:b/>
-                <w:sz w:val="16"/>
-                <w:szCs w:val="16"/>
-              </w:rPr>
-              <w:t>%</w:t>
-            </w:r>
-            <w:r>
-              <w:rPr>
-                <w:rFonts w:ascii="Century Gothic" w:hAnsi="Century Gothic"/>
-                <w:b/>
-                <w:sz w:val="16"/>
-                <w:szCs w:val="16"/>
-              </w:rPr>
-              <w:t xml:space="preserve"> </w:t>
-            </w:r>
-            <w:r>
-              <w:rPr>
-                <w:rFonts w:ascii="Century Gothic" w:hAnsi="Century Gothic"/>
-                <w:b/>
-                <w:sz w:val="14"/>
-                <w:szCs w:val="14"/>
-              </w:rPr>
-              <w:t>(</w:t>
+              <w:t>16% (</w:t>
             </w:r>
             <w:r>
               <w:rPr>
                 <w:rFonts w:ascii="Century Gothic" w:eastAsiaTheme="minorEastAsia" w:hAnsi="Century Gothic" w:cs="Menlo Regular"/>
                 <w:b/>
                 <w:color w:val="000000"/>
-                <w:sz w:val="14"/>
-                <w:szCs w:val="14"/>
+                <w:sz w:val="16"/>
+                <w:szCs w:val="16"/>
                 <w:lang w:val="es-ES"/>
               </w:rPr>
               <w:t>DIECISEIS</w:t>
@@ -807,19 +740,10 @@
               <w:rPr>
                 <w:rFonts w:ascii="Century Gothic" w:hAnsi="Century Gothic"/>
                 <w:b/>
-                <w:sz w:val="14"/>
-                <w:szCs w:val="14"/>
-              </w:rPr>
-              <w:t xml:space="preserve"> POR CIENTO) </w:t>
-            </w:r>
-            <w:r>
-              <w:rPr>
-                <w:rFonts w:ascii="Century Gothic" w:hAnsi="Century Gothic"/>
-                <w:b/>
-                <w:sz w:val="16"/>
-                <w:szCs w:val="16"/>
-              </w:rPr>
-              <w:t xml:space="preserve"> SOBRE INTERESES ORDINARIOS</w:t>
+                <w:sz w:val="16"/>
+                <w:szCs w:val="16"/>
+              </w:rPr>
+              <w:t xml:space="preserve"> POR CIENTO)  SOBRE INTERESES ORDINARIOS</w:t>
             </w:r>
           </w:p>
         </w:tc>
@@ -838,15 +762,15 @@
             <w:pPr>
               <w:rPr>
                 <w:rFonts w:ascii="Century Gothic" w:hAnsi="Century Gothic"/>
-                <w:sz w:val="15"/>
-                <w:szCs w:val="15"/>
-              </w:rPr>
-            </w:pPr>
-            <w:r>
-              <w:rPr>
-                <w:rFonts w:ascii="Century Gothic" w:hAnsi="Century Gothic"/>
-                <w:sz w:val="15"/>
-                <w:szCs w:val="15"/>
+                <w:sz w:val="16"/>
+                <w:szCs w:val="16"/>
+              </w:rPr>
+            </w:pPr>
+            <w:r>
+              <w:rPr>
+                <w:rFonts w:ascii="Century Gothic" w:hAnsi="Century Gothic"/>
+                <w:sz w:val="16"/>
+                <w:szCs w:val="16"/>
               </w:rPr>
               <w:t>SEGURO:</w:t>
             </w:r>
@@ -864,8 +788,8 @@
               <w:rPr>
                 <w:rFonts w:ascii="Century Gothic" w:hAnsi="Century Gothic"/>
                 <w:b/>
-                <w:sz w:val="15"/>
-                <w:szCs w:val="15"/>
+                <w:sz w:val="16"/>
+                <w:szCs w:val="16"/>
               </w:rPr>
             </w:pPr>
             <w:r>
@@ -893,25 +817,7 @@
                 <w:sz w:val="16"/>
                 <w:szCs w:val="16"/>
               </w:rPr>
-              <w:t>){/contrato}</w:t>
-            </w:r>
-            <w:r>
-              <w:rPr>
-                <w:rFonts w:ascii="Century Gothic" w:hAnsi="Century Gothic"/>
-                <w:b/>
-                <w:sz w:val="16"/>
-                <w:szCs w:val="16"/>
-              </w:rPr>
-              <w:t xml:space="preserve"> </w:t>
-            </w:r>
-            <w:r>
-              <w:rPr>
-                <w:rFonts w:ascii="Century Gothic" w:hAnsi="Century Gothic"/>
-                <w:b/>
-                <w:sz w:val="15"/>
-                <w:szCs w:val="15"/>
-              </w:rPr>
-              <w:t xml:space="preserve"> MÁS I.V.A. POR MES.</w:t>
+              <w:t>){/contrato}  MÁS I.V.A. POR MES.</w:t>
             </w:r>
           </w:p>
         </w:tc>
@@ -930,23 +836,23 @@
             <w:pPr>
               <w:rPr>
                 <w:rFonts w:ascii="Century Gothic" w:hAnsi="Century Gothic"/>
-                <w:sz w:val="15"/>
-                <w:szCs w:val="15"/>
-              </w:rPr>
-            </w:pPr>
-            <w:r>
-              <w:rPr>
-                <w:rFonts w:ascii="Century Gothic" w:hAnsi="Century Gothic"/>
-                <w:sz w:val="15"/>
-                <w:szCs w:val="15"/>
+                <w:sz w:val="16"/>
+                <w:szCs w:val="16"/>
+              </w:rPr>
+            </w:pPr>
+            <w:r>
+              <w:rPr>
+                <w:rFonts w:ascii="Century Gothic" w:hAnsi="Century Gothic"/>
+                <w:sz w:val="16"/>
+                <w:szCs w:val="16"/>
               </w:rPr>
               <w:t>CAT</w:t>
             </w:r>
             <w:r>
               <w:rPr>
                 <w:rFonts w:ascii="Century Gothic" w:hAnsi="Century Gothic"/>
-                <w:sz w:val="15"/>
-                <w:szCs w:val="15"/>
+                <w:sz w:val="16"/>
+                <w:szCs w:val="16"/>
               </w:rPr>
               <w:t xml:space="preserve"> COSTO ANUAL TOTAL</w:t>
             </w:r>
@@ -964,8 +870,8 @@
               <w:rPr>
                 <w:rFonts w:ascii="Tahoma" w:eastAsia="Times New Roman" w:hAnsi="Tahoma" w:cs="Tahoma"/>
                 <w:color w:val="212121"/>
-                <w:sz w:val="14"/>
-                <w:szCs w:val="14"/>
+                <w:sz w:val="16"/>
+                <w:szCs w:val="16"/>
                 <w:lang w:val="es-ES_tradnl"/>
               </w:rPr>
             </w:pPr>
@@ -973,8 +879,8 @@
               <w:rPr>
                 <w:rFonts w:ascii="Century Gothic" w:eastAsia="Times New Roman" w:hAnsi="Century Gothic" w:cs="Tahoma"/>
                 <w:color w:val="212121"/>
-                <w:sz w:val="14"/>
-                <w:szCs w:val="14"/>
+                <w:sz w:val="16"/>
+                <w:szCs w:val="16"/>
                 <w:lang w:val="es-ES_tradnl"/>
               </w:rPr>
               <w:t>EL PROVEEDOR LE INFORMÓ AL CONSUMIDOR SOBRE EL COSTO ANUAL TOTA</w:t>
@@ -983,8 +889,8 @@
               <w:rPr>
                 <w:rFonts w:ascii="Century Gothic" w:eastAsia="Times New Roman" w:hAnsi="Century Gothic" w:cs="Tahoma"/>
                 <w:color w:val="212121"/>
-                <w:sz w:val="14"/>
-                <w:szCs w:val="14"/>
+                <w:sz w:val="16"/>
+                <w:szCs w:val="16"/>
                 <w:lang w:val="es-ES_tradnl"/>
               </w:rPr>
               <w:t xml:space="preserve">L (CAT) SIN IVA DEL CRÉDITO  SI (  </w:t>
@@ -994,8 +900,8 @@
                 <w:rFonts w:ascii="Century Gothic" w:eastAsia="Times New Roman" w:hAnsi="Century Gothic" w:cs="Tahoma"/>
                 <w:b/>
                 <w:color w:val="212121"/>
-                <w:sz w:val="14"/>
-                <w:szCs w:val="14"/>
+                <w:sz w:val="16"/>
+                <w:szCs w:val="16"/>
                 <w:lang w:val="es-ES_tradnl"/>
               </w:rPr>
               <w:t xml:space="preserve">X  </w:t>
@@ -1004,8 +910,8 @@
               <w:rPr>
                 <w:rFonts w:ascii="Century Gothic" w:eastAsia="Times New Roman" w:hAnsi="Century Gothic" w:cs="Tahoma"/>
                 <w:color w:val="212121"/>
-                <w:sz w:val="14"/>
-                <w:szCs w:val="14"/>
+                <w:sz w:val="16"/>
+                <w:szCs w:val="16"/>
                 <w:lang w:val="es-ES_tradnl"/>
               </w:rPr>
               <w:t>)</w:t>
@@ -1014,8 +920,8 @@
               <w:rPr>
                 <w:rFonts w:ascii="Century Gothic" w:eastAsia="Times New Roman" w:hAnsi="Century Gothic" w:cs="Tahoma"/>
                 <w:color w:val="212121"/>
-                <w:sz w:val="14"/>
-                <w:szCs w:val="14"/>
+                <w:sz w:val="16"/>
+                <w:szCs w:val="16"/>
                 <w:lang w:val="es-ES_tradnl"/>
               </w:rPr>
               <w:t xml:space="preserve">  NO </w:t>
@@ -1024,8 +930,8 @@
               <w:rPr>
                 <w:rFonts w:ascii="Century Gothic" w:eastAsia="Times New Roman" w:hAnsi="Century Gothic" w:cs="Tahoma"/>
                 <w:color w:val="212121"/>
-                <w:sz w:val="14"/>
-                <w:szCs w:val="14"/>
+                <w:sz w:val="16"/>
+                <w:szCs w:val="16"/>
                 <w:lang w:val="es-ES_tradnl"/>
               </w:rPr>
               <w:t xml:space="preserve">(  </w:t>
@@ -1034,8 +940,8 @@
               <w:rPr>
                 <w:rFonts w:ascii="Century Gothic" w:eastAsia="Times New Roman" w:hAnsi="Century Gothic" w:cs="Tahoma"/>
                 <w:color w:val="212121"/>
-                <w:sz w:val="14"/>
-                <w:szCs w:val="14"/>
+                <w:sz w:val="16"/>
+                <w:szCs w:val="16"/>
                 <w:lang w:val="es-ES_tradnl"/>
               </w:rPr>
               <w:t xml:space="preserve"> </w:t>
@@ -1044,8 +950,8 @@
               <w:rPr>
                 <w:rFonts w:ascii="Century Gothic" w:eastAsia="Times New Roman" w:hAnsi="Century Gothic" w:cs="Tahoma"/>
                 <w:color w:val="212121"/>
-                <w:sz w:val="14"/>
-                <w:szCs w:val="14"/>
+                <w:sz w:val="16"/>
+                <w:szCs w:val="16"/>
                 <w:lang w:val="es-ES_tradnl"/>
               </w:rPr>
               <w:t xml:space="preserve"> )</w:t>
@@ -1056,16 +962,16 @@
               <w:rPr>
                 <w:rFonts w:ascii="Century Gothic" w:hAnsi="Century Gothic"/>
                 <w:b/>
-                <w:sz w:val="15"/>
-                <w:szCs w:val="15"/>
+                <w:sz w:val="16"/>
+                <w:szCs w:val="16"/>
               </w:rPr>
             </w:pPr>
             <w:r>
               <w:rPr>
                 <w:rFonts w:ascii="Century Gothic" w:eastAsia="Times New Roman" w:hAnsi="Century Gothic" w:cs="Tahoma"/>
                 <w:color w:val="212121"/>
-                <w:sz w:val="14"/>
-                <w:szCs w:val="14"/>
+                <w:sz w:val="16"/>
+                <w:szCs w:val="16"/>
                 <w:lang w:val="es-ES_tradnl"/>
               </w:rPr>
               <w:t>EL CONSUMIDOR MANIFIESTA ESTAR DEBIDAMENTE INFORMADO SOBRE EL COSTO ANUAL TOTAL</w:t>
@@ -1074,8 +980,8 @@
               <w:rPr>
                 <w:rFonts w:ascii="Century Gothic" w:eastAsia="Times New Roman" w:hAnsi="Century Gothic" w:cs="Tahoma"/>
                 <w:color w:val="212121"/>
-                <w:sz w:val="14"/>
-                <w:szCs w:val="14"/>
+                <w:sz w:val="16"/>
+                <w:szCs w:val="16"/>
                 <w:lang w:val="es-ES_tradnl"/>
               </w:rPr>
               <w:t xml:space="preserve"> (CAT) SIN IVA DEL CRÉDITO  SI</w:t>
@@ -1084,8 +990,8 @@
               <w:rPr>
                 <w:rFonts w:ascii="Century Gothic" w:eastAsia="Times New Roman" w:hAnsi="Century Gothic" w:cs="Tahoma"/>
                 <w:color w:val="212121"/>
-                <w:sz w:val="14"/>
-                <w:szCs w:val="14"/>
+                <w:sz w:val="16"/>
+                <w:szCs w:val="16"/>
                 <w:lang w:val="es-ES_tradnl"/>
               </w:rPr>
               <w:t xml:space="preserve"> (  </w:t>
@@ -1095,8 +1001,8 @@
                 <w:rFonts w:ascii="Century Gothic" w:eastAsia="Times New Roman" w:hAnsi="Century Gothic" w:cs="Tahoma"/>
                 <w:b/>
                 <w:color w:val="212121"/>
-                <w:sz w:val="14"/>
-                <w:szCs w:val="14"/>
+                <w:sz w:val="16"/>
+                <w:szCs w:val="16"/>
                 <w:lang w:val="es-ES_tradnl"/>
               </w:rPr>
               <w:t xml:space="preserve">X  </w:t>
@@ -1105,38 +1011,28 @@
               <w:rPr>
                 <w:rFonts w:ascii="Century Gothic" w:eastAsia="Times New Roman" w:hAnsi="Century Gothic" w:cs="Tahoma"/>
                 <w:color w:val="212121"/>
-                <w:sz w:val="14"/>
-                <w:szCs w:val="14"/>
+                <w:sz w:val="16"/>
+                <w:szCs w:val="16"/>
                 <w:lang w:val="es-ES_tradnl"/>
               </w:rPr>
-              <w:t>)</w:t>
+              <w:t xml:space="preserve">)  NO (   </w:t>
             </w:r>
             <w:r>
               <w:rPr>
                 <w:rFonts w:ascii="Century Gothic" w:eastAsia="Times New Roman" w:hAnsi="Century Gothic" w:cs="Tahoma"/>
                 <w:color w:val="212121"/>
-                <w:sz w:val="14"/>
-                <w:szCs w:val="14"/>
+                <w:sz w:val="16"/>
+                <w:szCs w:val="16"/>
                 <w:lang w:val="es-ES_tradnl"/>
               </w:rPr>
-              <w:t xml:space="preserve">  NO (   </w:t>
+              <w:t xml:space="preserve"> </w:t>
             </w:r>
             <w:r>
               <w:rPr>
                 <w:rFonts w:ascii="Century Gothic" w:eastAsia="Times New Roman" w:hAnsi="Century Gothic" w:cs="Tahoma"/>
                 <w:color w:val="212121"/>
-                <w:sz w:val="14"/>
-                <w:szCs w:val="14"/>
-                <w:lang w:val="es-ES_tradnl"/>
-              </w:rPr>
-              <w:t xml:space="preserve"> </w:t>
-            </w:r>
-            <w:r>
-              <w:rPr>
-                <w:rFonts w:ascii="Century Gothic" w:eastAsia="Times New Roman" w:hAnsi="Century Gothic" w:cs="Tahoma"/>
-                <w:color w:val="212121"/>
-                <w:sz w:val="14"/>
-                <w:szCs w:val="14"/>
+                <w:sz w:val="16"/>
+                <w:szCs w:val="16"/>
                 <w:lang w:val="es-ES_tradnl"/>
               </w:rPr>
               <w:t>)</w:t>
@@ -1160,15 +1056,15 @@
               <w:rPr>
                 <w:rFonts w:ascii="Century Gothic" w:hAnsi="Century Gothic"/>
                 <w:b/>
-                <w:sz w:val="13"/>
-                <w:szCs w:val="13"/>
-              </w:rPr>
-            </w:pPr>
-            <w:r>
-              <w:rPr>
-                <w:rFonts w:ascii="Century Gothic" w:hAnsi="Century Gothic"/>
-                <w:sz w:val="13"/>
-                <w:szCs w:val="13"/>
+                <w:sz w:val="16"/>
+                <w:szCs w:val="16"/>
+              </w:rPr>
+            </w:pPr>
+            <w:r>
+              <w:rPr>
+                <w:rFonts w:ascii="Century Gothic" w:hAnsi="Century Gothic"/>
+                <w:sz w:val="16"/>
+                <w:szCs w:val="16"/>
               </w:rPr>
               <w:t>METODOLOGÍA DE CÁLCULO DE INTERESES: TASA DE INTERÉS MENSUAL FIJA DIVIDIDA ENTRE 30 DÍAS POR EL IMPORTE DEL SALDO INSOLUTO DEL MUTUO POR EL NÚMERO DE DÍAS EFECTIVAMENTE TRANSCURRIDOS.</w:t>
             </w:r>
@@ -1191,16 +1087,16 @@
               <w:rPr>
                 <w:rFonts w:ascii="Century Gothic" w:hAnsi="Century Gothic"/>
                 <w:b/>
-                <w:sz w:val="15"/>
-                <w:szCs w:val="15"/>
+                <w:sz w:val="16"/>
+                <w:szCs w:val="16"/>
               </w:rPr>
             </w:pPr>
             <w:r>
               <w:rPr>
                 <w:rFonts w:ascii="Century Gothic" w:hAnsi="Century Gothic"/>
                 <w:b/>
-                <w:sz w:val="15"/>
-                <w:szCs w:val="15"/>
+                <w:sz w:val="16"/>
+                <w:szCs w:val="16"/>
               </w:rPr>
               <w:t>COMISIONES</w:t>
             </w:r>
@@ -1223,16 +1119,16 @@
               <w:rPr>
                 <w:rFonts w:ascii="Century Gothic" w:hAnsi="Century Gothic"/>
                 <w:b/>
-                <w:sz w:val="15"/>
-                <w:szCs w:val="15"/>
+                <w:sz w:val="16"/>
+                <w:szCs w:val="16"/>
               </w:rPr>
             </w:pPr>
             <w:r>
               <w:rPr>
                 <w:rFonts w:ascii="Century Gothic" w:hAnsi="Century Gothic"/>
                 <w:b/>
-                <w:sz w:val="15"/>
-                <w:szCs w:val="15"/>
+                <w:sz w:val="16"/>
+                <w:szCs w:val="16"/>
               </w:rPr>
               <w:t>ALMACENAJE</w:t>
             </w:r>
@@ -1250,16 +1146,16 @@
               <w:rPr>
                 <w:rFonts w:ascii="Century Gothic" w:hAnsi="Century Gothic"/>
                 <w:b/>
-                <w:sz w:val="15"/>
-                <w:szCs w:val="15"/>
+                <w:sz w:val="16"/>
+                <w:szCs w:val="16"/>
               </w:rPr>
             </w:pPr>
             <w:r>
               <w:rPr>
                 <w:rFonts w:ascii="Century Gothic" w:hAnsi="Century Gothic"/>
                 <w:b/>
-                <w:sz w:val="15"/>
-                <w:szCs w:val="15"/>
+                <w:sz w:val="16"/>
+                <w:szCs w:val="16"/>
               </w:rPr>
               <w:t>COMERCIALIZACIÓN</w:t>
             </w:r>
@@ -1277,16 +1173,16 @@
               <w:rPr>
                 <w:rFonts w:ascii="Century Gothic" w:hAnsi="Century Gothic"/>
                 <w:b/>
-                <w:sz w:val="15"/>
-                <w:szCs w:val="15"/>
+                <w:sz w:val="16"/>
+                <w:szCs w:val="16"/>
               </w:rPr>
             </w:pPr>
             <w:r>
               <w:rPr>
                 <w:rFonts w:ascii="Century Gothic" w:hAnsi="Century Gothic"/>
                 <w:b/>
-                <w:sz w:val="15"/>
-                <w:szCs w:val="15"/>
+                <w:sz w:val="16"/>
+                <w:szCs w:val="16"/>
               </w:rPr>
               <w:t>DESEMPEÑO EXTEMPORANEO</w:t>
             </w:r>
@@ -1304,16 +1200,16 @@
               <w:rPr>
                 <w:rFonts w:ascii="Century Gothic" w:hAnsi="Century Gothic"/>
                 <w:b/>
-                <w:sz w:val="15"/>
-                <w:szCs w:val="15"/>
+                <w:sz w:val="16"/>
+                <w:szCs w:val="16"/>
               </w:rPr>
             </w:pPr>
             <w:r>
               <w:rPr>
                 <w:rFonts w:ascii="Century Gothic" w:hAnsi="Century Gothic"/>
                 <w:b/>
-                <w:sz w:val="15"/>
-                <w:szCs w:val="15"/>
+                <w:sz w:val="16"/>
+                <w:szCs w:val="16"/>
               </w:rPr>
               <w:t>REPOSICIÓN DE CONTRATO</w:t>
             </w:r>
@@ -1332,72 +1228,72 @@
               <w:jc w:val="center"/>
               <w:rPr>
                 <w:rFonts w:ascii="Century Gothic" w:hAnsi="Century Gothic"/>
-                <w:sz w:val="12"/>
-                <w:szCs w:val="12"/>
+                <w:sz w:val="16"/>
+                <w:szCs w:val="16"/>
               </w:rPr>
             </w:pPr>
             <w:r>
               <w:rPr>
                 <w:rFonts w:ascii="Century Gothic" w:hAnsi="Century Gothic"/>
                 <w:b/>
-                <w:sz w:val="12"/>
-                <w:szCs w:val="12"/>
+                <w:sz w:val="16"/>
+                <w:szCs w:val="16"/>
               </w:rPr>
               <w:t>{</w:t>
             </w:r>
             <w:r>
               <w:rPr>
                 <w:rFonts w:ascii="Century Gothic" w:hAnsi="Century Gothic"/>
-                <w:sz w:val="12"/>
-                <w:szCs w:val="12"/>
+                <w:sz w:val="16"/>
+                <w:szCs w:val="16"/>
               </w:rPr>
               <w:t>#contrato}</w:t>
             </w:r>
             <w:r>
               <w:rPr>
                 <w:rFonts w:ascii="Century Gothic" w:hAnsi="Century Gothic"/>
-                <w:sz w:val="12"/>
-                <w:szCs w:val="12"/>
+                <w:sz w:val="16"/>
+                <w:szCs w:val="16"/>
               </w:rPr>
               <w:t>$</w:t>
             </w:r>
             <w:r>
               <w:rPr>
                 <w:rFonts w:ascii="Century Gothic" w:hAnsi="Century Gothic"/>
-                <w:sz w:val="12"/>
-                <w:szCs w:val="12"/>
+                <w:sz w:val="16"/>
+                <w:szCs w:val="16"/>
               </w:rPr>
               <w:t>{#garantias}</w:t>
             </w:r>
             <w:r>
               <w:rPr>
                 <w:rFonts w:ascii="Century Gothic" w:hAnsi="Century Gothic"/>
-                <w:sz w:val="12"/>
-                <w:szCs w:val="12"/>
+                <w:sz w:val="16"/>
+                <w:szCs w:val="16"/>
               </w:rPr>
               <w:t xml:space="preserve">{almacenaje} </w:t>
             </w:r>
             <w:r>
               <w:rPr>
                 <w:rFonts w:ascii="Century Gothic" w:hAnsi="Century Gothic"/>
-                <w:sz w:val="12"/>
-                <w:szCs w:val="12"/>
+                <w:sz w:val="16"/>
+                <w:szCs w:val="16"/>
               </w:rPr>
               <w:t xml:space="preserve">({almacenajeLetra} </w:t>
             </w:r>
             <w:r>
               <w:rPr>
                 <w:rFonts w:ascii="Century Gothic" w:hAnsi="Century Gothic"/>
-                <w:sz w:val="12"/>
-                <w:szCs w:val="12"/>
+                <w:sz w:val="16"/>
+                <w:szCs w:val="16"/>
               </w:rPr>
               <w:t xml:space="preserve">PESOS </w:t>
             </w:r>
             <w:r>
               <w:rPr>
                 <w:rFonts w:ascii="Century Gothic" w:hAnsi="Century Gothic"/>
-                <w:sz w:val="12"/>
-                <w:szCs w:val="12"/>
+                <w:sz w:val="16"/>
+                <w:szCs w:val="16"/>
               </w:rPr>
               <w:t>00/100 MONEDA NACIONAL)</w:t>
             </w:r>
@@ -1414,63 +1310,63 @@
               <w:jc w:val="center"/>
               <w:rPr>
                 <w:rFonts w:ascii="Century Gothic" w:hAnsi="Century Gothic"/>
-                <w:sz w:val="12"/>
-                <w:szCs w:val="12"/>
-              </w:rPr>
-            </w:pPr>
-            <w:r>
-              <w:rPr>
-                <w:rFonts w:ascii="Century Gothic" w:hAnsi="Century Gothic"/>
-                <w:sz w:val="12"/>
-                <w:szCs w:val="12"/>
+                <w:sz w:val="16"/>
+                <w:szCs w:val="16"/>
+              </w:rPr>
+            </w:pPr>
+            <w:r>
+              <w:rPr>
+                <w:rFonts w:ascii="Century Gothic" w:hAnsi="Century Gothic"/>
+                <w:sz w:val="16"/>
+                <w:szCs w:val="16"/>
               </w:rPr>
               <w:t>$</w:t>
             </w:r>
             <w:r>
               <w:rPr>
                 <w:rFonts w:ascii="Century Gothic" w:hAnsi="Century Gothic"/>
-                <w:sz w:val="12"/>
-                <w:szCs w:val="12"/>
+                <w:sz w:val="16"/>
+                <w:szCs w:val="16"/>
               </w:rPr>
               <w:t>{comercializacion}</w:t>
             </w:r>
             <w:r>
               <w:rPr>
                 <w:rFonts w:ascii="Century Gothic" w:hAnsi="Century Gothic"/>
-                <w:sz w:val="12"/>
-                <w:szCs w:val="12"/>
+                <w:sz w:val="16"/>
+                <w:szCs w:val="16"/>
               </w:rPr>
               <w:t xml:space="preserve"> </w:t>
             </w:r>
             <w:r>
               <w:rPr>
                 <w:rFonts w:ascii="Century Gothic" w:hAnsi="Century Gothic"/>
-                <w:sz w:val="12"/>
-                <w:szCs w:val="12"/>
+                <w:sz w:val="16"/>
+                <w:szCs w:val="16"/>
               </w:rPr>
               <w:t>({comercializacionLetra</w:t>
             </w:r>
             <w:r>
               <w:rPr>
                 <w:rFonts w:ascii="Century Gothic" w:hAnsi="Century Gothic"/>
-                <w:sz w:val="12"/>
-                <w:szCs w:val="12"/>
+                <w:sz w:val="16"/>
+                <w:szCs w:val="16"/>
               </w:rPr>
               <w:t>}</w:t>
             </w:r>
             <w:r>
               <w:rPr>
                 <w:rFonts w:ascii="Century Gothic" w:hAnsi="Century Gothic"/>
-                <w:sz w:val="12"/>
-                <w:szCs w:val="12"/>
+                <w:sz w:val="16"/>
+                <w:szCs w:val="16"/>
               </w:rPr>
               <w:t xml:space="preserve"> PESOS</w:t>
             </w:r>
             <w:r>
               <w:rPr>
                 <w:rFonts w:ascii="Century Gothic" w:hAnsi="Century Gothic"/>
-                <w:sz w:val="12"/>
-                <w:szCs w:val="12"/>
+                <w:sz w:val="16"/>
+                <w:szCs w:val="16"/>
               </w:rPr>
               <w:t xml:space="preserve"> 00/100 MONEDA NACIONAL)</w:t>
             </w:r>
@@ -1487,95 +1383,95 @@
               <w:jc w:val="center"/>
               <w:rPr>
                 <w:rFonts w:ascii="Century Gothic" w:hAnsi="Century Gothic"/>
-                <w:sz w:val="12"/>
-                <w:szCs w:val="12"/>
-              </w:rPr>
-            </w:pPr>
-            <w:r>
-              <w:rPr>
-                <w:rFonts w:ascii="Century Gothic" w:hAnsi="Century Gothic"/>
-                <w:sz w:val="12"/>
-                <w:szCs w:val="12"/>
+                <w:sz w:val="16"/>
+                <w:szCs w:val="16"/>
+              </w:rPr>
+            </w:pPr>
+            <w:r>
+              <w:rPr>
+                <w:rFonts w:ascii="Century Gothic" w:hAnsi="Century Gothic"/>
+                <w:sz w:val="16"/>
+                <w:szCs w:val="16"/>
               </w:rPr>
               <w:t>$</w:t>
             </w:r>
             <w:r>
               <w:rPr>
                 <w:rFonts w:ascii="Century Gothic" w:hAnsi="Century Gothic"/>
-                <w:sz w:val="12"/>
-                <w:szCs w:val="12"/>
+                <w:sz w:val="16"/>
+                <w:szCs w:val="16"/>
               </w:rPr>
               <w:t>{</w:t>
             </w:r>
             <w:r>
               <w:rPr>
                 <w:rFonts w:ascii="Century Gothic" w:hAnsi="Century Gothic"/>
-                <w:sz w:val="12"/>
-                <w:szCs w:val="12"/>
+                <w:sz w:val="16"/>
+                <w:szCs w:val="16"/>
               </w:rPr>
               <w:t>desempeni</w:t>
             </w:r>
             <w:r>
               <w:rPr>
                 <w:rFonts w:ascii="Century Gothic" w:hAnsi="Century Gothic"/>
-                <w:sz w:val="12"/>
-                <w:szCs w:val="12"/>
+                <w:sz w:val="16"/>
+                <w:szCs w:val="16"/>
               </w:rPr>
               <w:t>oExtemporaneo</w:t>
             </w:r>
             <w:r>
               <w:rPr>
                 <w:rFonts w:ascii="Century Gothic" w:hAnsi="Century Gothic"/>
-                <w:sz w:val="12"/>
-                <w:szCs w:val="12"/>
+                <w:sz w:val="16"/>
+                <w:szCs w:val="16"/>
               </w:rPr>
               <w:t>}</w:t>
             </w:r>
             <w:r>
               <w:rPr>
                 <w:rFonts w:ascii="Century Gothic" w:hAnsi="Century Gothic"/>
-                <w:sz w:val="12"/>
-                <w:szCs w:val="12"/>
+                <w:sz w:val="16"/>
+                <w:szCs w:val="16"/>
               </w:rPr>
               <w:t xml:space="preserve"> </w:t>
             </w:r>
             <w:r>
               <w:rPr>
                 <w:rFonts w:ascii="Century Gothic" w:hAnsi="Century Gothic"/>
-                <w:sz w:val="12"/>
-                <w:szCs w:val="12"/>
+                <w:sz w:val="16"/>
+                <w:szCs w:val="16"/>
               </w:rPr>
               <w:t>({</w:t>
             </w:r>
             <w:r>
               <w:rPr>
                 <w:rFonts w:ascii="Century Gothic" w:hAnsi="Century Gothic"/>
-                <w:sz w:val="12"/>
-                <w:szCs w:val="12"/>
+                <w:sz w:val="16"/>
+                <w:szCs w:val="16"/>
               </w:rPr>
               <w:t>desempenioLetra</w:t>
             </w:r>
             <w:r>
               <w:rPr>
                 <w:rFonts w:ascii="Century Gothic" w:hAnsi="Century Gothic"/>
-                <w:sz w:val="12"/>
-                <w:szCs w:val="12"/>
+                <w:sz w:val="16"/>
+                <w:szCs w:val="16"/>
               </w:rPr>
               <w:t>}</w:t>
             </w:r>
             <w:r>
               <w:rPr>
                 <w:rFonts w:ascii="Century Gothic" w:hAnsi="Century Gothic"/>
-                <w:sz w:val="12"/>
-                <w:szCs w:val="12"/>
+                <w:sz w:val="16"/>
+                <w:szCs w:val="16"/>
               </w:rPr>
               <w:t xml:space="preserve"> PESOS</w:t>
             </w:r>
             <w:r>
               <w:rPr>
                 <w:rFonts w:ascii="Century Gothic" w:hAnsi="Century Gothic"/>
-                <w:sz w:val="12"/>
-                <w:szCs w:val="12"/>
+                <w:sz w:val="16"/>
+                <w:szCs w:val="16"/>
               </w:rPr>
               <w:t xml:space="preserve"> 00/100 MONEDA NACIONAL)</w:t>
             </w:r>
@@ -1592,55 +1488,55 @@
               <w:jc w:val="center"/>
               <w:rPr>
                 <w:rFonts w:ascii="Century Gothic" w:hAnsi="Century Gothic"/>
-                <w:sz w:val="12"/>
-                <w:szCs w:val="12"/>
-              </w:rPr>
-            </w:pPr>
-            <w:r>
-              <w:rPr>
-                <w:rFonts w:ascii="Century Gothic" w:hAnsi="Century Gothic"/>
-                <w:sz w:val="12"/>
-                <w:szCs w:val="12"/>
+                <w:sz w:val="16"/>
+                <w:szCs w:val="16"/>
+              </w:rPr>
+            </w:pPr>
+            <w:r>
+              <w:rPr>
+                <w:rFonts w:ascii="Century Gothic" w:hAnsi="Century Gothic"/>
+                <w:sz w:val="16"/>
+                <w:szCs w:val="16"/>
               </w:rPr>
               <w:t>$</w:t>
             </w:r>
             <w:r>
               <w:rPr>
                 <w:rFonts w:ascii="Century Gothic" w:hAnsi="Century Gothic"/>
-                <w:sz w:val="12"/>
-                <w:szCs w:val="12"/>
+                <w:sz w:val="16"/>
+                <w:szCs w:val="16"/>
               </w:rPr>
               <w:t>{reposicionContrato}</w:t>
             </w:r>
             <w:r>
               <w:rPr>
                 <w:rFonts w:ascii="Century Gothic" w:hAnsi="Century Gothic"/>
-                <w:sz w:val="12"/>
-                <w:szCs w:val="12"/>
+                <w:sz w:val="16"/>
+                <w:szCs w:val="16"/>
               </w:rPr>
               <w:t xml:space="preserve"> </w:t>
             </w:r>
             <w:r>
               <w:rPr>
                 <w:rFonts w:ascii="Century Gothic" w:hAnsi="Century Gothic"/>
-                <w:sz w:val="12"/>
-                <w:szCs w:val="12"/>
+                <w:sz w:val="16"/>
+                <w:szCs w:val="16"/>
               </w:rPr>
               <w:t>({reposicionLetra} PESOS</w:t>
             </w:r>
             <w:r>
               <w:rPr>
                 <w:rFonts w:ascii="Century Gothic" w:hAnsi="Century Gothic"/>
-                <w:sz w:val="12"/>
-                <w:szCs w:val="12"/>
+                <w:sz w:val="16"/>
+                <w:szCs w:val="16"/>
               </w:rPr>
               <w:t xml:space="preserve"> 00/100 MONEDA NACIONAL)</w:t>
             </w:r>
             <w:r>
               <w:rPr>
                 <w:rFonts w:ascii="Century Gothic" w:hAnsi="Century Gothic"/>
-                <w:sz w:val="12"/>
-                <w:szCs w:val="12"/>
+                <w:sz w:val="16"/>
+                <w:szCs w:val="16"/>
               </w:rPr>
               <w:t>{/garantias}{/contrato}</w:t>
             </w:r>
@@ -1660,16 +1556,16 @@
               <w:rPr>
                 <w:rFonts w:ascii="Century Gothic" w:hAnsi="Century Gothic"/>
                 <w:b/>
-                <w:sz w:val="15"/>
-                <w:szCs w:val="15"/>
+                <w:sz w:val="16"/>
+                <w:szCs w:val="16"/>
               </w:rPr>
             </w:pPr>
             <w:r>
               <w:rPr>
                 <w:rFonts w:ascii="Century Gothic" w:hAnsi="Century Gothic"/>
                 <w:b/>
-                <w:sz w:val="15"/>
-                <w:szCs w:val="15"/>
+                <w:sz w:val="16"/>
+                <w:szCs w:val="16"/>
               </w:rPr>
               <w:t>PLAZO Y FORMA DE PAGO. VIGENCIA DEL CONTRATO</w:t>
             </w:r>
@@ -1687,15 +1583,15 @@
             <w:pPr>
               <w:rPr>
                 <w:rFonts w:ascii="Century Gothic" w:hAnsi="Century Gothic"/>
-                <w:sz w:val="15"/>
-                <w:szCs w:val="15"/>
-              </w:rPr>
-            </w:pPr>
-            <w:r>
-              <w:rPr>
-                <w:rFonts w:ascii="Century Gothic" w:hAnsi="Century Gothic"/>
-                <w:sz w:val="15"/>
-                <w:szCs w:val="15"/>
+                <w:sz w:val="16"/>
+                <w:szCs w:val="16"/>
+              </w:rPr>
+            </w:pPr>
+            <w:r>
+              <w:rPr>
+                <w:rFonts w:ascii="Century Gothic" w:hAnsi="Century Gothic"/>
+                <w:sz w:val="16"/>
+                <w:szCs w:val="16"/>
               </w:rPr>
               <w:t xml:space="preserve">TABLA DE PAGOS </w:t>
             </w:r>
@@ -1712,15 +1608,15 @@
               <w:jc w:val="center"/>
               <w:rPr>
                 <w:rFonts w:ascii="Century Gothic" w:hAnsi="Century Gothic"/>
-                <w:sz w:val="15"/>
-                <w:szCs w:val="15"/>
-              </w:rPr>
-            </w:pPr>
-            <w:r>
-              <w:rPr>
-                <w:rFonts w:ascii="Century Gothic" w:hAnsi="Century Gothic"/>
-                <w:sz w:val="15"/>
-                <w:szCs w:val="15"/>
+                <w:sz w:val="16"/>
+                <w:szCs w:val="16"/>
+              </w:rPr>
+            </w:pPr>
+            <w:r>
+              <w:rPr>
+                <w:rFonts w:ascii="Century Gothic" w:hAnsi="Century Gothic"/>
+                <w:sz w:val="16"/>
+                <w:szCs w:val="16"/>
               </w:rPr>
               <w:t xml:space="preserve">LEER Y FIRMAR </w:t>
             </w:r>
@@ -1728,8 +1624,8 @@
               <w:rPr>
                 <w:rFonts w:ascii="Century Gothic" w:hAnsi="Century Gothic"/>
                 <w:b/>
-                <w:sz w:val="15"/>
-                <w:szCs w:val="15"/>
+                <w:sz w:val="16"/>
+                <w:szCs w:val="16"/>
               </w:rPr>
               <w:t>ANEXO 1</w:t>
             </w:r>
@@ -1747,15 +1643,15 @@
             <w:pPr>
               <w:rPr>
                 <w:rFonts w:ascii="Century Gothic" w:hAnsi="Century Gothic"/>
-                <w:sz w:val="15"/>
-                <w:szCs w:val="15"/>
-              </w:rPr>
-            </w:pPr>
-            <w:r>
-              <w:rPr>
-                <w:rFonts w:ascii="Century Gothic" w:hAnsi="Century Gothic"/>
-                <w:sz w:val="15"/>
-                <w:szCs w:val="15"/>
+                <w:sz w:val="16"/>
+                <w:szCs w:val="16"/>
+              </w:rPr>
+            </w:pPr>
+            <w:r>
+              <w:rPr>
+                <w:rFonts w:ascii="Century Gothic" w:hAnsi="Century Gothic"/>
+                <w:sz w:val="16"/>
+                <w:szCs w:val="16"/>
               </w:rPr>
               <w:t>FORMA DE PAGO</w:t>
             </w:r>
@@ -1771,15 +1667,15 @@
             <w:pPr>
               <w:rPr>
                 <w:rFonts w:ascii="Century Gothic" w:hAnsi="Century Gothic"/>
-                <w:sz w:val="15"/>
-                <w:szCs w:val="15"/>
-              </w:rPr>
-            </w:pPr>
-            <w:r>
-              <w:rPr>
-                <w:rFonts w:ascii="Century Gothic" w:hAnsi="Century Gothic"/>
-                <w:sz w:val="15"/>
-                <w:szCs w:val="15"/>
+                <w:sz w:val="16"/>
+                <w:szCs w:val="16"/>
+              </w:rPr>
+            </w:pPr>
+            <w:r>
+              <w:rPr>
+                <w:rFonts w:ascii="Century Gothic" w:hAnsi="Century Gothic"/>
+                <w:sz w:val="16"/>
+                <w:szCs w:val="16"/>
               </w:rPr>
               <w:t xml:space="preserve">{#contrato} ABONOS </w:t>
             </w:r>
@@ -1788,8 +1684,8 @@
                 <w:rFonts w:ascii="Century Gothic" w:hAnsi="Century Gothic"/>
                 <w:b/>
                 <w:i/>
-                <w:sz w:val="15"/>
-                <w:szCs w:val="15"/>
+                <w:sz w:val="16"/>
+                <w:szCs w:val="16"/>
               </w:rPr>
               <w:t>{periodoPago}</w:t>
             </w:r>
@@ -1797,16 +1693,16 @@
               <w:rPr>
                 <w:rFonts w:ascii="Century Gothic" w:hAnsi="Century Gothic"/>
                 <w:i/>
-                <w:sz w:val="15"/>
-                <w:szCs w:val="15"/>
+                <w:sz w:val="16"/>
+                <w:szCs w:val="16"/>
               </w:rPr>
               <w:t xml:space="preserve"> </w:t>
             </w:r>
             <w:r>
               <w:rPr>
                 <w:rFonts w:ascii="Century Gothic" w:hAnsi="Century Gothic"/>
-                <w:sz w:val="15"/>
-                <w:szCs w:val="15"/>
+                <w:sz w:val="16"/>
+                <w:szCs w:val="16"/>
               </w:rPr>
               <w:t>EN EFECTIVO MONEDA NACIONAL {/contrato}</w:t>
             </w:r>
@@ -1827,15 +1723,15 @@
             <w:pPr>
               <w:rPr>
                 <w:rFonts w:ascii="Century Gothic" w:hAnsi="Century Gothic"/>
-                <w:sz w:val="15"/>
-                <w:szCs w:val="15"/>
-              </w:rPr>
-            </w:pPr>
-            <w:r>
-              <w:rPr>
-                <w:rFonts w:ascii="Century Gothic" w:hAnsi="Century Gothic"/>
-                <w:sz w:val="15"/>
-                <w:szCs w:val="15"/>
+                <w:sz w:val="16"/>
+                <w:szCs w:val="16"/>
+              </w:rPr>
+            </w:pPr>
+            <w:r>
+              <w:rPr>
+                <w:rFonts w:ascii="Century Gothic" w:hAnsi="Century Gothic"/>
+                <w:sz w:val="16"/>
+                <w:szCs w:val="16"/>
               </w:rPr>
               <w:t>VIGENCIA DEL CONTRATO</w:t>
             </w:r>
@@ -1852,15 +1748,15 @@
               <w:jc w:val="center"/>
               <w:rPr>
                 <w:rFonts w:ascii="Century Gothic" w:hAnsi="Century Gothic"/>
-                <w:sz w:val="15"/>
-                <w:szCs w:val="15"/>
-              </w:rPr>
-            </w:pPr>
-            <w:r>
-              <w:rPr>
-                <w:rFonts w:ascii="Century Gothic" w:hAnsi="Century Gothic"/>
-                <w:sz w:val="15"/>
-                <w:szCs w:val="15"/>
+                <w:sz w:val="16"/>
+                <w:szCs w:val="16"/>
+              </w:rPr>
+            </w:pPr>
+            <w:r>
+              <w:rPr>
+                <w:rFonts w:ascii="Century Gothic" w:hAnsi="Century Gothic"/>
+                <w:sz w:val="16"/>
+                <w:szCs w:val="16"/>
               </w:rPr>
               <w:t>{vigencia}</w:t>
             </w:r>
@@ -1887,8 +1783,8 @@
               <w:rPr>
                 <w:rFonts w:ascii="Century Gothic" w:eastAsia="Calibri" w:hAnsi="Century Gothic" w:cs="Times"/>
                 <w:color w:val="000000"/>
-                <w:sz w:val="15"/>
-                <w:szCs w:val="15"/>
+                <w:sz w:val="16"/>
+                <w:szCs w:val="16"/>
                 <w:lang w:val="es-ES_tradnl" w:eastAsia="es-ES_tradnl"/>
               </w:rPr>
             </w:pPr>
@@ -1897,8 +1793,8 @@
                 <w:rFonts w:ascii="Century Gothic" w:eastAsia="Calibri" w:hAnsi="Century Gothic" w:cs="Times"/>
                 <w:b/>
                 <w:color w:val="000000"/>
-                <w:sz w:val="15"/>
-                <w:szCs w:val="15"/>
+                <w:sz w:val="16"/>
+                <w:szCs w:val="16"/>
                 <w:lang w:val="es-ES_tradnl" w:eastAsia="es-ES_tradnl"/>
               </w:rPr>
               <w:t>GARANTÍA:</w:t>
@@ -1907,8 +1803,8 @@
               <w:rPr>
                 <w:rFonts w:ascii="Century Gothic" w:eastAsia="Calibri" w:hAnsi="Century Gothic" w:cs="Times"/>
                 <w:color w:val="000000"/>
-                <w:sz w:val="15"/>
-                <w:szCs w:val="15"/>
+                <w:sz w:val="16"/>
+                <w:szCs w:val="16"/>
                 <w:lang w:val="es-ES_tradnl" w:eastAsia="es-ES_tradnl"/>
               </w:rPr>
               <w:t xml:space="preserve"> PARA GARANTIZAR EL PAGO DE ESTE PRÉSTAMO, EL CONSUMIDOR DEJA EN GARANTÍA EL BIEN QUE SE DESCRIBE A CONTINUACIÓN: </w:t>
@@ -1932,16 +1828,16 @@
               <w:rPr>
                 <w:rFonts w:ascii="Century Gothic" w:hAnsi="Century Gothic"/>
                 <w:b/>
-                <w:sz w:val="15"/>
-                <w:szCs w:val="15"/>
+                <w:sz w:val="16"/>
+                <w:szCs w:val="16"/>
               </w:rPr>
             </w:pPr>
             <w:r>
               <w:rPr>
                 <w:rFonts w:ascii="Century Gothic" w:hAnsi="Century Gothic"/>
                 <w:b/>
-                <w:sz w:val="15"/>
-                <w:szCs w:val="15"/>
+                <w:sz w:val="16"/>
+                <w:szCs w:val="16"/>
               </w:rPr>
               <w:t>DESCRIPCIÓN DE LA PRENDA</w:t>
             </w:r>
@@ -1963,16 +1859,16 @@
               <w:rPr>
                 <w:rFonts w:ascii="Century Gothic" w:hAnsi="Century Gothic"/>
                 <w:b/>
-                <w:sz w:val="15"/>
-                <w:szCs w:val="15"/>
+                <w:sz w:val="16"/>
+                <w:szCs w:val="16"/>
               </w:rPr>
             </w:pPr>
             <w:r>
               <w:rPr>
                 <w:rFonts w:ascii="Century Gothic" w:hAnsi="Century Gothic"/>
                 <w:b/>
-                <w:sz w:val="15"/>
-                <w:szCs w:val="15"/>
+                <w:sz w:val="16"/>
+                <w:szCs w:val="16"/>
               </w:rPr>
               <w:t>DESCRIPCIÓN GENERICA</w:t>
             </w:r>
@@ -1983,15 +1879,15 @@
               <w:rPr>
                 <w:rFonts w:ascii="Century Gothic" w:hAnsi="Century Gothic"/>
                 <w:b/>
-                <w:sz w:val="15"/>
-                <w:szCs w:val="15"/>
-              </w:rPr>
-            </w:pPr>
-            <w:r>
-              <w:rPr>
-                <w:rFonts w:ascii="Century Gothic" w:hAnsi="Century Gothic"/>
-                <w:sz w:val="15"/>
-                <w:szCs w:val="15"/>
+                <w:sz w:val="16"/>
+                <w:szCs w:val="16"/>
+              </w:rPr>
+            </w:pPr>
+            <w:r>
+              <w:rPr>
+                <w:rFonts w:ascii="Century Gothic" w:hAnsi="Century Gothic"/>
+                <w:sz w:val="16"/>
+                <w:szCs w:val="16"/>
               </w:rPr>
               <w:t>{#contrato}{#garantias}{descripcion}</w:t>
             </w:r>
@@ -2009,16 +1905,16 @@
               <w:rPr>
                 <w:rFonts w:ascii="Century Gothic" w:hAnsi="Century Gothic"/>
                 <w:b/>
-                <w:sz w:val="15"/>
-                <w:szCs w:val="15"/>
+                <w:sz w:val="16"/>
+                <w:szCs w:val="16"/>
               </w:rPr>
             </w:pPr>
             <w:r>
               <w:rPr>
                 <w:rFonts w:ascii="Century Gothic" w:hAnsi="Century Gothic"/>
                 <w:b/>
-                <w:sz w:val="15"/>
-                <w:szCs w:val="15"/>
+                <w:sz w:val="16"/>
+                <w:szCs w:val="16"/>
               </w:rPr>
               <w:t>CARACTERISTICAS</w:t>
             </w:r>
@@ -2029,15 +1925,15 @@
               <w:rPr>
                 <w:rFonts w:ascii="Century Gothic" w:hAnsi="Century Gothic"/>
                 <w:b/>
-                <w:sz w:val="15"/>
-                <w:szCs w:val="15"/>
-              </w:rPr>
-            </w:pPr>
-            <w:r>
-              <w:rPr>
-                <w:rFonts w:ascii="Century Gothic" w:hAnsi="Century Gothic"/>
-                <w:sz w:val="15"/>
-                <w:szCs w:val="15"/>
+                <w:sz w:val="16"/>
+                <w:szCs w:val="16"/>
+              </w:rPr>
+            </w:pPr>
+            <w:r>
+              <w:rPr>
+                <w:rFonts w:ascii="Century Gothic" w:hAnsi="Century Gothic"/>
+                <w:sz w:val="16"/>
+                <w:szCs w:val="16"/>
               </w:rPr>
               <w:t>{caracteristicas}</w:t>
             </w:r>
@@ -2055,16 +1951,16 @@
               <w:rPr>
                 <w:rFonts w:ascii="Century Gothic" w:hAnsi="Century Gothic"/>
                 <w:b/>
-                <w:sz w:val="15"/>
-                <w:szCs w:val="15"/>
+                <w:sz w:val="16"/>
+                <w:szCs w:val="16"/>
               </w:rPr>
             </w:pPr>
             <w:r>
               <w:rPr>
                 <w:rFonts w:ascii="Century Gothic" w:hAnsi="Century Gothic"/>
                 <w:b/>
-                <w:sz w:val="15"/>
-                <w:szCs w:val="15"/>
+                <w:sz w:val="16"/>
+                <w:szCs w:val="16"/>
               </w:rPr>
               <w:t>AVALUO</w:t>
             </w:r>
@@ -2075,89 +1971,41 @@
               <w:rPr>
                 <w:rFonts w:ascii="Century Gothic" w:hAnsi="Century Gothic"/>
                 <w:b/>
-                <w:sz w:val="15"/>
-                <w:szCs w:val="15"/>
-              </w:rPr>
-            </w:pPr>
-            <w:r>
-              <w:rPr>
-                <w:rFonts w:ascii="Century Gothic" w:hAnsi="Century Gothic"/>
-                <w:sz w:val="12"/>
-                <w:szCs w:val="12"/>
+                <w:sz w:val="16"/>
+                <w:szCs w:val="16"/>
+              </w:rPr>
+            </w:pPr>
+            <w:r>
+              <w:rPr>
+                <w:rFonts w:ascii="Century Gothic" w:hAnsi="Century Gothic"/>
+                <w:sz w:val="16"/>
+                <w:szCs w:val="16"/>
               </w:rPr>
               <w:t>$</w:t>
             </w:r>
             <w:r>
               <w:rPr>
                 <w:rFonts w:ascii="Century Gothic" w:hAnsi="Century Gothic"/>
-                <w:sz w:val="12"/>
-                <w:szCs w:val="12"/>
-              </w:rPr>
-              <w:t>{</w:t>
-            </w:r>
-            <w:r>
-              <w:rPr>
-                <w:rFonts w:ascii="Century Gothic" w:hAnsi="Century Gothic"/>
-                <w:sz w:val="12"/>
-                <w:szCs w:val="12"/>
-              </w:rPr>
-              <w:t>avaluoMobiliaria</w:t>
-            </w:r>
-            <w:r>
-              <w:rPr>
-                <w:rFonts w:ascii="Century Gothic" w:hAnsi="Century Gothic"/>
-                <w:sz w:val="12"/>
-                <w:szCs w:val="12"/>
-              </w:rPr>
-              <w:t>}</w:t>
-            </w:r>
-            <w:r>
-              <w:rPr>
-                <w:rFonts w:ascii="Century Gothic" w:hAnsi="Century Gothic"/>
-                <w:sz w:val="12"/>
-                <w:szCs w:val="12"/>
-              </w:rPr>
-              <w:t>,</w:t>
-            </w:r>
-            <w:r>
-              <w:rPr>
-                <w:rFonts w:ascii="Century Gothic" w:hAnsi="Century Gothic"/>
-                <w:sz w:val="12"/>
-                <w:szCs w:val="12"/>
-              </w:rPr>
-              <w:t>(</w:t>
-            </w:r>
-            <w:r>
-              <w:rPr>
-                <w:rFonts w:ascii="Century Gothic" w:hAnsi="Century Gothic"/>
-                <w:sz w:val="12"/>
-                <w:szCs w:val="12"/>
-              </w:rPr>
-              <w:t>{</w:t>
-            </w:r>
-            <w:r>
-              <w:rPr>
-                <w:rFonts w:ascii="Century Gothic" w:hAnsi="Century Gothic"/>
-                <w:sz w:val="12"/>
-                <w:szCs w:val="12"/>
+                <w:sz w:val="16"/>
+                <w:szCs w:val="16"/>
+              </w:rPr>
+              <w:t>{avaluoMobiliaria},({</w:t>
+            </w:r>
+            <w:r>
+              <w:rPr>
+                <w:rFonts w:ascii="Century Gothic" w:hAnsi="Century Gothic"/>
+                <w:sz w:val="16"/>
+                <w:szCs w:val="16"/>
               </w:rPr>
               <w:t>avaluoMobiliariaLetra</w:t>
             </w:r>
             <w:r>
               <w:rPr>
                 <w:rFonts w:ascii="Century Gothic" w:hAnsi="Century Gothic"/>
-                <w:sz w:val="12"/>
-                <w:szCs w:val="12"/>
-              </w:rPr>
-              <w:t>}</w:t>
-            </w:r>
-            <w:r>
-              <w:rPr>
-                <w:rFonts w:ascii="Century Gothic" w:hAnsi="Century Gothic"/>
-                <w:sz w:val="12"/>
-                <w:szCs w:val="12"/>
-              </w:rPr>
-              <w:t xml:space="preserve"> PESOS 00/100 MONEDA NACIONAL)</w:t>
+                <w:sz w:val="16"/>
+                <w:szCs w:val="16"/>
+              </w:rPr>
+              <w:t>} PESOS 00/100 MONEDA NACIONAL)</w:t>
             </w:r>
           </w:p>
         </w:tc>
@@ -2173,16 +2021,16 @@
               <w:rPr>
                 <w:rFonts w:ascii="Century Gothic" w:hAnsi="Century Gothic"/>
                 <w:b/>
-                <w:sz w:val="15"/>
-                <w:szCs w:val="15"/>
+                <w:sz w:val="16"/>
+                <w:szCs w:val="16"/>
               </w:rPr>
             </w:pPr>
             <w:r>
               <w:rPr>
                 <w:rFonts w:ascii="Century Gothic" w:hAnsi="Century Gothic"/>
                 <w:b/>
-                <w:sz w:val="15"/>
-                <w:szCs w:val="15"/>
+                <w:sz w:val="16"/>
+                <w:szCs w:val="16"/>
               </w:rPr>
               <w:t>PRESTAMO</w:t>
             </w:r>
@@ -2193,25 +2041,17 @@
               <w:rPr>
                 <w:rFonts w:ascii="Century Gothic" w:hAnsi="Century Gothic"/>
                 <w:b/>
-                <w:sz w:val="15"/>
-                <w:szCs w:val="15"/>
-              </w:rPr>
-            </w:pPr>
-            <w:r>
-              <w:rPr>
-                <w:rFonts w:ascii="Century Gothic" w:hAnsi="Century Gothic"/>
-                <w:sz w:val="12"/>
-                <w:szCs w:val="12"/>
-              </w:rPr>
-              <w:t>{#contrato}${capitalSolicitado},({letra} PESOS 00/100 MONEDA NACIONAL)</w:t>
-            </w:r>
-            <w:r>
-              <w:rPr>
-                <w:rFonts w:ascii="Century Gothic" w:hAnsi="Century Gothic"/>
-                <w:sz w:val="12"/>
-                <w:szCs w:val="12"/>
-              </w:rPr>
-              <w:t xml:space="preserve">  {/contrato}</w:t>
+                <w:sz w:val="16"/>
+                <w:szCs w:val="16"/>
+              </w:rPr>
+            </w:pPr>
+            <w:r>
+              <w:rPr>
+                <w:rFonts w:ascii="Century Gothic" w:hAnsi="Century Gothic"/>
+                <w:sz w:val="16"/>
+                <w:szCs w:val="16"/>
+              </w:rPr>
+              <w:t>{#contrato}${capitalSolicitado},({letra} PESOS 00/100 MONEDA NACIONAL)  {/contrato}</w:t>
             </w:r>
           </w:p>
         </w:tc>
@@ -2226,16 +2066,16 @@
               <w:rPr>
                 <w:rFonts w:ascii="Century Gothic" w:hAnsi="Century Gothic"/>
                 <w:b/>
-                <w:sz w:val="15"/>
-                <w:szCs w:val="15"/>
+                <w:sz w:val="16"/>
+                <w:szCs w:val="16"/>
               </w:rPr>
             </w:pPr>
             <w:r>
               <w:rPr>
                 <w:rFonts w:ascii="Century Gothic" w:hAnsi="Century Gothic"/>
                 <w:b/>
-                <w:sz w:val="15"/>
-                <w:szCs w:val="15"/>
+                <w:sz w:val="16"/>
+                <w:szCs w:val="16"/>
               </w:rPr>
               <w:t>PORCENTAJE DEL PRESTAMO SOBRE AVALUO</w:t>
             </w:r>
@@ -2246,64 +2086,48 @@
               <w:rPr>
                 <w:rFonts w:ascii="Century Gothic" w:hAnsi="Century Gothic"/>
                 <w:b/>
-                <w:sz w:val="15"/>
-                <w:szCs w:val="15"/>
+                <w:sz w:val="16"/>
+                <w:szCs w:val="16"/>
               </w:rPr>
             </w:pPr>
             <w:r>
               <w:rPr>
                 <w:rFonts w:ascii="Century Gothic" w:hAnsi="Century Gothic"/>
                 <w:b/>
-                <w:sz w:val="12"/>
-                <w:szCs w:val="12"/>
+                <w:sz w:val="16"/>
+                <w:szCs w:val="16"/>
               </w:rPr>
               <w:t xml:space="preserve">% </w:t>
             </w:r>
             <w:r>
               <w:rPr>
                 <w:rFonts w:ascii="Century Gothic" w:hAnsi="Century Gothic"/>
-                <w:sz w:val="12"/>
-                <w:szCs w:val="12"/>
+                <w:sz w:val="16"/>
+                <w:szCs w:val="16"/>
               </w:rPr>
               <w:t>{porcentajePrestamoMobili</w:t>
             </w:r>
             <w:r>
               <w:rPr>
                 <w:rFonts w:ascii="Century Gothic" w:hAnsi="Century Gothic"/>
-                <w:sz w:val="12"/>
-                <w:szCs w:val="12"/>
-              </w:rPr>
-              <w:t>ria</w:t>
-            </w:r>
-            <w:r>
-              <w:rPr>
-                <w:rFonts w:ascii="Century Gothic" w:hAnsi="Century Gothic"/>
-                <w:sz w:val="12"/>
-                <w:szCs w:val="12"/>
-              </w:rPr>
-              <w:t>}   (</w:t>
-            </w:r>
-            <w:r>
-              <w:rPr>
-                <w:rFonts w:ascii="Century Gothic" w:hAnsi="Century Gothic"/>
-                <w:sz w:val="12"/>
-                <w:szCs w:val="12"/>
-              </w:rPr>
-              <w:t>{</w:t>
-            </w:r>
-            <w:r>
-              <w:rPr>
-                <w:rFonts w:ascii="Century Gothic" w:hAnsi="Century Gothic"/>
-                <w:sz w:val="12"/>
-                <w:szCs w:val="12"/>
+                <w:sz w:val="16"/>
+                <w:szCs w:val="16"/>
+              </w:rPr>
+              <w:t>ria}   ({</w:t>
+            </w:r>
+            <w:r>
+              <w:rPr>
+                <w:rFonts w:ascii="Century Gothic" w:hAnsi="Century Gothic"/>
+                <w:sz w:val="16"/>
+                <w:szCs w:val="16"/>
               </w:rPr>
               <w:t>porcentajePrestamoMobiliariaLetra</w:t>
             </w:r>
             <w:r>
               <w:rPr>
                 <w:rFonts w:ascii="Century Gothic" w:hAnsi="Century Gothic"/>
-                <w:sz w:val="12"/>
-                <w:szCs w:val="12"/>
+                <w:sz w:val="16"/>
+                <w:szCs w:val="16"/>
               </w:rPr>
               <w:t>} POR CIENTO)</w:t>
             </w:r>
@@ -2321,24 +2145,24 @@
             <w:pPr>
               <w:rPr>
                 <w:rFonts w:ascii="Century Gothic" w:hAnsi="Century Gothic"/>
-                <w:sz w:val="15"/>
-                <w:szCs w:val="15"/>
+                <w:sz w:val="16"/>
+                <w:szCs w:val="16"/>
               </w:rPr>
             </w:pPr>
             <w:r>
               <w:rPr>
                 <w:rFonts w:ascii="Century Gothic" w:hAnsi="Century Gothic"/>
                 <w:b/>
-                <w:sz w:val="15"/>
-                <w:szCs w:val="15"/>
+                <w:sz w:val="16"/>
+                <w:szCs w:val="16"/>
               </w:rPr>
               <w:t>FECHA DE INICIO DE COMERCIALIZACIÓN</w:t>
             </w:r>
             <w:r>
               <w:rPr>
                 <w:rFonts w:ascii="Century Gothic" w:hAnsi="Century Gothic"/>
-                <w:sz w:val="15"/>
-                <w:szCs w:val="15"/>
+                <w:sz w:val="16"/>
+                <w:szCs w:val="16"/>
               </w:rPr>
               <w:t xml:space="preserve"> </w:t>
             </w:r>
@@ -2348,31 +2172,31 @@
               <w:rPr>
                 <w:rFonts w:ascii="Century Gothic" w:hAnsi="Century Gothic"/>
                 <w:b/>
-                <w:sz w:val="15"/>
-                <w:szCs w:val="15"/>
-              </w:rPr>
-            </w:pPr>
-            <w:r>
-              <w:rPr>
-                <w:rFonts w:ascii="Century Gothic" w:hAnsi="Century Gothic"/>
-                <w:sz w:val="15"/>
-                <w:szCs w:val="15"/>
+                <w:sz w:val="16"/>
+                <w:szCs w:val="16"/>
+              </w:rPr>
+            </w:pPr>
+            <w:r>
+              <w:rPr>
+                <w:rFonts w:ascii="Century Gothic" w:hAnsi="Century Gothic"/>
+                <w:sz w:val="16"/>
+                <w:szCs w:val="16"/>
               </w:rPr>
               <w:t>{</w:t>
             </w:r>
             <w:r>
               <w:rPr>
                 <w:rFonts w:ascii="Century Gothic" w:hAnsi="Century Gothic"/>
-                <w:sz w:val="15"/>
-                <w:szCs w:val="15"/>
+                <w:sz w:val="16"/>
+                <w:szCs w:val="16"/>
               </w:rPr>
               <w:t>vigenciaMasUnDia</w:t>
             </w:r>
             <w:r>
               <w:rPr>
                 <w:rFonts w:ascii="Century Gothic" w:hAnsi="Century Gothic"/>
-                <w:sz w:val="15"/>
-                <w:szCs w:val="15"/>
+                <w:sz w:val="16"/>
+                <w:szCs w:val="16"/>
               </w:rPr>
               <w:t>}</w:t>
             </w:r>
@@ -2390,16 +2214,16 @@
               <w:rPr>
                 <w:rFonts w:ascii="Century Gothic" w:hAnsi="Century Gothic"/>
                 <w:b/>
-                <w:sz w:val="15"/>
-                <w:szCs w:val="15"/>
+                <w:sz w:val="16"/>
+                <w:szCs w:val="16"/>
               </w:rPr>
             </w:pPr>
             <w:r>
               <w:rPr>
                 <w:rFonts w:ascii="Century Gothic" w:hAnsi="Century Gothic"/>
                 <w:b/>
-                <w:sz w:val="15"/>
-                <w:szCs w:val="15"/>
+                <w:sz w:val="16"/>
+                <w:szCs w:val="16"/>
               </w:rPr>
               <w:t>FECHA LÍMITE DE FINIQUITO</w:t>
             </w:r>
@@ -2410,31 +2234,31 @@
               <w:rPr>
                 <w:rFonts w:ascii="Century Gothic" w:hAnsi="Century Gothic"/>
                 <w:b/>
-                <w:sz w:val="15"/>
-                <w:szCs w:val="15"/>
-              </w:rPr>
-            </w:pPr>
-            <w:r>
-              <w:rPr>
-                <w:rFonts w:ascii="Century Gothic" w:hAnsi="Century Gothic"/>
-                <w:sz w:val="15"/>
-                <w:szCs w:val="15"/>
+                <w:sz w:val="16"/>
+                <w:szCs w:val="16"/>
+              </w:rPr>
+            </w:pPr>
+            <w:r>
+              <w:rPr>
+                <w:rFonts w:ascii="Century Gothic" w:hAnsi="Century Gothic"/>
+                <w:sz w:val="16"/>
+                <w:szCs w:val="16"/>
               </w:rPr>
               <w:t xml:space="preserve"> </w:t>
             </w:r>
             <w:r>
               <w:rPr>
                 <w:rFonts w:ascii="Century Gothic" w:hAnsi="Century Gothic"/>
-                <w:sz w:val="15"/>
-                <w:szCs w:val="15"/>
+                <w:sz w:val="16"/>
+                <w:szCs w:val="16"/>
               </w:rPr>
               <w:t>{vigencia}</w:t>
             </w:r>
             <w:r>
               <w:rPr>
                 <w:rFonts w:ascii="Century Gothic" w:hAnsi="Century Gothic"/>
-                <w:sz w:val="15"/>
-                <w:szCs w:val="15"/>
+                <w:sz w:val="16"/>
+                <w:szCs w:val="16"/>
               </w:rPr>
               <w:t>{/garantias}{/contrato}</w:t>
             </w:r>
@@ -2458,8 +2282,8 @@
               <w:rPr>
                 <w:rFonts w:ascii="Century Gothic" w:eastAsia="Calibri" w:hAnsi="Century Gothic" w:cs="Times"/>
                 <w:color w:val="000000"/>
-                <w:sz w:val="15"/>
-                <w:szCs w:val="15"/>
+                <w:sz w:val="16"/>
+                <w:szCs w:val="16"/>
                 <w:lang w:val="es-ES_tradnl" w:eastAsia="es-ES_tradnl"/>
               </w:rPr>
             </w:pPr>
@@ -2467,8 +2291,8 @@
               <w:rPr>
                 <w:rFonts w:ascii="Century Gothic" w:eastAsia="Calibri" w:hAnsi="Century Gothic" w:cs="Arial"/>
                 <w:color w:val="000000"/>
-                <w:sz w:val="15"/>
-                <w:szCs w:val="15"/>
+                <w:sz w:val="16"/>
+                <w:szCs w:val="16"/>
                 <w:lang w:val="es-ES_tradnl" w:eastAsia="es-ES_tradnl"/>
               </w:rPr>
               <w:t>*EL PROCEDIMIENTO PARA DESEMPEÑO, REFRENDO, FINIQUITO Y RECLAMO DEL REMANENTE SE ENCUENTRA DESCRITO EN EL CONTRATO.</w:t>
@@ -2489,16 +2313,16 @@
               <w:rPr>
                 <w:rFonts w:ascii="Century Gothic" w:hAnsi="Century Gothic"/>
                 <w:b/>
-                <w:sz w:val="15"/>
-                <w:szCs w:val="15"/>
+                <w:sz w:val="16"/>
+                <w:szCs w:val="16"/>
               </w:rPr>
             </w:pPr>
             <w:r>
               <w:rPr>
                 <w:rFonts w:ascii="Century Gothic" w:hAnsi="Century Gothic"/>
                 <w:b/>
-                <w:sz w:val="15"/>
-                <w:szCs w:val="15"/>
+                <w:sz w:val="16"/>
+                <w:szCs w:val="16"/>
               </w:rPr>
               <w:t>OTRAS CLÁUSULAS, CONDICIONES Y TÉRMINOS</w:t>
             </w:r>
@@ -2516,15 +2340,15 @@
             <w:pPr>
               <w:rPr>
                 <w:rFonts w:ascii="Century Gothic" w:hAnsi="Century Gothic"/>
-                <w:sz w:val="15"/>
-                <w:szCs w:val="15"/>
-              </w:rPr>
-            </w:pPr>
-            <w:r>
-              <w:rPr>
-                <w:rFonts w:ascii="Century Gothic" w:hAnsi="Century Gothic"/>
-                <w:sz w:val="15"/>
-                <w:szCs w:val="15"/>
+                <w:sz w:val="16"/>
+                <w:szCs w:val="16"/>
+              </w:rPr>
+            </w:pPr>
+            <w:r>
+              <w:rPr>
+                <w:rFonts w:ascii="Century Gothic" w:hAnsi="Century Gothic"/>
+                <w:sz w:val="16"/>
+                <w:szCs w:val="16"/>
               </w:rPr>
               <w:t>CLÁUSULAS GENERALES</w:t>
             </w:r>
@@ -2541,15 +2365,15 @@
               <w:jc w:val="center"/>
               <w:rPr>
                 <w:rFonts w:ascii="Century Gothic" w:hAnsi="Century Gothic"/>
-                <w:sz w:val="15"/>
-                <w:szCs w:val="15"/>
-              </w:rPr>
-            </w:pPr>
-            <w:r>
-              <w:rPr>
-                <w:rFonts w:ascii="Century Gothic" w:hAnsi="Century Gothic"/>
-                <w:sz w:val="15"/>
-                <w:szCs w:val="15"/>
+                <w:sz w:val="16"/>
+                <w:szCs w:val="16"/>
+              </w:rPr>
+            </w:pPr>
+            <w:r>
+              <w:rPr>
+                <w:rFonts w:ascii="Century Gothic" w:hAnsi="Century Gothic"/>
+                <w:sz w:val="16"/>
+                <w:szCs w:val="16"/>
               </w:rPr>
               <w:t xml:space="preserve">LEER Y FIRMAR. CONTENIDAS EN REVERSO DEL PRESENTE DOCUMENTO </w:t>
             </w:r>
@@ -2567,15 +2391,15 @@
             <w:pPr>
               <w:rPr>
                 <w:rFonts w:ascii="Century Gothic" w:hAnsi="Century Gothic"/>
-                <w:sz w:val="15"/>
-                <w:szCs w:val="15"/>
-              </w:rPr>
-            </w:pPr>
-            <w:r>
-              <w:rPr>
-                <w:rFonts w:ascii="Century Gothic" w:hAnsi="Century Gothic"/>
-                <w:sz w:val="15"/>
-                <w:szCs w:val="15"/>
+                <w:sz w:val="16"/>
+                <w:szCs w:val="16"/>
+              </w:rPr>
+            </w:pPr>
+            <w:r>
+              <w:rPr>
+                <w:rFonts w:ascii="Century Gothic" w:hAnsi="Century Gothic"/>
+                <w:sz w:val="16"/>
+                <w:szCs w:val="16"/>
               </w:rPr>
               <w:t>AUTORIZACIÓN</w:t>
             </w:r>
@@ -2592,24 +2416,24 @@
               <w:jc w:val="both"/>
               <w:rPr>
                 <w:rFonts w:ascii="Century Gothic" w:hAnsi="Century Gothic"/>
-                <w:sz w:val="14"/>
-                <w:szCs w:val="14"/>
+                <w:sz w:val="16"/>
+                <w:szCs w:val="16"/>
               </w:rPr>
             </w:pPr>
             <w:r>
               <w:rPr>
                 <w:rFonts w:ascii="Century Gothic" w:hAnsi="Century Gothic"/>
                 <w:b/>
-                <w:sz w:val="14"/>
-                <w:szCs w:val="14"/>
+                <w:sz w:val="16"/>
+                <w:szCs w:val="16"/>
               </w:rPr>
               <w:t>EL CONSUMIDOR</w:t>
             </w:r>
             <w:r>
               <w:rPr>
                 <w:rFonts w:ascii="Century Gothic" w:hAnsi="Century Gothic"/>
-                <w:sz w:val="14"/>
-                <w:szCs w:val="14"/>
+                <w:sz w:val="16"/>
+                <w:szCs w:val="16"/>
               </w:rPr>
               <w:t xml:space="preserve"> AUTORIZA A </w:t>
             </w:r>
@@ -2617,16 +2441,16 @@
               <w:rPr>
                 <w:rFonts w:ascii="Century Gothic" w:hAnsi="Century Gothic"/>
                 <w:b/>
-                <w:sz w:val="14"/>
-                <w:szCs w:val="14"/>
+                <w:sz w:val="16"/>
+                <w:szCs w:val="16"/>
               </w:rPr>
               <w:t>EL PROVEEDOR</w:t>
             </w:r>
             <w:r>
               <w:rPr>
                 <w:rFonts w:ascii="Century Gothic" w:hAnsi="Century Gothic"/>
-                <w:sz w:val="14"/>
-                <w:szCs w:val="14"/>
+                <w:sz w:val="16"/>
+                <w:szCs w:val="16"/>
               </w:rPr>
               <w:t xml:space="preserve"> PARA UTILIZAR SUS DATOS PERSONALES PARA FINES MERCADOTÉCNICOS Y PUBLICITARIOS.      </w:t>
             </w:r>
@@ -2636,65 +2460,17 @@
               <w:jc w:val="both"/>
               <w:rPr>
                 <w:rFonts w:ascii="Century Gothic" w:hAnsi="Century Gothic"/>
-                <w:sz w:val="14"/>
-                <w:szCs w:val="14"/>
-              </w:rPr>
-            </w:pPr>
-            <w:r>
-              <w:rPr>
-                <w:rFonts w:ascii="Century Gothic" w:hAnsi="Century Gothic"/>
-                <w:sz w:val="14"/>
-                <w:szCs w:val="14"/>
-              </w:rPr>
-              <w:t>SI (__</w:t>
-            </w:r>
-            <w:r>
-              <w:rPr>
-                <w:rFonts w:ascii="Century Gothic" w:hAnsi="Century Gothic"/>
-                <w:sz w:val="14"/>
-                <w:szCs w:val="14"/>
-              </w:rPr>
-              <w:t>{</w:t>
-            </w:r>
-            <w:r>
-              <w:rPr>
-                <w:rFonts w:ascii="Century Gothic" w:hAnsi="Century Gothic"/>
-                <w:sz w:val="14"/>
-                <w:szCs w:val="14"/>
-              </w:rPr>
-              <w:t>autorizacionProveedorSi</w:t>
-            </w:r>
-            <w:r>
-              <w:rPr>
-                <w:rFonts w:ascii="Century Gothic" w:hAnsi="Century Gothic"/>
-                <w:sz w:val="14"/>
-                <w:szCs w:val="14"/>
-              </w:rPr>
-              <w:t>}</w:t>
-            </w:r>
-            <w:r>
-              <w:rPr>
-                <w:rFonts w:ascii="Century Gothic" w:hAnsi="Century Gothic"/>
-                <w:sz w:val="14"/>
-                <w:szCs w:val="14"/>
-              </w:rPr>
-              <w:t>__)      NO   (__</w:t>
-            </w:r>
-            <w:r>
-              <w:rPr>
-                <w:rFonts w:ascii="Century Gothic" w:hAnsi="Century Gothic"/>
-                <w:sz w:val="14"/>
-                <w:szCs w:val="14"/>
-              </w:rPr>
-              <w:t>{autorizacionProveedorNo}</w:t>
-            </w:r>
-            <w:r>
-              <w:rPr>
-                <w:rFonts w:ascii="Century Gothic" w:hAnsi="Century Gothic"/>
-                <w:sz w:val="14"/>
-                <w:szCs w:val="14"/>
-              </w:rPr>
-              <w:t>__)</w:t>
+                <w:sz w:val="16"/>
+                <w:szCs w:val="16"/>
+              </w:rPr>
+            </w:pPr>
+            <w:r>
+              <w:rPr>
+                <w:rFonts w:ascii="Century Gothic" w:hAnsi="Century Gothic"/>
+                <w:sz w:val="16"/>
+                <w:szCs w:val="16"/>
+              </w:rPr>
+              <w:t>SI (__{autorizacionProveedorSi}__)      NO   (__{autorizacionProveedorNo}__)</w:t>
             </w:r>
           </w:p>
           <w:p>
@@ -2703,24 +2479,24 @@
               <w:rPr>
                 <w:rFonts w:ascii="Century Gothic" w:hAnsi="Century Gothic"/>
                 <w:b/>
-                <w:sz w:val="15"/>
-                <w:szCs w:val="15"/>
+                <w:sz w:val="16"/>
+                <w:szCs w:val="16"/>
               </w:rPr>
             </w:pPr>
             <w:r>
               <w:rPr>
                 <w:rFonts w:ascii="Century Gothic" w:hAnsi="Century Gothic"/>
                 <w:b/>
-                <w:sz w:val="14"/>
-                <w:szCs w:val="14"/>
+                <w:sz w:val="16"/>
+                <w:szCs w:val="16"/>
               </w:rPr>
               <w:t>EL CONSUMIDOR</w:t>
             </w:r>
             <w:r>
               <w:rPr>
                 <w:rFonts w:ascii="Century Gothic" w:hAnsi="Century Gothic"/>
-                <w:sz w:val="14"/>
-                <w:szCs w:val="14"/>
+                <w:sz w:val="16"/>
+                <w:szCs w:val="16"/>
               </w:rPr>
               <w:t xml:space="preserve"> ACEPTA QUE </w:t>
             </w:r>
@@ -2728,34 +2504,18 @@
               <w:rPr>
                 <w:rFonts w:ascii="Century Gothic" w:hAnsi="Century Gothic"/>
                 <w:b/>
-                <w:sz w:val="14"/>
-                <w:szCs w:val="14"/>
+                <w:sz w:val="16"/>
+                <w:szCs w:val="16"/>
               </w:rPr>
               <w:t>EL PROVEEDOR</w:t>
             </w:r>
             <w:r>
               <w:rPr>
                 <w:rFonts w:ascii="Century Gothic" w:hAnsi="Century Gothic"/>
-                <w:sz w:val="14"/>
-                <w:szCs w:val="14"/>
-              </w:rPr>
-              <w:t xml:space="preserve"> LE ENVIE PUBLICIDAD SOBRE BIENES Y SERVICIOS. SI (__</w:t>
-            </w:r>
-            <w:r>
-              <w:rPr>
-                <w:rFonts w:ascii="Century Gothic" w:hAnsi="Century Gothic"/>
-                <w:sz w:val="14"/>
-                <w:szCs w:val="14"/>
-              </w:rPr>
-              <w:t>{autorizacionPublicidadSi}__)      NO   (__{autorizacionPublicidadNo}_</w:t>
-            </w:r>
-            <w:r>
-              <w:rPr>
-                <w:rFonts w:ascii="Century Gothic" w:hAnsi="Century Gothic"/>
-                <w:sz w:val="14"/>
-                <w:szCs w:val="14"/>
-              </w:rPr>
-              <w:t>_)</w:t>
+                <w:sz w:val="16"/>
+                <w:szCs w:val="16"/>
+              </w:rPr>
+              <w:t xml:space="preserve"> LE ENVIE PUBLICIDAD SOBRE BIENES Y SERVICIOS. SI (__{autorizacionPublicidadSi}__)      NO   (__{autorizacionPublicidadNo}__)</w:t>
             </w:r>
           </w:p>
         </w:tc>
@@ -2771,15 +2531,15 @@
             <w:pPr>
               <w:rPr>
                 <w:rFonts w:ascii="Century Gothic" w:hAnsi="Century Gothic"/>
-                <w:sz w:val="15"/>
-                <w:szCs w:val="15"/>
-              </w:rPr>
-            </w:pPr>
-            <w:r>
-              <w:rPr>
-                <w:rFonts w:ascii="Century Gothic" w:hAnsi="Century Gothic"/>
-                <w:sz w:val="15"/>
-                <w:szCs w:val="15"/>
+                <w:sz w:val="16"/>
+                <w:szCs w:val="16"/>
+              </w:rPr>
+            </w:pPr>
+            <w:r>
+              <w:rPr>
+                <w:rFonts w:ascii="Century Gothic" w:hAnsi="Century Gothic"/>
+                <w:sz w:val="16"/>
+                <w:szCs w:val="16"/>
               </w:rPr>
               <w:t>AVISO DE PRIVACIDAD</w:t>
             </w:r>
@@ -2796,15 +2556,15 @@
               <w:jc w:val="center"/>
               <w:rPr>
                 <w:rFonts w:ascii="Century Gothic" w:hAnsi="Century Gothic"/>
-                <w:sz w:val="15"/>
-                <w:szCs w:val="15"/>
-              </w:rPr>
-            </w:pPr>
-            <w:r>
-              <w:rPr>
-                <w:rFonts w:ascii="Century Gothic" w:hAnsi="Century Gothic"/>
-                <w:sz w:val="15"/>
-                <w:szCs w:val="15"/>
+                <w:sz w:val="16"/>
+                <w:szCs w:val="16"/>
+              </w:rPr>
+            </w:pPr>
+            <w:r>
+              <w:rPr>
+                <w:rFonts w:ascii="Century Gothic" w:hAnsi="Century Gothic"/>
+                <w:sz w:val="16"/>
+                <w:szCs w:val="16"/>
               </w:rPr>
               <w:t xml:space="preserve">LEER Y FIRMAR </w:t>
             </w:r>
@@ -2812,8 +2572,8 @@
               <w:rPr>
                 <w:rFonts w:ascii="Century Gothic" w:hAnsi="Century Gothic"/>
                 <w:b/>
-                <w:sz w:val="15"/>
-                <w:szCs w:val="15"/>
+                <w:sz w:val="16"/>
+                <w:szCs w:val="16"/>
               </w:rPr>
               <w:t>ANEXO 2</w:t>
             </w:r>
@@ -2834,15 +2594,15 @@
             <w:pPr>
               <w:rPr>
                 <w:rFonts w:ascii="Century Gothic" w:hAnsi="Century Gothic"/>
-                <w:sz w:val="14"/>
-                <w:szCs w:val="14"/>
-              </w:rPr>
-            </w:pPr>
-            <w:r>
-              <w:rPr>
-                <w:rFonts w:ascii="Century Gothic" w:hAnsi="Century Gothic"/>
-                <w:sz w:val="14"/>
-                <w:szCs w:val="14"/>
+                <w:sz w:val="16"/>
+                <w:szCs w:val="16"/>
+              </w:rPr>
+            </w:pPr>
+            <w:r>
+              <w:rPr>
+                <w:rFonts w:ascii="Century Gothic" w:hAnsi="Century Gothic"/>
+                <w:sz w:val="16"/>
+                <w:szCs w:val="16"/>
               </w:rPr>
               <w:t>PREVISIONES SOBRE ORÍGEN DE RECURSOS Y NO REALIZACIÓN DE ACTIVIDADES ILÍCITAS</w:t>
             </w:r>
@@ -2859,15 +2619,15 @@
               <w:jc w:val="center"/>
               <w:rPr>
                 <w:rFonts w:ascii="Century Gothic" w:hAnsi="Century Gothic"/>
-                <w:sz w:val="15"/>
-                <w:szCs w:val="15"/>
-              </w:rPr>
-            </w:pPr>
-            <w:r>
-              <w:rPr>
-                <w:rFonts w:ascii="Century Gothic" w:hAnsi="Century Gothic"/>
-                <w:sz w:val="15"/>
-                <w:szCs w:val="15"/>
+                <w:sz w:val="16"/>
+                <w:szCs w:val="16"/>
+              </w:rPr>
+            </w:pPr>
+            <w:r>
+              <w:rPr>
+                <w:rFonts w:ascii="Century Gothic" w:hAnsi="Century Gothic"/>
+                <w:sz w:val="16"/>
+                <w:szCs w:val="16"/>
               </w:rPr>
               <w:t xml:space="preserve">LEER Y FIRMAR </w:t>
             </w:r>
@@ -2875,8 +2635,8 @@
               <w:rPr>
                 <w:rFonts w:ascii="Century Gothic" w:hAnsi="Century Gothic"/>
                 <w:b/>
-                <w:sz w:val="15"/>
-                <w:szCs w:val="15"/>
+                <w:sz w:val="16"/>
+                <w:szCs w:val="16"/>
               </w:rPr>
               <w:t>ANEXO 3</w:t>
             </w:r>
@@ -2896,16 +2656,16 @@
               <w:rPr>
                 <w:rFonts w:ascii="Century Gothic" w:hAnsi="Century Gothic"/>
                 <w:b/>
-                <w:sz w:val="15"/>
-                <w:szCs w:val="15"/>
+                <w:sz w:val="16"/>
+                <w:szCs w:val="16"/>
               </w:rPr>
             </w:pPr>
             <w:r>
               <w:rPr>
                 <w:rFonts w:ascii="Century Gothic" w:hAnsi="Century Gothic"/>
                 <w:b/>
-                <w:sz w:val="15"/>
-                <w:szCs w:val="15"/>
+                <w:sz w:val="16"/>
+                <w:szCs w:val="16"/>
               </w:rPr>
               <w:t>INFORMACIÓN GENERAL</w:t>
             </w:r>
@@ -2926,15 +2686,15 @@
             <w:pPr>
               <w:rPr>
                 <w:rFonts w:ascii="Century Gothic" w:hAnsi="Century Gothic"/>
-                <w:sz w:val="15"/>
-                <w:szCs w:val="15"/>
-              </w:rPr>
-            </w:pPr>
-            <w:r>
-              <w:rPr>
-                <w:rFonts w:ascii="Century Gothic" w:hAnsi="Century Gothic"/>
-                <w:sz w:val="15"/>
-                <w:szCs w:val="15"/>
+                <w:sz w:val="16"/>
+                <w:szCs w:val="16"/>
+              </w:rPr>
+            </w:pPr>
+            <w:r>
+              <w:rPr>
+                <w:rFonts w:ascii="Century Gothic" w:hAnsi="Century Gothic"/>
+                <w:sz w:val="16"/>
+                <w:szCs w:val="16"/>
               </w:rPr>
               <w:t>ESTADO DE CUENTA</w:t>
             </w:r>
@@ -2951,15 +2711,15 @@
               <w:jc w:val="both"/>
               <w:rPr>
                 <w:rFonts w:ascii="Century Gothic" w:hAnsi="Century Gothic"/>
-                <w:sz w:val="15"/>
-                <w:szCs w:val="15"/>
-              </w:rPr>
-            </w:pPr>
-            <w:r>
-              <w:rPr>
-                <w:rFonts w:ascii="Century Gothic" w:hAnsi="Century Gothic"/>
-                <w:sz w:val="15"/>
-                <w:szCs w:val="15"/>
+                <w:sz w:val="16"/>
+                <w:szCs w:val="16"/>
+              </w:rPr>
+            </w:pPr>
+            <w:r>
+              <w:rPr>
+                <w:rFonts w:ascii="Century Gothic" w:hAnsi="Century Gothic"/>
+                <w:sz w:val="16"/>
+                <w:szCs w:val="16"/>
               </w:rPr>
               <w:t>DISPONIBLE A SOLICITUD DEL INTERESADO EN DOMICILIO DEL PROVEEDOR EN DÍAS Y HORAS HÁBILES</w:t>
             </w:r>
@@ -2977,15 +2737,15 @@
             <w:pPr>
               <w:rPr>
                 <w:rFonts w:ascii="Century Gothic" w:hAnsi="Century Gothic"/>
-                <w:sz w:val="15"/>
-                <w:szCs w:val="15"/>
-              </w:rPr>
-            </w:pPr>
-            <w:r>
-              <w:rPr>
-                <w:rFonts w:ascii="Century Gothic" w:hAnsi="Century Gothic"/>
-                <w:sz w:val="15"/>
-                <w:szCs w:val="15"/>
+                <w:sz w:val="16"/>
+                <w:szCs w:val="16"/>
+              </w:rPr>
+            </w:pPr>
+            <w:r>
+              <w:rPr>
+                <w:rFonts w:ascii="Century Gothic" w:hAnsi="Century Gothic"/>
+                <w:sz w:val="16"/>
+                <w:szCs w:val="16"/>
               </w:rPr>
               <w:t>DUDAS, ACLARACIONES Y RECLAMACIONES</w:t>
             </w:r>
@@ -3002,25 +2762,34 @@
               <w:jc w:val="both"/>
               <w:rPr>
                 <w:rFonts w:ascii="Century Gothic" w:hAnsi="Century Gothic"/>
-                <w:sz w:val="15"/>
-                <w:szCs w:val="15"/>
-              </w:rPr>
-            </w:pPr>
-            <w:r>
-              <w:rPr>
-                <w:rFonts w:ascii="Century Gothic" w:hAnsi="Century Gothic"/>
-                <w:sz w:val="15"/>
-                <w:szCs w:val="15"/>
-              </w:rPr>
-              <w:t xml:space="preserve">DIRIGIRSE AL DOMICILIO, TELÉFONO O CORREO ELECTRÓNICO DEL PROVEEDOR EN DÍAS HÁBILES DE LUNES A VIERNES EN HORARIO DE 9:00 A 13:00 HORAS Y DE 16:00 A 19:00 HORAS Y EL SÁBADO EN HORARIO DE 9:00 A 16:00 HORAS, O EN CASO DE DESATENCIÓN A PROFECO LADA SIN COSTO 01 800 468 87 22 O A SU PÁGINA DE INTERNET </w:t>
+                <w:sz w:val="16"/>
+                <w:szCs w:val="16"/>
+              </w:rPr>
+            </w:pPr>
+            <w:r>
+              <w:rPr>
+                <w:rFonts w:ascii="Century Gothic" w:hAnsi="Century Gothic"/>
+                <w:sz w:val="16"/>
+                <w:szCs w:val="16"/>
+              </w:rPr>
+              <w:t xml:space="preserve">DIRIGIRSE AL DOMICILIO, TELÉFONO O CORREO ELECTRÓNICO DEL PROVEEDOR EN DÍAS </w:t>
+            </w:r>
+            <w:r>
+              <w:rPr>
+                <w:rFonts w:ascii="Century Gothic" w:hAnsi="Century Gothic"/>
+                <w:sz w:val="16"/>
+                <w:szCs w:val="16"/>
+              </w:rPr>
+              <w:lastRenderedPageBreak/>
+              <w:t xml:space="preserve">HÁBILES DE LUNES A VIERNES EN HORARIO DE 9:00 A 13:00 HORAS Y DE 16:00 A 19:00 HORAS Y EL SÁBADO EN HORARIO DE 9:00 A 16:00 HORAS, O EN CASO DE DESATENCIÓN A PROFECO LADA SIN COSTO 01 800 468 87 22 O A SU PÁGINA DE INTERNET </w:t>
             </w:r>
             <w:hyperlink r:id="rId5" w:history="1">
               <w:r>
                 <w:rPr>
                   <w:rStyle w:val="Hipervnculo"/>
                   <w:rFonts w:ascii="Century Gothic" w:hAnsi="Century Gothic"/>
-                  <w:sz w:val="15"/>
-                  <w:szCs w:val="15"/>
+                  <w:sz w:val="16"/>
+                  <w:szCs w:val="16"/>
                 </w:rPr>
                 <w:t>WWW.PROFECO.GOB.MX</w:t>
               </w:r>
@@ -3039,16 +2808,17 @@
             <w:pPr>
               <w:rPr>
                 <w:rFonts w:ascii="Century Gothic" w:hAnsi="Century Gothic"/>
-                <w:sz w:val="15"/>
-                <w:szCs w:val="15"/>
-              </w:rPr>
-            </w:pPr>
-            <w:r>
-              <w:rPr>
-                <w:rFonts w:ascii="Century Gothic" w:hAnsi="Century Gothic"/>
-                <w:sz w:val="15"/>
-                <w:szCs w:val="15"/>
-              </w:rPr>
+                <w:sz w:val="16"/>
+                <w:szCs w:val="16"/>
+              </w:rPr>
+            </w:pPr>
+            <w:r>
+              <w:rPr>
+                <w:rFonts w:ascii="Century Gothic" w:hAnsi="Century Gothic"/>
+                <w:sz w:val="16"/>
+                <w:szCs w:val="16"/>
+              </w:rPr>
+              <w:lastRenderedPageBreak/>
               <w:t>CLAVE REGISTRO CONTRATO DE ADHESIÓN ANTE PROFECO</w:t>
             </w:r>
           </w:p>
@@ -3064,15 +2834,15 @@
               <w:jc w:val="center"/>
               <w:rPr>
                 <w:rFonts w:ascii="Century Gothic" w:hAnsi="Century Gothic"/>
-                <w:sz w:val="15"/>
-                <w:szCs w:val="15"/>
-              </w:rPr>
-            </w:pPr>
-            <w:r>
-              <w:rPr>
-                <w:rFonts w:ascii="Century Gothic" w:hAnsi="Century Gothic"/>
-                <w:sz w:val="15"/>
-                <w:szCs w:val="15"/>
+                <w:sz w:val="16"/>
+                <w:szCs w:val="16"/>
+              </w:rPr>
+            </w:pPr>
+            <w:r>
+              <w:rPr>
+                <w:rFonts w:ascii="Century Gothic" w:hAnsi="Century Gothic"/>
+                <w:sz w:val="16"/>
+                <w:szCs w:val="16"/>
               </w:rPr>
               <w:t>EN TRÁMITE</w:t>
             </w:r>
@@ -3092,16 +2862,16 @@
               <w:rPr>
                 <w:rFonts w:ascii="Century Gothic" w:hAnsi="Century Gothic"/>
                 <w:b/>
-                <w:sz w:val="15"/>
-                <w:szCs w:val="15"/>
+                <w:sz w:val="16"/>
+                <w:szCs w:val="16"/>
               </w:rPr>
             </w:pPr>
             <w:r>
               <w:rPr>
                 <w:rFonts w:ascii="Century Gothic" w:hAnsi="Century Gothic"/>
                 <w:b/>
-                <w:sz w:val="15"/>
-                <w:szCs w:val="15"/>
+                <w:sz w:val="16"/>
+                <w:szCs w:val="16"/>
               </w:rPr>
               <w:t xml:space="preserve">SE LEE, ENTIENDE Y ACEPTA EN TODO SU CONTENIDO EL PRESENTE DOCUMENTO Y ANEXOS, FIRMANDO DE CONFORMIDAD EN DOS TANTOS, UNO PARA CADA PARTE. </w:t>
             </w:r>
@@ -3120,15 +2890,15 @@
               <w:jc w:val="center"/>
               <w:rPr>
                 <w:rFonts w:ascii="Century Gothic" w:hAnsi="Century Gothic"/>
-                <w:sz w:val="15"/>
-                <w:szCs w:val="15"/>
-              </w:rPr>
-            </w:pPr>
-            <w:r>
-              <w:rPr>
-                <w:rFonts w:ascii="Century Gothic" w:hAnsi="Century Gothic"/>
-                <w:sz w:val="15"/>
-                <w:szCs w:val="15"/>
+                <w:sz w:val="16"/>
+                <w:szCs w:val="16"/>
+              </w:rPr>
+            </w:pPr>
+            <w:r>
+              <w:rPr>
+                <w:rFonts w:ascii="Century Gothic" w:hAnsi="Century Gothic"/>
+                <w:sz w:val="16"/>
+                <w:szCs w:val="16"/>
               </w:rPr>
               <w:t>LUGAR Y FECHA:</w:t>
             </w:r>
@@ -3145,15 +2915,15 @@
               <w:jc w:val="both"/>
               <w:rPr>
                 <w:rFonts w:ascii="Century Gothic" w:hAnsi="Century Gothic"/>
-                <w:sz w:val="15"/>
-                <w:szCs w:val="15"/>
-              </w:rPr>
-            </w:pPr>
-            <w:r>
-              <w:rPr>
-                <w:rFonts w:ascii="Century Gothic" w:hAnsi="Century Gothic"/>
-                <w:sz w:val="15"/>
-                <w:szCs w:val="15"/>
+                <w:sz w:val="16"/>
+                <w:szCs w:val="16"/>
+              </w:rPr>
+            </w:pPr>
+            <w:r>
+              <w:rPr>
+                <w:rFonts w:ascii="Century Gothic" w:hAnsi="Century Gothic"/>
+                <w:sz w:val="16"/>
+                <w:szCs w:val="16"/>
               </w:rPr>
               <w:t>CULIACÁN, SINALOA</w:t>
             </w:r>
@@ -3170,25 +2940,17 @@
               <w:jc w:val="center"/>
               <w:rPr>
                 <w:rFonts w:ascii="Century Gothic" w:hAnsi="Century Gothic"/>
-                <w:sz w:val="15"/>
-                <w:szCs w:val="15"/>
-              </w:rPr>
-            </w:pPr>
-            <w:r>
-              <w:rPr>
-                <w:rFonts w:ascii="Century Gothic" w:hAnsi="Century Gothic"/>
-                <w:sz w:val="15"/>
-                <w:szCs w:val="15"/>
-              </w:rPr>
-              <w:t>({fecha}</w:t>
-            </w:r>
-            <w:r>
-              <w:rPr>
-                <w:rFonts w:ascii="Century Gothic" w:hAnsi="Century Gothic"/>
-                <w:sz w:val="15"/>
-                <w:szCs w:val="15"/>
-              </w:rPr>
-              <w:t>)</w:t>
+                <w:sz w:val="16"/>
+                <w:szCs w:val="16"/>
+              </w:rPr>
+            </w:pPr>
+            <w:r>
+              <w:rPr>
+                <w:rFonts w:ascii="Century Gothic" w:hAnsi="Century Gothic"/>
+                <w:sz w:val="16"/>
+                <w:szCs w:val="16"/>
+              </w:rPr>
+              <w:t>({fecha})</w:t>
             </w:r>
           </w:p>
         </w:tc>
@@ -3205,15 +2967,15 @@
               <w:jc w:val="both"/>
               <w:rPr>
                 <w:rFonts w:ascii="Century Gothic" w:hAnsi="Century Gothic"/>
-                <w:sz w:val="15"/>
-                <w:szCs w:val="15"/>
-              </w:rPr>
-            </w:pPr>
-            <w:r>
-              <w:rPr>
-                <w:rFonts w:ascii="Century Gothic" w:hAnsi="Century Gothic"/>
-                <w:sz w:val="15"/>
-                <w:szCs w:val="15"/>
+                <w:sz w:val="16"/>
+                <w:szCs w:val="16"/>
+              </w:rPr>
+            </w:pPr>
+            <w:r>
+              <w:rPr>
+                <w:rFonts w:ascii="Century Gothic" w:hAnsi="Century Gothic"/>
+                <w:sz w:val="16"/>
+                <w:szCs w:val="16"/>
               </w:rPr>
               <w:t xml:space="preserve">EL PROVEEDOR </w:t>
             </w:r>
@@ -3231,16 +2993,16 @@
               <w:rPr>
                 <w:rFonts w:ascii="Century Gothic" w:hAnsi="Century Gothic"/>
                 <w:i/>
-                <w:sz w:val="15"/>
-                <w:szCs w:val="15"/>
+                <w:sz w:val="16"/>
+                <w:szCs w:val="16"/>
               </w:rPr>
             </w:pPr>
             <w:r>
               <w:rPr>
                 <w:rFonts w:ascii="Century Gothic" w:hAnsi="Century Gothic"/>
                 <w:i/>
-                <w:sz w:val="15"/>
-                <w:szCs w:val="15"/>
+                <w:sz w:val="16"/>
+                <w:szCs w:val="16"/>
               </w:rPr>
               <w:t>(FIRMA)______________________________________</w:t>
             </w:r>
@@ -3251,8 +3013,8 @@
               <w:rPr>
                 <w:rFonts w:ascii="Century Gothic" w:hAnsi="Century Gothic"/>
                 <w:i/>
-                <w:sz w:val="15"/>
-                <w:szCs w:val="15"/>
+                <w:sz w:val="16"/>
+                <w:szCs w:val="16"/>
               </w:rPr>
             </w:pPr>
           </w:p>
@@ -3273,17 +3035,16 @@
               <w:jc w:val="both"/>
               <w:rPr>
                 <w:rFonts w:ascii="Century Gothic" w:hAnsi="Century Gothic"/>
-                <w:sz w:val="15"/>
-                <w:szCs w:val="15"/>
-              </w:rPr>
-            </w:pPr>
-            <w:r>
-              <w:rPr>
-                <w:rFonts w:ascii="Century Gothic" w:hAnsi="Century Gothic"/>
-                <w:sz w:val="15"/>
-                <w:szCs w:val="15"/>
-              </w:rPr>
-              <w:lastRenderedPageBreak/>
+                <w:sz w:val="16"/>
+                <w:szCs w:val="16"/>
+              </w:rPr>
+            </w:pPr>
+            <w:r>
+              <w:rPr>
+                <w:rFonts w:ascii="Century Gothic" w:hAnsi="Century Gothic"/>
+                <w:sz w:val="16"/>
+                <w:szCs w:val="16"/>
+              </w:rPr>
               <w:t xml:space="preserve">EL CONSUMIDOR </w:t>
             </w:r>
           </w:p>
@@ -3300,16 +3061,16 @@
               <w:rPr>
                 <w:rFonts w:ascii="Century Gothic" w:hAnsi="Century Gothic"/>
                 <w:i/>
-                <w:sz w:val="15"/>
-                <w:szCs w:val="15"/>
+                <w:sz w:val="16"/>
+                <w:szCs w:val="16"/>
               </w:rPr>
             </w:pPr>
             <w:r>
               <w:rPr>
                 <w:rFonts w:ascii="Century Gothic" w:hAnsi="Century Gothic"/>
                 <w:i/>
-                <w:sz w:val="15"/>
-                <w:szCs w:val="15"/>
+                <w:sz w:val="16"/>
+                <w:szCs w:val="16"/>
               </w:rPr>
               <w:t>(FIRMA)______________________________________</w:t>
             </w:r>
@@ -3320,8 +3081,8 @@
               <w:rPr>
                 <w:rFonts w:ascii="Century Gothic" w:hAnsi="Century Gothic"/>
                 <w:i/>
-                <w:sz w:val="15"/>
-                <w:szCs w:val="15"/>
+                <w:sz w:val="16"/>
+                <w:szCs w:val="16"/>
               </w:rPr>
             </w:pPr>
           </w:p>
@@ -3339,15 +3100,15 @@
               <w:jc w:val="both"/>
               <w:rPr>
                 <w:rFonts w:ascii="Century Gothic" w:hAnsi="Century Gothic"/>
-                <w:sz w:val="15"/>
-                <w:szCs w:val="15"/>
-              </w:rPr>
-            </w:pPr>
-            <w:r>
-              <w:rPr>
-                <w:rFonts w:ascii="Century Gothic" w:hAnsi="Century Gothic"/>
-                <w:sz w:val="15"/>
-                <w:szCs w:val="15"/>
+                <w:sz w:val="16"/>
+                <w:szCs w:val="16"/>
+              </w:rPr>
+            </w:pPr>
+            <w:r>
+              <w:rPr>
+                <w:rFonts w:ascii="Century Gothic" w:hAnsi="Century Gothic"/>
+                <w:sz w:val="16"/>
+                <w:szCs w:val="16"/>
               </w:rPr>
               <w:t>EL GARANTE PRENDARIO</w:t>
             </w:r>
@@ -3365,16 +3126,16 @@
               <w:rPr>
                 <w:rFonts w:ascii="Century Gothic" w:hAnsi="Century Gothic"/>
                 <w:i/>
-                <w:sz w:val="15"/>
-                <w:szCs w:val="15"/>
+                <w:sz w:val="16"/>
+                <w:szCs w:val="16"/>
               </w:rPr>
             </w:pPr>
             <w:r>
               <w:rPr>
                 <w:rFonts w:ascii="Century Gothic" w:hAnsi="Century Gothic"/>
                 <w:i/>
-                <w:sz w:val="15"/>
-                <w:szCs w:val="15"/>
+                <w:sz w:val="16"/>
+                <w:szCs w:val="16"/>
               </w:rPr>
               <w:t>(FIRMA)______________________________________</w:t>
             </w:r>
@@ -3385,8 +3146,8 @@
               <w:rPr>
                 <w:rFonts w:ascii="Century Gothic" w:hAnsi="Century Gothic"/>
                 <w:i/>
-                <w:sz w:val="15"/>
-                <w:szCs w:val="15"/>
+                <w:sz w:val="16"/>
+                <w:szCs w:val="16"/>
               </w:rPr>
             </w:pPr>
           </w:p>
@@ -3405,16 +3166,16 @@
               <w:rPr>
                 <w:rFonts w:ascii="Century Gothic" w:hAnsi="Century Gothic"/>
                 <w:i/>
-                <w:sz w:val="13"/>
-                <w:szCs w:val="13"/>
+                <w:sz w:val="16"/>
+                <w:szCs w:val="16"/>
               </w:rPr>
             </w:pPr>
             <w:r>
               <w:rPr>
                 <w:rFonts w:ascii="Century Gothic" w:eastAsia="Calibri" w:hAnsi="Century Gothic" w:cs="Arial"/>
                 <w:color w:val="000000"/>
-                <w:sz w:val="13"/>
-                <w:szCs w:val="13"/>
+                <w:sz w:val="16"/>
+                <w:szCs w:val="16"/>
                 <w:lang w:val="es-ES_tradnl" w:eastAsia="es-ES_tradnl"/>
               </w:rPr>
               <w:t>EL CONSUMIDOR RECOGE EN EL ACTO Y A SU ENTERA SATISFACCIÓN LA(S) PRENDA (S) ARRIBA DESCRITA(S), POR LO QUE OTORGA A________________, EL FINIQUITO MÁS AMPLIO QUE EN DERECHO CORRESPONDA, LIBERÁNDOLO DE CUALQUIER RESPONSABILIDAD JURÍDICA QUE HUBIERE SURGIDO O PUDIESE SURGIR EN RELACIÓN AL CONTRATO Y A LA PRENDA. FECHA_________________________________.</w:t>
@@ -5448,7 +5209,17 @@
           <w:sz w:val="12"/>
           <w:szCs w:val="12"/>
         </w:rPr>
-        <w:t>, SIN NECESIDAD DE REQUERIMIENTO O COBRO PREVIO.  DOMICILIO QUE MANIFIESTA CONOCER “</w:t>
+        <w:t xml:space="preserve">, SIN NECESIDAD DE REQUERIMIENTO O COBRO PREVIO.  DOMICILIO QUE MANIFIESTA </w:t>
+      </w:r>
+      <w:r>
+        <w:rPr>
+          <w:rFonts w:ascii="Century Gothic" w:hAnsi="Century Gothic" w:cs="Arial"/>
+          <w:color w:val="000000"/>
+          <w:sz w:val="12"/>
+          <w:szCs w:val="12"/>
+        </w:rPr>
+        <w:lastRenderedPageBreak/>
+        <w:t>CONOCER “</w:t>
       </w:r>
       <w:r>
         <w:rPr>
@@ -7656,6 +7427,7 @@
           <w:szCs w:val="12"/>
           <w:lang w:val="es-ES_tradnl" w:eastAsia="es-ES_tradnl"/>
         </w:rPr>
+        <w:lastRenderedPageBreak/>
         <w:t xml:space="preserve">--- C).- </w:t>
       </w:r>
       <w:r>
@@ -10082,6 +9854,7 @@
           <w:sz w:val="12"/>
           <w:szCs w:val="12"/>
         </w:rPr>
+        <w:lastRenderedPageBreak/>
         <w:t>ANEXO 1</w:t>
       </w:r>
     </w:p>

</xml_diff>